<commit_message>
Adds drew's topic outline
</commit_message>
<xml_diff>
--- a/Topics.docx
+++ b/Topics.docx
@@ -72,91 +72,172 @@
         <w:ind w:left="720" w:firstLine="720"/>
       </w:pPr>
       <w:r>
-        <w:t>For some time p</w:t>
-      </w:r>
+        <w:t>For some time people have dreamed of a car that drives itself safely on the highway and city streets. While driving can often be a fun experience, Americans spend about 50 billion hours per year behind the wheel and much of that is not productive or very pleasant.</w:t>
+      </w:r>
+    </w:p>
+    <w:p>
+      <w:pPr>
+        <w:ind w:left="720" w:firstLine="720"/>
+      </w:pPr>
+      <w:r>
+        <w:t xml:space="preserve">In the past, this idea has generally been considered to be science fiction. Now we are able to overcome scientific, engineering and social obstacles to making it a reality. Now many experts believe this technology is within our grasp, if we have the will to build it and embrace it. </w:t>
+      </w:r>
+    </w:p>
+    <w:p>
+      <w:pPr>
+        <w:ind w:left="720"/>
+      </w:pPr>
+      <w:r>
+        <w:t xml:space="preserve">- Talk history such as the 2005 and 2007 </w:t>
+      </w:r>
+      <w:r>
+        <w:t>DARPA Grand Challenge</w:t>
+      </w:r>
+      <w:r>
+        <w:t xml:space="preserve"> which jumpstarted the automated car field</w:t>
+      </w:r>
+    </w:p>
+    <w:p>
+      <w:pPr>
+        <w:ind w:firstLine="720"/>
+      </w:pPr>
+      <w:r>
+        <w:t xml:space="preserve">- Talk about companies such as </w:t>
+      </w:r>
+      <w:r>
+        <w:t xml:space="preserve">Google's </w:t>
+      </w:r>
+      <w:r>
+        <w:t>driverless car project</w:t>
+      </w:r>
+    </w:p>
+    <w:p>
+      <w:pPr>
+        <w:ind w:firstLine="720"/>
+      </w:pPr>
+      <w:r>
+        <w:t>- Brief Overview of how self driving cars work</w:t>
+      </w:r>
+    </w:p>
+    <w:p>
+      <w:pPr>
+        <w:ind w:firstLine="720"/>
+      </w:pPr>
+      <w:r>
+        <w:t xml:space="preserve">- The problems with today’s car driven by humans: </w:t>
+      </w:r>
+    </w:p>
+    <w:p>
+      <w:pPr>
+        <w:ind w:firstLine="720"/>
+      </w:pPr>
+      <w:r>
+        <w:t>- The upsides of automated cars (brief list)</w:t>
+      </w:r>
+    </w:p>
+    <w:p>
+      <w:pPr>
+        <w:ind w:firstLine="720"/>
+      </w:pPr>
+      <w:r>
+        <w:t>- Maybe briefly list the upcoming topics that you guys will talk about to transition</w:t>
+      </w:r>
+    </w:p>
+    <w:p/>
+    <w:p/>
+    <w:p/>
+    <w:p/>
+    <w:p/>
+    <w:p/>
+    <w:p/>
+    <w:p>
+      <w:r>
+        <w:lastRenderedPageBreak/>
+        <w:t xml:space="preserve">Drew – AI and </w:t>
+      </w:r>
+      <w:r>
+        <w:t>its Technical and Ethical</w:t>
+      </w:r>
+      <w:r>
+        <w:t xml:space="preserve"> </w:t>
+      </w:r>
+      <w:r>
+        <w:t>Impacts</w:t>
+      </w:r>
+    </w:p>
+    <w:p>
+      <w:r>
+        <w:tab/>
+        <w:t>Current State of Self-driving cars</w:t>
+      </w:r>
+    </w:p>
+    <w:p>
+      <w:r>
+        <w:tab/>
+        <w:t>Forecast for self driving cars</w:t>
+      </w:r>
+    </w:p>
+    <w:p>
+      <w:r>
+        <w:tab/>
+        <w:t xml:space="preserve">Compare and </w:t>
+      </w:r>
+      <w:r>
+        <w:t>Contrast human v.</w:t>
+      </w:r>
+      <w:r>
+        <w:t xml:space="preserve"> AI driving</w:t>
+      </w:r>
+      <w:r>
+        <w:t xml:space="preserve"> abilities</w:t>
+      </w:r>
+    </w:p>
+    <w:p>
+      <w:r>
+        <w:tab/>
+        <w:t>Show data supporting these claims</w:t>
+      </w:r>
+    </w:p>
+    <w:p>
+      <w:r>
+        <w:tab/>
+        <w:t>Technical challenges of AI</w:t>
+      </w:r>
+    </w:p>
+    <w:p>
+      <w:r>
+        <w:tab/>
+        <w:t>Ethical Challenges of AI</w:t>
+      </w:r>
+    </w:p>
+    <w:p>
+      <w:r>
+        <w:tab/>
+        <w:t>Trolley problem</w:t>
+      </w:r>
+    </w:p>
+    <w:p>
+      <w:r>
+        <w:tab/>
+        <w:t>Implications on society and infrastructure</w:t>
+      </w:r>
+    </w:p>
+    <w:p>
+      <w:r>
+        <w:tab/>
+        <w:t>Impact on the status quo</w:t>
+      </w:r>
+      <w:r>
+        <w:tab/>
+      </w:r>
+    </w:p>
+    <w:p>
       <w:bookmarkStart w:id="0" w:name="_GoBack"/>
       <w:bookmarkEnd w:id="0"/>
-      <w:r>
-        <w:t>eople have dreamed of a car that drives itself safely on the highway and city streets. While driving can often be a fun experience, Americans spend about 50 billion hours per year behind the wheel and much of that is not productive or very pleasant.</w:t>
-      </w:r>
-    </w:p>
-    <w:p>
-      <w:pPr>
-        <w:ind w:left="720" w:firstLine="720"/>
-      </w:pPr>
-      <w:r>
-        <w:t xml:space="preserve">In the past, this idea has generally been considered to be science fiction. Now we are able to overcome scientific, engineering and social obstacles to making it a reality. Now many experts believe this technology is within our grasp, if we have the will to build it and embrace it. </w:t>
-      </w:r>
-    </w:p>
-    <w:p>
-      <w:pPr>
-        <w:ind w:left="720"/>
-      </w:pPr>
-      <w:r>
-        <w:t xml:space="preserve">- Talk history such as the 2005 and 2007 </w:t>
-      </w:r>
-      <w:r>
-        <w:t>DARPA Grand Challenge</w:t>
-      </w:r>
-      <w:r>
-        <w:t xml:space="preserve"> which jumpstarted the automated car field</w:t>
-      </w:r>
-    </w:p>
-    <w:p>
-      <w:pPr>
-        <w:ind w:firstLine="720"/>
-      </w:pPr>
-      <w:r>
-        <w:t xml:space="preserve">- Talk about companies such as </w:t>
-      </w:r>
-      <w:r>
-        <w:t xml:space="preserve">Google's </w:t>
-      </w:r>
-      <w:r>
-        <w:t>driverless car project</w:t>
-      </w:r>
-    </w:p>
-    <w:p>
-      <w:pPr>
-        <w:ind w:firstLine="720"/>
-      </w:pPr>
-      <w:r>
-        <w:t>- Brief Overview of how self driving cars work</w:t>
-      </w:r>
-    </w:p>
-    <w:p>
-      <w:pPr>
-        <w:ind w:firstLine="720"/>
-      </w:pPr>
-      <w:r>
-        <w:t xml:space="preserve">- The problems with today’s car driven by humans: </w:t>
-      </w:r>
-    </w:p>
-    <w:p>
-      <w:pPr>
-        <w:ind w:firstLine="720"/>
-      </w:pPr>
-      <w:r>
-        <w:t>- The upsides of automated cars (brief list)</w:t>
-      </w:r>
-    </w:p>
-    <w:p>
-      <w:pPr>
-        <w:ind w:firstLine="720"/>
-      </w:pPr>
-      <w:r>
-        <w:t>- Maybe briefly list the upcoming topics that you guys will talk about to transition</w:t>
-      </w:r>
-    </w:p>
-    <w:p/>
+    </w:p>
     <w:p>
       <w:r>
         <w:t xml:space="preserve">Chi – Digital divide </w:t>
-      </w:r>
-    </w:p>
-    <w:p>
-      <w:r>
-        <w:t>Drew – AI and ethics implications</w:t>
       </w:r>
     </w:p>
     <w:p>
@@ -182,40 +263,37 @@
       </w:r>
       <w:proofErr w:type="spellEnd"/>
       <w:r>
-        <w:t xml:space="preserve"> cars in the same lane (visual aid here). On the freeways, a computer could effectively manage a smaller distance between cars at higher speeds, increasing freeway capacity and eliminating traffic jams, drastically shortening </w:t>
-      </w:r>
+        <w:t xml:space="preserve"> cars in the same lane (visual aid here). On the freeways, a computer could effectively manage a smaller distance between cars at higher speeds, increasing freeway capacity and eliminating traffic jams, drastically shortening drive times and the ecological impact of traffic. One necessary ingredient for this to work is a network that allows all cars to communicate. Who would be </w:t>
+      </w:r>
+      <w:proofErr w:type="spellStart"/>
+      <w:r>
+        <w:t>responisible</w:t>
+      </w:r>
+      <w:proofErr w:type="spellEnd"/>
+      <w:r>
+        <w:t xml:space="preserve"> for maintaining such a system? The automobile manufacturers themselves wouldn’t be able to, since a singular entity is needed to guarantee accounting of all vehicles on the road. Allowing one company to manage this is essentially handing them a monopoly. Moreover, control over all moving traffic is a major homeland security concern. An exposed vulnerability in such a system could result in the most damaging attack imaginable – a complete shutdown of all roadways and risk of immediate death by collision for millions of daily commuters. With such a security concern, the </w:t>
+      </w:r>
+      <w:proofErr w:type="spellStart"/>
+      <w:r>
+        <w:t>governament</w:t>
+      </w:r>
+      <w:proofErr w:type="spellEnd"/>
+      <w:r>
+        <w:t xml:space="preserve"> would have to take charge of this self-driving network. This creates a major privacy versus security concern. GPS vehicle tracking currently isn’t legal in the US (provide link to ruling here). That hasn’t stopped law enforcement from tracking the general movement of automobiles using dragnet license plate scanning (visual aid for how this works here). GPS tracking is a prerequisite component to a self-driving car network, and we would essentially be handing detailed information about our real-time location and habits to the federal government. This is a lot of power to willingly hand over, and it’s important to consider whether it’s worth the trade-off. Would you rather sit in traffic and have more freedom, or never worry about traffic again and be immediately cited every time you sped (link to survey here)? While I’m speed racer on the road, I realize that traffic is an exponentially </w:t>
+      </w:r>
+      <w:proofErr w:type="spellStart"/>
+      <w:r>
+        <w:t>incresing</w:t>
+      </w:r>
+      <w:proofErr w:type="spellEnd"/>
+      <w:r>
+        <w:t xml:space="preserve"> problem, and I’d be willing to change my ways for a solution.</w:t>
+      </w:r>
+    </w:p>
+    <w:p>
+      <w:proofErr w:type="spellStart"/>
       <w:r>
         <w:lastRenderedPageBreak/>
-        <w:t xml:space="preserve">drive times and the ecological impact of traffic. One necessary ingredient for this to work is a network that allows all cars to communicate. Who would be </w:t>
-      </w:r>
-      <w:proofErr w:type="spellStart"/>
-      <w:r>
-        <w:t>responisible</w:t>
-      </w:r>
-      <w:proofErr w:type="spellEnd"/>
-      <w:r>
-        <w:t xml:space="preserve"> for maintaining such a system? The automobile manufacturers themselves wouldn’t be able to, since a singular entity is needed to guarantee accounting of all vehicles on the road. Allowing one company to manage this is essentially handing them a monopoly. Moreover, control over all moving traffic is a major homeland security concern. An exposed vulnerability in such a system could result in the most damaging attack imaginable – a complete shutdown of all roadways and risk of immediate death by collision for millions of daily commuters. With such a security concern, the </w:t>
-      </w:r>
-      <w:proofErr w:type="spellStart"/>
-      <w:r>
-        <w:t>governament</w:t>
-      </w:r>
-      <w:proofErr w:type="spellEnd"/>
-      <w:r>
-        <w:t xml:space="preserve"> would have to take charge of this self-driving network. This creates a major privacy versus security concern. GPS vehicle tracking currently isn’t legal in the US (provide link to ruling here). That hasn’t stopped law enforcement from tracking the general movement of automobiles using dragnet license plate scanning (visual aid for how this works here). GPS tracking is a prerequisite component to a self-driving car network, and we would essentially be handing detailed information about our real-time location and habits to the federal government. This is a lot of power to willingly hand over, and it’s important to consider whether it’s worth the trade-off. Would you rather sit in traffic and have more freedom, or never worry about traffic again and be immediately cited every time you sped (link to survey here)? While I’m speed racer on the road, I realize that traffic is an exponentially </w:t>
-      </w:r>
-      <w:proofErr w:type="spellStart"/>
-      <w:r>
-        <w:t>incresing</w:t>
-      </w:r>
-      <w:proofErr w:type="spellEnd"/>
-      <w:r>
-        <w:t xml:space="preserve"> problem, and I’d be willing to change my ways for a solution.</w:t>
-      </w:r>
-    </w:p>
-    <w:p>
-      <w:proofErr w:type="spellStart"/>
-      <w:r>
         <w:t>Alaysia</w:t>
       </w:r>
       <w:proofErr w:type="spellEnd"/>
@@ -1032,7 +1110,7 @@
   <a:extraClrSchemeLst/>
   <a:extLst>
     <a:ext uri="{05A4C25C-085E-4340-85A3-A5531E510DB2}">
-      <thm15:themeFamily xmlns:thm15="http://schemas.microsoft.com/office/thememl/2012/main" xmlns="" name="Office Theme" id="{62F939B6-93AF-4DB8-9C6B-D6C7DFDC589F}" vid="{4A3C46E8-61CC-4603-A589-7422A47A8E4A}"/>
+      <thm15:themeFamily xmlns="" xmlns:thm15="http://schemas.microsoft.com/office/thememl/2012/main" name="Office Theme" id="{62F939B6-93AF-4DB8-9C6B-D6C7DFDC589F}" vid="{4A3C46E8-61CC-4603-A589-7422A47A8E4A}"/>
     </a:ext>
   </a:extLst>
 </a:theme>

</xml_diff>

<commit_message>
drew - updates topics checklist
</commit_message>
<xml_diff>
--- a/Topics.docx
+++ b/Topics.docx
@@ -1,6 +1,6 @@
 
 <file path=word/document.xml><?xml version="1.0" encoding="utf-8"?>
-<w:document xmlns:wpc="http://schemas.microsoft.com/office/word/2010/wordprocessingCanvas" xmlns:mc="http://schemas.openxmlformats.org/markup-compatibility/2006" xmlns:o="urn:schemas-microsoft-com:office:office" xmlns:r="http://schemas.openxmlformats.org/officeDocument/2006/relationships" xmlns:m="http://schemas.openxmlformats.org/officeDocument/2006/math" xmlns:v="urn:schemas-microsoft-com:vml" xmlns:wp14="http://schemas.microsoft.com/office/word/2010/wordprocessingDrawing" xmlns:wp="http://schemas.openxmlformats.org/drawingml/2006/wordprocessingDrawing" xmlns:w10="urn:schemas-microsoft-com:office:word" xmlns:w="http://schemas.openxmlformats.org/wordprocessingml/2006/main" xmlns:w14="http://schemas.microsoft.com/office/word/2010/wordml" xmlns:w15="http://schemas.microsoft.com/office/word/2012/wordml" xmlns:wpg="http://schemas.microsoft.com/office/word/2010/wordprocessingGroup" xmlns:wpi="http://schemas.microsoft.com/office/word/2010/wordprocessingInk" xmlns:wne="http://schemas.microsoft.com/office/word/2006/wordml" xmlns:wps="http://schemas.microsoft.com/office/word/2010/wordprocessingShape" mc:Ignorable="w14 w15 wp14">
+<w:document xmlns:wpc="http://schemas.microsoft.com/office/word/2010/wordprocessingCanvas" xmlns:mo="http://schemas.microsoft.com/office/mac/office/2008/main" xmlns:mc="http://schemas.openxmlformats.org/markup-compatibility/2006" xmlns:mv="urn:schemas-microsoft-com:mac:vml" xmlns:o="urn:schemas-microsoft-com:office:office" xmlns:r="http://schemas.openxmlformats.org/officeDocument/2006/relationships" xmlns:m="http://schemas.openxmlformats.org/officeDocument/2006/math" xmlns:v="urn:schemas-microsoft-com:vml" xmlns:wp14="http://schemas.microsoft.com/office/word/2010/wordprocessingDrawing" xmlns:wp="http://schemas.openxmlformats.org/drawingml/2006/wordprocessingDrawing" xmlns:w10="urn:schemas-microsoft-com:office:word" xmlns:w="http://schemas.openxmlformats.org/wordprocessingml/2006/main" xmlns:w14="http://schemas.microsoft.com/office/word/2010/wordml" xmlns:wpg="http://schemas.microsoft.com/office/word/2010/wordprocessingGroup" xmlns:wpi="http://schemas.microsoft.com/office/word/2010/wordprocessingInk" xmlns:wne="http://schemas.microsoft.com/office/word/2006/wordml" xmlns:wps="http://schemas.microsoft.com/office/word/2010/wordprocessingShape" mc:Ignorable="w14 wp14">
   <w:body>
     <w:p>
       <w:pPr>
@@ -167,50 +167,128 @@
         <w:t>Drew</w:t>
       </w:r>
       <w:r>
-        <w:t xml:space="preserve"> – AI and its Technical and Ethical Impacts</w:t>
-      </w:r>
-    </w:p>
-    <w:p>
+        <w:t xml:space="preserve"> – </w:t>
+      </w:r>
+      <w:r>
+        <w:rPr>
+          <w:strike/>
+        </w:rPr>
+        <w:t>AI and its Technical and Ethical Impacts</w:t>
+      </w:r>
+    </w:p>
+    <w:p>
+      <w:pPr>
+        <w:rPr>
+          <w:strike/>
+        </w:rPr>
+      </w:pPr>
       <w:r>
         <w:tab/>
+      </w:r>
+      <w:r>
+        <w:rPr>
+          <w:strike/>
+        </w:rPr>
         <w:t>Current State of Self-driving cars</w:t>
       </w:r>
     </w:p>
     <w:p>
+      <w:pPr>
+        <w:rPr>
+          <w:strike/>
+        </w:rPr>
+      </w:pPr>
       <w:r>
         <w:tab/>
+      </w:r>
+      <w:r>
+        <w:rPr>
+          <w:strike/>
+        </w:rPr>
         <w:t>Forecast for self driving cars</w:t>
       </w:r>
     </w:p>
     <w:p>
+      <w:pPr>
+        <w:rPr>
+          <w:strike/>
+        </w:rPr>
+      </w:pPr>
       <w:r>
         <w:tab/>
+      </w:r>
+      <w:r>
+        <w:rPr>
+          <w:strike/>
+        </w:rPr>
         <w:t>Compare and Contrast human v. AI driving abilities</w:t>
       </w:r>
     </w:p>
     <w:p>
+      <w:pPr>
+        <w:rPr>
+          <w:strike/>
+        </w:rPr>
+      </w:pPr>
       <w:r>
         <w:tab/>
+      </w:r>
+      <w:r>
+        <w:rPr>
+          <w:strike/>
+        </w:rPr>
         <w:t>Show data supporting these claims</w:t>
       </w:r>
     </w:p>
     <w:p>
+      <w:pPr>
+        <w:rPr>
+          <w:strike/>
+        </w:rPr>
+      </w:pPr>
       <w:r>
         <w:tab/>
+      </w:r>
+      <w:r>
+        <w:rPr>
+          <w:strike/>
+        </w:rPr>
         <w:t>Technical challenges of AI</w:t>
       </w:r>
     </w:p>
     <w:p>
+      <w:pPr>
+        <w:rPr>
+          <w:strike/>
+        </w:rPr>
+      </w:pPr>
       <w:r>
         <w:tab/>
+      </w:r>
+      <w:r>
+        <w:rPr>
+          <w:strike/>
+        </w:rPr>
         <w:t>Ethical Challenges of AI</w:t>
       </w:r>
     </w:p>
     <w:p>
+      <w:pPr>
+        <w:rPr>
+          <w:strike/>
+        </w:rPr>
+      </w:pPr>
       <w:r>
         <w:tab/>
+      </w:r>
+      <w:bookmarkStart w:id="0" w:name="_GoBack"/>
+      <w:r>
+        <w:rPr>
+          <w:strike/>
+        </w:rPr>
         <w:t>Trolley problem</w:t>
       </w:r>
+      <w:bookmarkEnd w:id="0"/>
     </w:p>
     <w:p>
       <w:r>
@@ -286,10 +364,43 @@
         <w:ind w:firstLine="720"/>
       </w:pPr>
       <w:r>
-        <w:t>Self-driving cars have the potential to solve congestion and pollution problems. Controlled intersections would be a thing of the past, since a computer could manage cross traffic so well that intersecting traffic could pass between the spaces of of cars in the same lane (visual aid here). On the freeways, a computer could effectively manage a smaller distance between cars at higher speeds, increasing freeway capacity and eliminating traffic jams, drastically shortening drive times and the ecological impact of traffic. One necessary ingredient for this to work is a network that allows all cars to communicate. Who would be responisible for maintaining such a system? The automobile manufacturers themselves wouldn’t be able to, since a singular entity is needed to guarantee accounting of all vehicles on the road. Allowing one company to manage this is essentially handing them a monopoly. Moreover, control over all moving traffic is a major homeland security concern. An exposed vulnerability in such a system could result in the most damaging attack imaginable – a complete shutdown of all roadways and risk of immediate death by collision for millions of daily commuters. With such a security concern, the governament would have to take charge of this self-driving network. This creates a major privacy versus security concern. GPS vehicle tracking currently isn’t legal in the US (provide link to ruling here). That hasn’t stopped law enforcement from tracking the general movement of automobiles using dragnet license plate scanning (visual aid for how this works here). GPS tracking is a prerequisite component to a self-driving car network, and we would essentially be handing detailed information about our real-time location and habits to the federal government. This is a lot of power to willingly hand over, and it’s important to consider whether it’s worth the trade-off. Would you rather sit in traffic and have more freedom, or never worry about traffic again and be immediately cited every time you sped (link to survey here)? While I’m speed racer on the road, I realize that traffic is an exponentially incresing problem, and I’d be willing to change my ways for a solution.</w:t>
-      </w:r>
-    </w:p>
-    <w:p>
+        <w:t xml:space="preserve">Self-driving cars have the potential to solve congestion and pollution problems. Controlled intersections would be a thing of the past, since a computer could manage cross traffic so well that intersecting traffic could pass between the spaces of </w:t>
+      </w:r>
+      <w:proofErr w:type="spellStart"/>
+      <w:r>
+        <w:t>of</w:t>
+      </w:r>
+      <w:proofErr w:type="spellEnd"/>
+      <w:r>
+        <w:t xml:space="preserve"> cars in the same lane (visual aid here). On the freeways, a computer could effectively manage a smaller distance between cars at higher speeds, increasing freeway capacity and eliminating traffic jams, drastically shortening drive times and the ecological impact of traffic. One necessary ingredient for this to work is a network that allows all cars to communicate. Who would be </w:t>
+      </w:r>
+      <w:proofErr w:type="spellStart"/>
+      <w:r>
+        <w:t>responisible</w:t>
+      </w:r>
+      <w:proofErr w:type="spellEnd"/>
+      <w:r>
+        <w:t xml:space="preserve"> for maintaining such a system? The automobile manufacturers themselves wouldn’t be able to, since a singular entity is needed to guarantee accounting of all vehicles on the road. Allowing one company to manage this is essentially handing them a monopoly. Moreover, control over all moving traffic is a major homeland security concern. An exposed vulnerability in such a system could result in the most damaging attack imaginable – a complete shutdown of all roadways and risk of immediate death by collision for millions of daily commuters. With such a security concern, the </w:t>
+      </w:r>
+      <w:proofErr w:type="spellStart"/>
+      <w:r>
+        <w:t>governament</w:t>
+      </w:r>
+      <w:proofErr w:type="spellEnd"/>
+      <w:r>
+        <w:t xml:space="preserve"> would have to take charge of this self-driving network. This creates a major privacy versus security concern. GPS vehicle tracking currently isn’t legal in the US (provide link to ruling here). That hasn’t stopped law enforcement from tracking the general movement of automobiles using dragnet license plate scanning (visual aid for how this works here). GPS tracking is a prerequisite component to a self-driving car network, and we would essentially be handing detailed information about our real-time location and habits to the federal government. This is a lot of power to willingly hand over, and it’s important to consider whether it’s worth the trade-off. Would you rather sit in traffic and have more freedom, or never worry about traffic again and be immediately cited every time you sped (link to survey here)? While I’m speed racer on the road, I realize that traffic is an exponentially </w:t>
+      </w:r>
+      <w:proofErr w:type="spellStart"/>
+      <w:r>
+        <w:t>incresing</w:t>
+      </w:r>
+      <w:proofErr w:type="spellEnd"/>
+      <w:r>
+        <w:t xml:space="preserve"> problem, and I’d be willing to change my ways for a solution.</w:t>
+      </w:r>
+    </w:p>
+    <w:p>
+      <w:proofErr w:type="spellStart"/>
       <w:r>
         <w:rPr>
           <w:b/>
@@ -297,6 +408,7 @@
         </w:rPr>
         <w:t>Alaysia</w:t>
       </w:r>
+      <w:proofErr w:type="spellEnd"/>
       <w:r>
         <w:t xml:space="preserve"> – Fault (responsibility, liability, accountability) and how this will effect insurance, licensing, etc.</w:t>
       </w:r>
@@ -364,7 +476,15 @@
         <w:t xml:space="preserve">a. </w:t>
       </w:r>
       <w:r>
-        <w:t>“If nondiscretionary-communicative vehicles became mandatory (as the introduction of either the interactive or remote-controlled models might require), there would be no need for private insurance, since all liability for AVs would be transferred to manufacturers,” writes Boeglin. He adds, “Eliminating the entire automobile insurance industry (which has roughly $200 billion dollars in annual revenue) would be a monumental boost to administrative efficiency.”</w:t>
+        <w:t xml:space="preserve">“If nondiscretionary-communicative vehicles became mandatory (as the introduction of either the interactive or remote-controlled models might require), there would be no need for private insurance, since all liability for AVs would be transferred to manufacturers,” writes </w:t>
+      </w:r>
+      <w:proofErr w:type="spellStart"/>
+      <w:r>
+        <w:t>Boeglin</w:t>
+      </w:r>
+      <w:proofErr w:type="spellEnd"/>
+      <w:r>
+        <w:t>. He adds, “Eliminating the entire automobile insurance industry (which has roughly $200 billion dollars in annual revenue) would be a monumental boost to administrative efficiency.”</w:t>
       </w:r>
     </w:p>
     <w:p>
@@ -469,7 +589,31 @@
         </w:numPr>
       </w:pPr>
       <w:r>
-        <w:t>Trying to imagine a future where Uber, Lyft, Sidecar, Yellowcab evolve into self-driving taxi services, leaving many people unemployed</w:t>
+        <w:t xml:space="preserve">Trying to imagine a future where </w:t>
+      </w:r>
+      <w:proofErr w:type="spellStart"/>
+      <w:r>
+        <w:t>Uber</w:t>
+      </w:r>
+      <w:proofErr w:type="spellEnd"/>
+      <w:r>
+        <w:t xml:space="preserve">, </w:t>
+      </w:r>
+      <w:proofErr w:type="spellStart"/>
+      <w:r>
+        <w:t>Lyft</w:t>
+      </w:r>
+      <w:proofErr w:type="spellEnd"/>
+      <w:r>
+        <w:t xml:space="preserve">, Sidecar, </w:t>
+      </w:r>
+      <w:proofErr w:type="spellStart"/>
+      <w:r>
+        <w:t>Yellowcab</w:t>
+      </w:r>
+      <w:proofErr w:type="spellEnd"/>
+      <w:r>
+        <w:t xml:space="preserve"> evolve into self-driving taxi services, leaving many people unemployed</w:t>
       </w:r>
     </w:p>
     <w:p>
@@ -495,8 +639,6 @@
       <w:r>
         <w:t xml:space="preserve">Still trying to come up with some positive business things, maybe something to do with emergencies </w:t>
       </w:r>
-      <w:bookmarkStart w:id="0" w:name="_GoBack"/>
-      <w:bookmarkEnd w:id="0"/>
     </w:p>
     <w:p>
       <w:r>
@@ -515,8 +657,8 @@
 </file>
 
 <file path=word/numbering.xml><?xml version="1.0" encoding="utf-8"?>
-<w:numbering xmlns:wpc="http://schemas.microsoft.com/office/word/2010/wordprocessingCanvas" xmlns:mc="http://schemas.openxmlformats.org/markup-compatibility/2006" xmlns:o="urn:schemas-microsoft-com:office:office" xmlns:r="http://schemas.openxmlformats.org/officeDocument/2006/relationships" xmlns:m="http://schemas.openxmlformats.org/officeDocument/2006/math" xmlns:v="urn:schemas-microsoft-com:vml" xmlns:wp14="http://schemas.microsoft.com/office/word/2010/wordprocessingDrawing" xmlns:wp="http://schemas.openxmlformats.org/drawingml/2006/wordprocessingDrawing" xmlns:w10="urn:schemas-microsoft-com:office:word" xmlns:w="http://schemas.openxmlformats.org/wordprocessingml/2006/main" xmlns:w14="http://schemas.microsoft.com/office/word/2010/wordml" xmlns:w15="http://schemas.microsoft.com/office/word/2012/wordml" xmlns:wpg="http://schemas.microsoft.com/office/word/2010/wordprocessingGroup" xmlns:wpi="http://schemas.microsoft.com/office/word/2010/wordprocessingInk" xmlns:wne="http://schemas.microsoft.com/office/word/2006/wordml" xmlns:wps="http://schemas.microsoft.com/office/word/2010/wordprocessingShape" mc:Ignorable="w14 w15 wp14">
-  <w:abstractNum w:abstractNumId="0" w15:restartNumberingAfterBreak="0">
+<w:numbering xmlns:wpc="http://schemas.microsoft.com/office/word/2010/wordprocessingCanvas" xmlns:mo="http://schemas.microsoft.com/office/mac/office/2008/main" xmlns:mc="http://schemas.openxmlformats.org/markup-compatibility/2006" xmlns:mv="urn:schemas-microsoft-com:mac:vml" xmlns:o="urn:schemas-microsoft-com:office:office" xmlns:r="http://schemas.openxmlformats.org/officeDocument/2006/relationships" xmlns:m="http://schemas.openxmlformats.org/officeDocument/2006/math" xmlns:v="urn:schemas-microsoft-com:vml" xmlns:wp14="http://schemas.microsoft.com/office/word/2010/wordprocessingDrawing" xmlns:wp="http://schemas.openxmlformats.org/drawingml/2006/wordprocessingDrawing" xmlns:w10="urn:schemas-microsoft-com:office:word" xmlns:w="http://schemas.openxmlformats.org/wordprocessingml/2006/main" xmlns:w14="http://schemas.microsoft.com/office/word/2010/wordml" xmlns:wpg="http://schemas.microsoft.com/office/word/2010/wordprocessingGroup" xmlns:wpi="http://schemas.microsoft.com/office/word/2010/wordprocessingInk" xmlns:wne="http://schemas.microsoft.com/office/word/2006/wordml" xmlns:wps="http://schemas.microsoft.com/office/word/2010/wordprocessingShape" mc:Ignorable="w14 wp14">
+  <w:abstractNum w:abstractNumId="0">
     <w:nsid w:val="0C1A75D0"/>
     <w:multiLevelType w:val="hybridMultilevel"/>
     <w:tmpl w:val="DF52DC7A"/>
@@ -605,7 +747,7 @@
       </w:pPr>
     </w:lvl>
   </w:abstractNum>
-  <w:abstractNum w:abstractNumId="1" w15:restartNumberingAfterBreak="0">
+  <w:abstractNum w:abstractNumId="1">
     <w:nsid w:val="15C275B6"/>
     <w:multiLevelType w:val="hybridMultilevel"/>
     <w:tmpl w:val="33CECEE2"/>
@@ -718,7 +860,7 @@
       </w:rPr>
     </w:lvl>
   </w:abstractNum>
-  <w:abstractNum w:abstractNumId="2" w15:restartNumberingAfterBreak="0">
+  <w:abstractNum w:abstractNumId="2">
     <w:nsid w:val="174C7A43"/>
     <w:multiLevelType w:val="hybridMultilevel"/>
     <w:tmpl w:val="6C08C5E2"/>
@@ -807,7 +949,7 @@
       </w:pPr>
     </w:lvl>
   </w:abstractNum>
-  <w:abstractNum w:abstractNumId="3" w15:restartNumberingAfterBreak="0">
+  <w:abstractNum w:abstractNumId="3">
     <w:nsid w:val="1EAA1E0C"/>
     <w:multiLevelType w:val="hybridMultilevel"/>
     <w:tmpl w:val="A2123576"/>
@@ -896,7 +1038,7 @@
       </w:pPr>
     </w:lvl>
   </w:abstractNum>
-  <w:abstractNum w:abstractNumId="4" w15:restartNumberingAfterBreak="0">
+  <w:abstractNum w:abstractNumId="4">
     <w:nsid w:val="31C20DF9"/>
     <w:multiLevelType w:val="hybridMultilevel"/>
     <w:tmpl w:val="D4380196"/>
@@ -985,7 +1127,7 @@
       </w:pPr>
     </w:lvl>
   </w:abstractNum>
-  <w:abstractNum w:abstractNumId="5" w15:restartNumberingAfterBreak="0">
+  <w:abstractNum w:abstractNumId="5">
     <w:nsid w:val="64B705BD"/>
     <w:multiLevelType w:val="hybridMultilevel"/>
     <w:tmpl w:val="D580120A"/>
@@ -1099,7 +1241,7 @@
 </file>
 
 <file path=word/styles.xml><?xml version="1.0" encoding="utf-8"?>
-<w:styles xmlns:mc="http://schemas.openxmlformats.org/markup-compatibility/2006" xmlns:r="http://schemas.openxmlformats.org/officeDocument/2006/relationships" xmlns:w="http://schemas.openxmlformats.org/wordprocessingml/2006/main" xmlns:w14="http://schemas.microsoft.com/office/word/2010/wordml" xmlns:w15="http://schemas.microsoft.com/office/word/2012/wordml" mc:Ignorable="w14 w15">
+<w:styles xmlns:mc="http://schemas.openxmlformats.org/markup-compatibility/2006" xmlns:r="http://schemas.openxmlformats.org/officeDocument/2006/relationships" xmlns:w="http://schemas.openxmlformats.org/wordprocessingml/2006/main" xmlns:w14="http://schemas.microsoft.com/office/word/2010/wordml" mc:Ignorable="w14">
   <w:docDefaults>
     <w:rPrDefault>
       <w:rPr>
@@ -1115,369 +1257,381 @@
       </w:pPr>
     </w:pPrDefault>
   </w:docDefaults>
-  <w:latentStyles w:defLockedState="0" w:defUIPriority="99" w:defSemiHidden="0" w:defUnhideWhenUsed="0" w:defQFormat="0" w:count="371">
-    <w:lsdException w:name="Normal" w:uiPriority="0" w:qFormat="1"/>
-    <w:lsdException w:name="heading 1" w:uiPriority="9" w:qFormat="1"/>
-    <w:lsdException w:name="heading 2" w:semiHidden="1" w:uiPriority="9" w:unhideWhenUsed="1" w:qFormat="1"/>
-    <w:lsdException w:name="heading 3" w:semiHidden="1" w:uiPriority="9" w:unhideWhenUsed="1" w:qFormat="1"/>
-    <w:lsdException w:name="heading 4" w:semiHidden="1" w:uiPriority="9" w:unhideWhenUsed="1" w:qFormat="1"/>
-    <w:lsdException w:name="heading 5" w:semiHidden="1" w:uiPriority="9" w:unhideWhenUsed="1" w:qFormat="1"/>
-    <w:lsdException w:name="heading 6" w:semiHidden="1" w:uiPriority="9" w:unhideWhenUsed="1" w:qFormat="1"/>
-    <w:lsdException w:name="heading 7" w:semiHidden="1" w:uiPriority="9" w:unhideWhenUsed="1" w:qFormat="1"/>
-    <w:lsdException w:name="heading 8" w:semiHidden="1" w:uiPriority="9" w:unhideWhenUsed="1" w:qFormat="1"/>
-    <w:lsdException w:name="heading 9" w:semiHidden="1" w:uiPriority="9" w:unhideWhenUsed="1" w:qFormat="1"/>
-    <w:lsdException w:name="index 1" w:semiHidden="1" w:unhideWhenUsed="1"/>
-    <w:lsdException w:name="index 2" w:semiHidden="1" w:unhideWhenUsed="1"/>
-    <w:lsdException w:name="index 3" w:semiHidden="1" w:unhideWhenUsed="1"/>
-    <w:lsdException w:name="index 4" w:semiHidden="1" w:unhideWhenUsed="1"/>
-    <w:lsdException w:name="index 5" w:semiHidden="1" w:unhideWhenUsed="1"/>
-    <w:lsdException w:name="index 6" w:semiHidden="1" w:unhideWhenUsed="1"/>
-    <w:lsdException w:name="index 7" w:semiHidden="1" w:unhideWhenUsed="1"/>
-    <w:lsdException w:name="index 8" w:semiHidden="1" w:unhideWhenUsed="1"/>
-    <w:lsdException w:name="index 9" w:semiHidden="1" w:unhideWhenUsed="1"/>
-    <w:lsdException w:name="toc 1" w:semiHidden="1" w:uiPriority="39" w:unhideWhenUsed="1"/>
-    <w:lsdException w:name="toc 2" w:semiHidden="1" w:uiPriority="39" w:unhideWhenUsed="1"/>
-    <w:lsdException w:name="toc 3" w:semiHidden="1" w:uiPriority="39" w:unhideWhenUsed="1"/>
-    <w:lsdException w:name="toc 4" w:semiHidden="1" w:uiPriority="39" w:unhideWhenUsed="1"/>
-    <w:lsdException w:name="toc 5" w:semiHidden="1" w:uiPriority="39" w:unhideWhenUsed="1"/>
-    <w:lsdException w:name="toc 6" w:semiHidden="1" w:uiPriority="39" w:unhideWhenUsed="1"/>
-    <w:lsdException w:name="toc 7" w:semiHidden="1" w:uiPriority="39" w:unhideWhenUsed="1"/>
-    <w:lsdException w:name="toc 8" w:semiHidden="1" w:uiPriority="39" w:unhideWhenUsed="1"/>
-    <w:lsdException w:name="toc 9" w:semiHidden="1" w:uiPriority="39" w:unhideWhenUsed="1"/>
-    <w:lsdException w:name="Normal Indent" w:semiHidden="1" w:unhideWhenUsed="1"/>
-    <w:lsdException w:name="footnote text" w:semiHidden="1" w:unhideWhenUsed="1"/>
-    <w:lsdException w:name="annotation text" w:semiHidden="1" w:unhideWhenUsed="1"/>
-    <w:lsdException w:name="header" w:semiHidden="1" w:unhideWhenUsed="1"/>
-    <w:lsdException w:name="footer" w:semiHidden="1" w:unhideWhenUsed="1"/>
-    <w:lsdException w:name="index heading" w:semiHidden="1" w:unhideWhenUsed="1"/>
-    <w:lsdException w:name="caption" w:semiHidden="1" w:uiPriority="35" w:unhideWhenUsed="1" w:qFormat="1"/>
-    <w:lsdException w:name="table of figures" w:semiHidden="1" w:unhideWhenUsed="1"/>
-    <w:lsdException w:name="envelope address" w:semiHidden="1" w:unhideWhenUsed="1"/>
-    <w:lsdException w:name="envelope return" w:semiHidden="1" w:unhideWhenUsed="1"/>
-    <w:lsdException w:name="footnote reference" w:semiHidden="1" w:unhideWhenUsed="1"/>
-    <w:lsdException w:name="annotation reference" w:semiHidden="1" w:unhideWhenUsed="1"/>
-    <w:lsdException w:name="line number" w:semiHidden="1" w:unhideWhenUsed="1"/>
-    <w:lsdException w:name="page number" w:semiHidden="1" w:unhideWhenUsed="1"/>
-    <w:lsdException w:name="endnote reference" w:semiHidden="1" w:unhideWhenUsed="1"/>
-    <w:lsdException w:name="endnote text" w:semiHidden="1" w:unhideWhenUsed="1"/>
-    <w:lsdException w:name="table of authorities" w:semiHidden="1" w:unhideWhenUsed="1"/>
-    <w:lsdException w:name="macro" w:semiHidden="1" w:unhideWhenUsed="1"/>
-    <w:lsdException w:name="toa heading" w:semiHidden="1" w:unhideWhenUsed="1"/>
-    <w:lsdException w:name="List" w:semiHidden="1" w:unhideWhenUsed="1"/>
-    <w:lsdException w:name="List Bullet" w:semiHidden="1" w:unhideWhenUsed="1"/>
-    <w:lsdException w:name="List Number" w:semiHidden="1" w:unhideWhenUsed="1"/>
-    <w:lsdException w:name="List 2" w:semiHidden="1" w:unhideWhenUsed="1"/>
-    <w:lsdException w:name="List 3" w:semiHidden="1" w:unhideWhenUsed="1"/>
-    <w:lsdException w:name="List 4" w:semiHidden="1" w:unhideWhenUsed="1"/>
-    <w:lsdException w:name="List 5" w:semiHidden="1" w:unhideWhenUsed="1"/>
-    <w:lsdException w:name="List Bullet 2" w:semiHidden="1" w:unhideWhenUsed="1"/>
-    <w:lsdException w:name="List Bullet 3" w:semiHidden="1" w:unhideWhenUsed="1"/>
-    <w:lsdException w:name="List Bullet 4" w:semiHidden="1" w:unhideWhenUsed="1"/>
-    <w:lsdException w:name="List Bullet 5" w:semiHidden="1" w:unhideWhenUsed="1"/>
-    <w:lsdException w:name="List Number 2" w:semiHidden="1" w:unhideWhenUsed="1"/>
-    <w:lsdException w:name="List Number 3" w:semiHidden="1" w:unhideWhenUsed="1"/>
-    <w:lsdException w:name="List Number 4" w:semiHidden="1" w:unhideWhenUsed="1"/>
-    <w:lsdException w:name="List Number 5" w:semiHidden="1" w:unhideWhenUsed="1"/>
-    <w:lsdException w:name="Title" w:uiPriority="10" w:qFormat="1"/>
-    <w:lsdException w:name="Closing" w:semiHidden="1" w:unhideWhenUsed="1"/>
-    <w:lsdException w:name="Signature" w:semiHidden="1" w:unhideWhenUsed="1"/>
-    <w:lsdException w:name="Default Paragraph Font" w:semiHidden="1" w:uiPriority="1" w:unhideWhenUsed="1"/>
-    <w:lsdException w:name="Body Text" w:semiHidden="1" w:unhideWhenUsed="1"/>
-    <w:lsdException w:name="Body Text Indent" w:semiHidden="1" w:unhideWhenUsed="1"/>
-    <w:lsdException w:name="List Continue" w:semiHidden="1" w:unhideWhenUsed="1"/>
-    <w:lsdException w:name="List Continue 2" w:semiHidden="1" w:unhideWhenUsed="1"/>
-    <w:lsdException w:name="List Continue 3" w:semiHidden="1" w:unhideWhenUsed="1"/>
-    <w:lsdException w:name="List Continue 4" w:semiHidden="1" w:unhideWhenUsed="1"/>
-    <w:lsdException w:name="List Continue 5" w:semiHidden="1" w:unhideWhenUsed="1"/>
-    <w:lsdException w:name="Message Header" w:semiHidden="1" w:unhideWhenUsed="1"/>
-    <w:lsdException w:name="Subtitle" w:uiPriority="11" w:qFormat="1"/>
-    <w:lsdException w:name="Salutation" w:semiHidden="1" w:unhideWhenUsed="1"/>
-    <w:lsdException w:name="Date" w:semiHidden="1" w:unhideWhenUsed="1"/>
-    <w:lsdException w:name="Body Text First Indent" w:semiHidden="1" w:unhideWhenUsed="1"/>
-    <w:lsdException w:name="Body Text First Indent 2" w:semiHidden="1" w:unhideWhenUsed="1"/>
-    <w:lsdException w:name="Note Heading" w:semiHidden="1" w:unhideWhenUsed="1"/>
-    <w:lsdException w:name="Body Text 2" w:semiHidden="1" w:unhideWhenUsed="1"/>
-    <w:lsdException w:name="Body Text 3" w:semiHidden="1" w:unhideWhenUsed="1"/>
-    <w:lsdException w:name="Body Text Indent 2" w:semiHidden="1" w:unhideWhenUsed="1"/>
-    <w:lsdException w:name="Body Text Indent 3" w:semiHidden="1" w:unhideWhenUsed="1"/>
-    <w:lsdException w:name="Block Text" w:semiHidden="1" w:unhideWhenUsed="1"/>
-    <w:lsdException w:name="Hyperlink" w:semiHidden="1" w:unhideWhenUsed="1"/>
-    <w:lsdException w:name="FollowedHyperlink" w:semiHidden="1" w:unhideWhenUsed="1"/>
-    <w:lsdException w:name="Strong" w:uiPriority="22" w:qFormat="1"/>
-    <w:lsdException w:name="Emphasis" w:uiPriority="20" w:qFormat="1"/>
-    <w:lsdException w:name="Document Map" w:semiHidden="1" w:unhideWhenUsed="1"/>
-    <w:lsdException w:name="Plain Text" w:semiHidden="1" w:unhideWhenUsed="1"/>
-    <w:lsdException w:name="E-mail Signature" w:semiHidden="1" w:unhideWhenUsed="1"/>
-    <w:lsdException w:name="HTML Top of Form" w:semiHidden="1" w:unhideWhenUsed="1"/>
-    <w:lsdException w:name="HTML Bottom of Form" w:semiHidden="1" w:unhideWhenUsed="1"/>
-    <w:lsdException w:name="Normal (Web)" w:semiHidden="1" w:unhideWhenUsed="1"/>
-    <w:lsdException w:name="HTML Acronym" w:semiHidden="1" w:unhideWhenUsed="1"/>
-    <w:lsdException w:name="HTML Address" w:semiHidden="1" w:unhideWhenUsed="1"/>
-    <w:lsdException w:name="HTML Cite" w:semiHidden="1" w:unhideWhenUsed="1"/>
-    <w:lsdException w:name="HTML Code" w:semiHidden="1" w:unhideWhenUsed="1"/>
-    <w:lsdException w:name="HTML Definition" w:semiHidden="1" w:unhideWhenUsed="1"/>
-    <w:lsdException w:name="HTML Keyboard" w:semiHidden="1" w:unhideWhenUsed="1"/>
-    <w:lsdException w:name="HTML Preformatted" w:semiHidden="1" w:unhideWhenUsed="1"/>
-    <w:lsdException w:name="HTML Sample" w:semiHidden="1" w:unhideWhenUsed="1"/>
-    <w:lsdException w:name="HTML Typewriter" w:semiHidden="1" w:unhideWhenUsed="1"/>
-    <w:lsdException w:name="HTML Variable" w:semiHidden="1" w:unhideWhenUsed="1"/>
-    <w:lsdException w:name="Normal Table" w:semiHidden="1" w:unhideWhenUsed="1"/>
-    <w:lsdException w:name="annotation subject" w:semiHidden="1" w:unhideWhenUsed="1"/>
-    <w:lsdException w:name="No List" w:semiHidden="1" w:unhideWhenUsed="1"/>
-    <w:lsdException w:name="Outline List 1" w:semiHidden="1" w:unhideWhenUsed="1"/>
-    <w:lsdException w:name="Outline List 2" w:semiHidden="1" w:unhideWhenUsed="1"/>
-    <w:lsdException w:name="Outline List 3" w:semiHidden="1" w:unhideWhenUsed="1"/>
-    <w:lsdException w:name="Table Simple 1" w:semiHidden="1" w:unhideWhenUsed="1"/>
-    <w:lsdException w:name="Table Simple 2" w:semiHidden="1" w:unhideWhenUsed="1"/>
-    <w:lsdException w:name="Table Simple 3" w:semiHidden="1" w:unhideWhenUsed="1"/>
-    <w:lsdException w:name="Table Classic 1" w:semiHidden="1" w:unhideWhenUsed="1"/>
-    <w:lsdException w:name="Table Classic 2" w:semiHidden="1" w:unhideWhenUsed="1"/>
-    <w:lsdException w:name="Table Classic 3" w:semiHidden="1" w:unhideWhenUsed="1"/>
-    <w:lsdException w:name="Table Classic 4" w:semiHidden="1" w:unhideWhenUsed="1"/>
-    <w:lsdException w:name="Table Colorful 1" w:semiHidden="1" w:unhideWhenUsed="1"/>
-    <w:lsdException w:name="Table Colorful 2" w:semiHidden="1" w:unhideWhenUsed="1"/>
-    <w:lsdException w:name="Table Colorful 3" w:semiHidden="1" w:unhideWhenUsed="1"/>
-    <w:lsdException w:name="Table Columns 1" w:semiHidden="1" w:unhideWhenUsed="1"/>
-    <w:lsdException w:name="Table Columns 2" w:semiHidden="1" w:unhideWhenUsed="1"/>
-    <w:lsdException w:name="Table Columns 3" w:semiHidden="1" w:unhideWhenUsed="1"/>
-    <w:lsdException w:name="Table Columns 4" w:semiHidden="1" w:unhideWhenUsed="1"/>
-    <w:lsdException w:name="Table Columns 5" w:semiHidden="1" w:unhideWhenUsed="1"/>
-    <w:lsdException w:name="Table Grid 1" w:semiHidden="1" w:unhideWhenUsed="1"/>
-    <w:lsdException w:name="Table Grid 2" w:semiHidden="1" w:unhideWhenUsed="1"/>
-    <w:lsdException w:name="Table Grid 3" w:semiHidden="1" w:unhideWhenUsed="1"/>
-    <w:lsdException w:name="Table Grid 4" w:semiHidden="1" w:unhideWhenUsed="1"/>
-    <w:lsdException w:name="Table Grid 5" w:semiHidden="1" w:unhideWhenUsed="1"/>
-    <w:lsdException w:name="Table Grid 6" w:semiHidden="1" w:unhideWhenUsed="1"/>
-    <w:lsdException w:name="Table Grid 7" w:semiHidden="1" w:unhideWhenUsed="1"/>
-    <w:lsdException w:name="Table Grid 8" w:semiHidden="1" w:unhideWhenUsed="1"/>
-    <w:lsdException w:name="Table List 1" w:semiHidden="1" w:unhideWhenUsed="1"/>
-    <w:lsdException w:name="Table List 2" w:semiHidden="1" w:unhideWhenUsed="1"/>
-    <w:lsdException w:name="Table List 3" w:semiHidden="1" w:unhideWhenUsed="1"/>
-    <w:lsdException w:name="Table List 4" w:semiHidden="1" w:unhideWhenUsed="1"/>
-    <w:lsdException w:name="Table List 5" w:semiHidden="1" w:unhideWhenUsed="1"/>
-    <w:lsdException w:name="Table List 6" w:semiHidden="1" w:unhideWhenUsed="1"/>
-    <w:lsdException w:name="Table List 7" w:semiHidden="1" w:unhideWhenUsed="1"/>
-    <w:lsdException w:name="Table List 8" w:semiHidden="1" w:unhideWhenUsed="1"/>
-    <w:lsdException w:name="Table 3D effects 1" w:semiHidden="1" w:unhideWhenUsed="1"/>
-    <w:lsdException w:name="Table 3D effects 2" w:semiHidden="1" w:unhideWhenUsed="1"/>
-    <w:lsdException w:name="Table 3D effects 3" w:semiHidden="1" w:unhideWhenUsed="1"/>
-    <w:lsdException w:name="Table Contemporary" w:semiHidden="1" w:unhideWhenUsed="1"/>
-    <w:lsdException w:name="Table Elegant" w:semiHidden="1" w:unhideWhenUsed="1"/>
-    <w:lsdException w:name="Table Professional" w:semiHidden="1" w:unhideWhenUsed="1"/>
-    <w:lsdException w:name="Table Subtle 1" w:semiHidden="1" w:unhideWhenUsed="1"/>
-    <w:lsdException w:name="Table Subtle 2" w:semiHidden="1" w:unhideWhenUsed="1"/>
-    <w:lsdException w:name="Table Web 1" w:semiHidden="1" w:unhideWhenUsed="1"/>
-    <w:lsdException w:name="Table Web 2" w:semiHidden="1" w:unhideWhenUsed="1"/>
-    <w:lsdException w:name="Table Web 3" w:semiHidden="1" w:unhideWhenUsed="1"/>
-    <w:lsdException w:name="Balloon Text" w:semiHidden="1" w:unhideWhenUsed="1"/>
-    <w:lsdException w:name="Table Grid" w:uiPriority="39"/>
-    <w:lsdException w:name="Table Theme" w:semiHidden="1" w:unhideWhenUsed="1"/>
-    <w:lsdException w:name="Placeholder Text" w:semiHidden="1"/>
-    <w:lsdException w:name="No Spacing" w:uiPriority="1" w:qFormat="1"/>
-    <w:lsdException w:name="Light Shading" w:uiPriority="60"/>
-    <w:lsdException w:name="Light List" w:uiPriority="61"/>
-    <w:lsdException w:name="Light Grid" w:uiPriority="62"/>
-    <w:lsdException w:name="Medium Shading 1" w:uiPriority="63"/>
-    <w:lsdException w:name="Medium Shading 2" w:uiPriority="64"/>
-    <w:lsdException w:name="Medium List 1" w:uiPriority="65"/>
-    <w:lsdException w:name="Medium List 2" w:uiPriority="66"/>
-    <w:lsdException w:name="Medium Grid 1" w:uiPriority="67"/>
-    <w:lsdException w:name="Medium Grid 2" w:uiPriority="68"/>
-    <w:lsdException w:name="Medium Grid 3" w:uiPriority="69"/>
-    <w:lsdException w:name="Dark List" w:uiPriority="70"/>
-    <w:lsdException w:name="Colorful Shading" w:uiPriority="71"/>
-    <w:lsdException w:name="Colorful List" w:uiPriority="72"/>
-    <w:lsdException w:name="Colorful Grid" w:uiPriority="73"/>
-    <w:lsdException w:name="Light Shading Accent 1" w:uiPriority="60"/>
-    <w:lsdException w:name="Light List Accent 1" w:uiPriority="61"/>
-    <w:lsdException w:name="Light Grid Accent 1" w:uiPriority="62"/>
-    <w:lsdException w:name="Medium Shading 1 Accent 1" w:uiPriority="63"/>
-    <w:lsdException w:name="Medium Shading 2 Accent 1" w:uiPriority="64"/>
-    <w:lsdException w:name="Medium List 1 Accent 1" w:uiPriority="65"/>
-    <w:lsdException w:name="Revision" w:semiHidden="1"/>
-    <w:lsdException w:name="List Paragraph" w:uiPriority="34" w:qFormat="1"/>
-    <w:lsdException w:name="Quote" w:uiPriority="29" w:qFormat="1"/>
-    <w:lsdException w:name="Intense Quote" w:uiPriority="30" w:qFormat="1"/>
-    <w:lsdException w:name="Medium List 2 Accent 1" w:uiPriority="66"/>
-    <w:lsdException w:name="Medium Grid 1 Accent 1" w:uiPriority="67"/>
-    <w:lsdException w:name="Medium Grid 2 Accent 1" w:uiPriority="68"/>
-    <w:lsdException w:name="Medium Grid 3 Accent 1" w:uiPriority="69"/>
-    <w:lsdException w:name="Dark List Accent 1" w:uiPriority="70"/>
-    <w:lsdException w:name="Colorful Shading Accent 1" w:uiPriority="71"/>
-    <w:lsdException w:name="Colorful List Accent 1" w:uiPriority="72"/>
-    <w:lsdException w:name="Colorful Grid Accent 1" w:uiPriority="73"/>
-    <w:lsdException w:name="Light Shading Accent 2" w:uiPriority="60"/>
-    <w:lsdException w:name="Light List Accent 2" w:uiPriority="61"/>
-    <w:lsdException w:name="Light Grid Accent 2" w:uiPriority="62"/>
-    <w:lsdException w:name="Medium Shading 1 Accent 2" w:uiPriority="63"/>
-    <w:lsdException w:name="Medium Shading 2 Accent 2" w:uiPriority="64"/>
-    <w:lsdException w:name="Medium List 1 Accent 2" w:uiPriority="65"/>
-    <w:lsdException w:name="Medium List 2 Accent 2" w:uiPriority="66"/>
-    <w:lsdException w:name="Medium Grid 1 Accent 2" w:uiPriority="67"/>
-    <w:lsdException w:name="Medium Grid 2 Accent 2" w:uiPriority="68"/>
-    <w:lsdException w:name="Medium Grid 3 Accent 2" w:uiPriority="69"/>
-    <w:lsdException w:name="Dark List Accent 2" w:uiPriority="70"/>
-    <w:lsdException w:name="Colorful Shading Accent 2" w:uiPriority="71"/>
-    <w:lsdException w:name="Colorful List Accent 2" w:uiPriority="72"/>
-    <w:lsdException w:name="Colorful Grid Accent 2" w:uiPriority="73"/>
-    <w:lsdException w:name="Light Shading Accent 3" w:uiPriority="60"/>
-    <w:lsdException w:name="Light List Accent 3" w:uiPriority="61"/>
-    <w:lsdException w:name="Light Grid Accent 3" w:uiPriority="62"/>
-    <w:lsdException w:name="Medium Shading 1 Accent 3" w:uiPriority="63"/>
-    <w:lsdException w:name="Medium Shading 2 Accent 3" w:uiPriority="64"/>
-    <w:lsdException w:name="Medium List 1 Accent 3" w:uiPriority="65"/>
-    <w:lsdException w:name="Medium List 2 Accent 3" w:uiPriority="66"/>
-    <w:lsdException w:name="Medium Grid 1 Accent 3" w:uiPriority="67"/>
-    <w:lsdException w:name="Medium Grid 2 Accent 3" w:uiPriority="68"/>
-    <w:lsdException w:name="Medium Grid 3 Accent 3" w:uiPriority="69"/>
-    <w:lsdException w:name="Dark List Accent 3" w:uiPriority="70"/>
-    <w:lsdException w:name="Colorful Shading Accent 3" w:uiPriority="71"/>
-    <w:lsdException w:name="Colorful List Accent 3" w:uiPriority="72"/>
-    <w:lsdException w:name="Colorful Grid Accent 3" w:uiPriority="73"/>
-    <w:lsdException w:name="Light Shading Accent 4" w:uiPriority="60"/>
-    <w:lsdException w:name="Light List Accent 4" w:uiPriority="61"/>
-    <w:lsdException w:name="Light Grid Accent 4" w:uiPriority="62"/>
-    <w:lsdException w:name="Medium Shading 1 Accent 4" w:uiPriority="63"/>
-    <w:lsdException w:name="Medium Shading 2 Accent 4" w:uiPriority="64"/>
-    <w:lsdException w:name="Medium List 1 Accent 4" w:uiPriority="65"/>
-    <w:lsdException w:name="Medium List 2 Accent 4" w:uiPriority="66"/>
-    <w:lsdException w:name="Medium Grid 1 Accent 4" w:uiPriority="67"/>
-    <w:lsdException w:name="Medium Grid 2 Accent 4" w:uiPriority="68"/>
-    <w:lsdException w:name="Medium Grid 3 Accent 4" w:uiPriority="69"/>
-    <w:lsdException w:name="Dark List Accent 4" w:uiPriority="70"/>
-    <w:lsdException w:name="Colorful Shading Accent 4" w:uiPriority="71"/>
-    <w:lsdException w:name="Colorful List Accent 4" w:uiPriority="72"/>
-    <w:lsdException w:name="Colorful Grid Accent 4" w:uiPriority="73"/>
-    <w:lsdException w:name="Light Shading Accent 5" w:uiPriority="60"/>
-    <w:lsdException w:name="Light List Accent 5" w:uiPriority="61"/>
-    <w:lsdException w:name="Light Grid Accent 5" w:uiPriority="62"/>
-    <w:lsdException w:name="Medium Shading 1 Accent 5" w:uiPriority="63"/>
-    <w:lsdException w:name="Medium Shading 2 Accent 5" w:uiPriority="64"/>
-    <w:lsdException w:name="Medium List 1 Accent 5" w:uiPriority="65"/>
-    <w:lsdException w:name="Medium List 2 Accent 5" w:uiPriority="66"/>
-    <w:lsdException w:name="Medium Grid 1 Accent 5" w:uiPriority="67"/>
-    <w:lsdException w:name="Medium Grid 2 Accent 5" w:uiPriority="68"/>
-    <w:lsdException w:name="Medium Grid 3 Accent 5" w:uiPriority="69"/>
-    <w:lsdException w:name="Dark List Accent 5" w:uiPriority="70"/>
-    <w:lsdException w:name="Colorful Shading Accent 5" w:uiPriority="71"/>
-    <w:lsdException w:name="Colorful List Accent 5" w:uiPriority="72"/>
-    <w:lsdException w:name="Colorful Grid Accent 5" w:uiPriority="73"/>
-    <w:lsdException w:name="Light Shading Accent 6" w:uiPriority="60"/>
-    <w:lsdException w:name="Light List Accent 6" w:uiPriority="61"/>
-    <w:lsdException w:name="Light Grid Accent 6" w:uiPriority="62"/>
-    <w:lsdException w:name="Medium Shading 1 Accent 6" w:uiPriority="63"/>
-    <w:lsdException w:name="Medium Shading 2 Accent 6" w:uiPriority="64"/>
-    <w:lsdException w:name="Medium List 1 Accent 6" w:uiPriority="65"/>
-    <w:lsdException w:name="Medium List 2 Accent 6" w:uiPriority="66"/>
-    <w:lsdException w:name="Medium Grid 1 Accent 6" w:uiPriority="67"/>
-    <w:lsdException w:name="Medium Grid 2 Accent 6" w:uiPriority="68"/>
-    <w:lsdException w:name="Medium Grid 3 Accent 6" w:uiPriority="69"/>
-    <w:lsdException w:name="Dark List Accent 6" w:uiPriority="70"/>
-    <w:lsdException w:name="Colorful Shading Accent 6" w:uiPriority="71"/>
-    <w:lsdException w:name="Colorful List Accent 6" w:uiPriority="72"/>
-    <w:lsdException w:name="Colorful Grid Accent 6" w:uiPriority="73"/>
-    <w:lsdException w:name="Subtle Emphasis" w:uiPriority="19" w:qFormat="1"/>
-    <w:lsdException w:name="Intense Emphasis" w:uiPriority="21" w:qFormat="1"/>
-    <w:lsdException w:name="Subtle Reference" w:uiPriority="31" w:qFormat="1"/>
-    <w:lsdException w:name="Intense Reference" w:uiPriority="32" w:qFormat="1"/>
-    <w:lsdException w:name="Book Title" w:uiPriority="33" w:qFormat="1"/>
-    <w:lsdException w:name="Bibliography" w:semiHidden="1" w:uiPriority="37" w:unhideWhenUsed="1"/>
-    <w:lsdException w:name="TOC Heading" w:semiHidden="1" w:uiPriority="39" w:unhideWhenUsed="1" w:qFormat="1"/>
-    <w:lsdException w:name="Grid Table 4" w:uiPriority="49"/>
-    <w:lsdException w:name="Grid Table 5 Dark" w:uiPriority="50"/>
-    <w:lsdException w:name="Grid Table 6 Colorful" w:uiPriority="51"/>
-    <w:lsdException w:name="Grid Table 7 Colorful" w:uiPriority="52"/>
-    <w:lsdException w:name="Grid Table 1 Light Accent 1" w:uiPriority="46"/>
-    <w:lsdException w:name="Grid Table 2 Accent 1" w:uiPriority="47"/>
-    <w:lsdException w:name="Grid Table 3 Accent 1" w:uiPriority="48"/>
-    <w:lsdException w:name="Grid Table 4 Accent 1" w:uiPriority="49"/>
-    <w:lsdException w:name="Grid Table 5 Dark Accent 1" w:uiPriority="50"/>
-    <w:lsdException w:name="Grid Table 6 Colorful Accent 1" w:uiPriority="51"/>
-    <w:lsdException w:name="Grid Table 7 Colorful Accent 1" w:uiPriority="52"/>
-    <w:lsdException w:name="Grid Table 1 Light Accent 2" w:uiPriority="46"/>
-    <w:lsdException w:name="Grid Table 2 Accent 2" w:uiPriority="47"/>
-    <w:lsdException w:name="Grid Table 3 Accent 2" w:uiPriority="48"/>
-    <w:lsdException w:name="Grid Table 4 Accent 2" w:uiPriority="49"/>
-    <w:lsdException w:name="Grid Table 5 Dark Accent 2" w:uiPriority="50"/>
-    <w:lsdException w:name="Grid Table 6 Colorful Accent 2" w:uiPriority="51"/>
-    <w:lsdException w:name="Grid Table 7 Colorful Accent 2" w:uiPriority="52"/>
-    <w:lsdException w:name="Grid Table 1 Light Accent 3" w:uiPriority="46"/>
-    <w:lsdException w:name="Grid Table 2 Accent 3" w:uiPriority="47"/>
-    <w:lsdException w:name="Grid Table 3 Accent 3" w:uiPriority="48"/>
-    <w:lsdException w:name="Grid Table 4 Accent 3" w:uiPriority="49"/>
-    <w:lsdException w:name="Grid Table 5 Dark Accent 3" w:uiPriority="50"/>
-    <w:lsdException w:name="Grid Table 6 Colorful Accent 3" w:uiPriority="51"/>
-    <w:lsdException w:name="Grid Table 7 Colorful Accent 3" w:uiPriority="52"/>
-    <w:lsdException w:name="Grid Table 1 Light Accent 4" w:uiPriority="46"/>
-    <w:lsdException w:name="Grid Table 2 Accent 4" w:uiPriority="47"/>
-    <w:lsdException w:name="Grid Table 3 Accent 4" w:uiPriority="48"/>
-    <w:lsdException w:name="Grid Table 4 Accent 4" w:uiPriority="49"/>
-    <w:lsdException w:name="Grid Table 5 Dark Accent 4" w:uiPriority="50"/>
-    <w:lsdException w:name="Grid Table 6 Colorful Accent 4" w:uiPriority="51"/>
-    <w:lsdException w:name="Grid Table 7 Colorful Accent 4" w:uiPriority="52"/>
-    <w:lsdException w:name="Grid Table 1 Light Accent 5" w:uiPriority="46"/>
-    <w:lsdException w:name="Grid Table 2 Accent 5" w:uiPriority="47"/>
-    <w:lsdException w:name="Grid Table 3 Accent 5" w:uiPriority="48"/>
-    <w:lsdException w:name="Grid Table 4 Accent 5" w:uiPriority="49"/>
-    <w:lsdException w:name="Grid Table 5 Dark Accent 5" w:uiPriority="50"/>
-    <w:lsdException w:name="Grid Table 6 Colorful Accent 5" w:uiPriority="51"/>
-    <w:lsdException w:name="Grid Table 7 Colorful Accent 5" w:uiPriority="52"/>
-    <w:lsdException w:name="Grid Table 1 Light Accent 6" w:uiPriority="46"/>
-    <w:lsdException w:name="Grid Table 2 Accent 6" w:uiPriority="47"/>
-    <w:lsdException w:name="Grid Table 3 Accent 6" w:uiPriority="48"/>
-    <w:lsdException w:name="Grid Table 4 Accent 6" w:uiPriority="49"/>
-    <w:lsdException w:name="Grid Table 5 Dark Accent 6" w:uiPriority="50"/>
-    <w:lsdException w:name="Grid Table 6 Colorful Accent 6" w:uiPriority="51"/>
-    <w:lsdException w:name="Grid Table 7 Colorful Accent 6" w:uiPriority="52"/>
-    <w:lsdException w:name="List Table 1 Light" w:uiPriority="46"/>
-    <w:lsdException w:name="List Table 2" w:uiPriority="47"/>
-    <w:lsdException w:name="List Table 3" w:uiPriority="48"/>
-    <w:lsdException w:name="List Table 4" w:uiPriority="49"/>
-    <w:lsdException w:name="List Table 5 Dark" w:uiPriority="50"/>
-    <w:lsdException w:name="List Table 6 Colorful" w:uiPriority="51"/>
-    <w:lsdException w:name="List Table 7 Colorful" w:uiPriority="52"/>
-    <w:lsdException w:name="List Table 1 Light Accent 1" w:uiPriority="46"/>
-    <w:lsdException w:name="List Table 2 Accent 1" w:uiPriority="47"/>
-    <w:lsdException w:name="List Table 3 Accent 1" w:uiPriority="48"/>
-    <w:lsdException w:name="List Table 4 Accent 1" w:uiPriority="49"/>
-    <w:lsdException w:name="List Table 5 Dark Accent 1" w:uiPriority="50"/>
-    <w:lsdException w:name="List Table 6 Colorful Accent 1" w:uiPriority="51"/>
-    <w:lsdException w:name="List Table 7 Colorful Accent 1" w:uiPriority="52"/>
-    <w:lsdException w:name="List Table 1 Light Accent 2" w:uiPriority="46"/>
-    <w:lsdException w:name="List Table 2 Accent 2" w:uiPriority="47"/>
-    <w:lsdException w:name="List Table 3 Accent 2" w:uiPriority="48"/>
-    <w:lsdException w:name="List Table 4 Accent 2" w:uiPriority="49"/>
-    <w:lsdException w:name="List Table 5 Dark Accent 2" w:uiPriority="50"/>
-    <w:lsdException w:name="List Table 6 Colorful Accent 2" w:uiPriority="51"/>
-    <w:lsdException w:name="List Table 7 Colorful Accent 2" w:uiPriority="52"/>
-    <w:lsdException w:name="List Table 1 Light Accent 3" w:uiPriority="46"/>
-    <w:lsdException w:name="List Table 2 Accent 3" w:uiPriority="47"/>
-    <w:lsdException w:name="List Table 3 Accent 3" w:uiPriority="48"/>
-    <w:lsdException w:name="List Table 4 Accent 3" w:uiPriority="49"/>
-    <w:lsdException w:name="List Table 5 Dark Accent 3" w:uiPriority="50"/>
-    <w:lsdException w:name="List Table 6 Colorful Accent 3" w:uiPriority="51"/>
-    <w:lsdException w:name="List Table 7 Colorful Accent 3" w:uiPriority="52"/>
-    <w:lsdException w:name="List Table 1 Light Accent 4" w:uiPriority="46"/>
-    <w:lsdException w:name="List Table 2 Accent 4" w:uiPriority="47"/>
-    <w:lsdException w:name="List Table 3 Accent 4" w:uiPriority="48"/>
-    <w:lsdException w:name="List Table 4 Accent 4" w:uiPriority="49"/>
-    <w:lsdException w:name="List Table 5 Dark Accent 4" w:uiPriority="50"/>
-    <w:lsdException w:name="List Table 6 Colorful Accent 4" w:uiPriority="51"/>
-    <w:lsdException w:name="List Table 7 Colorful Accent 4" w:uiPriority="52"/>
-    <w:lsdException w:name="List Table 1 Light Accent 5" w:uiPriority="46"/>
-    <w:lsdException w:name="List Table 2 Accent 5" w:uiPriority="47"/>
-    <w:lsdException w:name="List Table 3 Accent 5" w:uiPriority="48"/>
-    <w:lsdException w:name="List Table 4 Accent 5" w:uiPriority="49"/>
-    <w:lsdException w:name="List Table 5 Dark Accent 5" w:uiPriority="50"/>
-    <w:lsdException w:name="List Table 6 Colorful Accent 5" w:uiPriority="51"/>
-    <w:lsdException w:name="List Table 7 Colorful Accent 5" w:uiPriority="52"/>
-    <w:lsdException w:name="List Table 1 Light Accent 6" w:uiPriority="46"/>
-    <w:lsdException w:name="List Table 2 Accent 6" w:uiPriority="47"/>
-    <w:lsdException w:name="List Table 3 Accent 6" w:uiPriority="48"/>
-    <w:lsdException w:name="List Table 4 Accent 6" w:uiPriority="49"/>
-    <w:lsdException w:name="List Table 5 Dark Accent 6" w:uiPriority="50"/>
-    <w:lsdException w:name="List Table 6 Colorful Accent 6" w:uiPriority="51"/>
-    <w:lsdException w:name="List Table 7 Colorful Accent 6" w:uiPriority="52"/>
+  <w:latentStyles w:defLockedState="0" w:defUIPriority="99" w:defSemiHidden="1" w:defUnhideWhenUsed="1" w:defQFormat="0" w:count="276">
+    <w:lsdException w:name="Normal" w:semiHidden="0" w:uiPriority="0" w:unhideWhenUsed="0" w:qFormat="1"/>
+    <w:lsdException w:name="heading 1" w:semiHidden="0" w:uiPriority="9" w:unhideWhenUsed="0" w:qFormat="1"/>
+    <w:lsdException w:name="heading 2" w:uiPriority="9" w:qFormat="1"/>
+    <w:lsdException w:name="heading 3" w:uiPriority="9" w:qFormat="1"/>
+    <w:lsdException w:name="heading 4" w:uiPriority="9" w:qFormat="1"/>
+    <w:lsdException w:name="heading 5" w:uiPriority="9" w:qFormat="1"/>
+    <w:lsdException w:name="heading 6" w:uiPriority="9" w:qFormat="1"/>
+    <w:lsdException w:name="heading 7" w:uiPriority="9" w:qFormat="1"/>
+    <w:lsdException w:name="heading 8" w:uiPriority="9" w:qFormat="1"/>
+    <w:lsdException w:name="heading 9" w:uiPriority="9" w:qFormat="1"/>
+    <w:lsdException w:name="toc 1" w:uiPriority="39"/>
+    <w:lsdException w:name="toc 2" w:uiPriority="39"/>
+    <w:lsdException w:name="toc 3" w:uiPriority="39"/>
+    <w:lsdException w:name="toc 4" w:uiPriority="39"/>
+    <w:lsdException w:name="toc 5" w:uiPriority="39"/>
+    <w:lsdException w:name="toc 6" w:uiPriority="39"/>
+    <w:lsdException w:name="toc 7" w:uiPriority="39"/>
+    <w:lsdException w:name="toc 8" w:uiPriority="39"/>
+    <w:lsdException w:name="toc 9" w:uiPriority="39"/>
+    <w:lsdException w:name="caption" w:uiPriority="35" w:qFormat="1"/>
+    <w:lsdException w:name="Title" w:semiHidden="0" w:uiPriority="10" w:unhideWhenUsed="0" w:qFormat="1"/>
+    <w:lsdException w:name="Default Paragraph Font" w:uiPriority="1"/>
+    <w:lsdException w:name="Subtitle" w:semiHidden="0" w:uiPriority="11" w:unhideWhenUsed="0" w:qFormat="1"/>
+    <w:lsdException w:name="Strong" w:semiHidden="0" w:uiPriority="22" w:unhideWhenUsed="0" w:qFormat="1"/>
+    <w:lsdException w:name="Emphasis" w:semiHidden="0" w:uiPriority="20" w:unhideWhenUsed="0" w:qFormat="1"/>
+    <w:lsdException w:name="Table Grid" w:semiHidden="0" w:uiPriority="39" w:unhideWhenUsed="0"/>
+    <w:lsdException w:name="Note Level 1" w:semiHidden="0" w:unhideWhenUsed="0"/>
+    <w:lsdException w:name="Note Level 2" w:semiHidden="0" w:unhideWhenUsed="0"/>
+    <w:lsdException w:name="Note Level 3" w:semiHidden="0" w:unhideWhenUsed="0"/>
+    <w:lsdException w:name="Note Level 4" w:semiHidden="0" w:unhideWhenUsed="0"/>
+    <w:lsdException w:name="Note Level 5" w:semiHidden="0" w:unhideWhenUsed="0"/>
+    <w:lsdException w:name="Note Level 6" w:semiHidden="0" w:unhideWhenUsed="0"/>
+    <w:lsdException w:name="Note Level 7" w:semiHidden="0" w:unhideWhenUsed="0"/>
+    <w:lsdException w:name="Note Level 8" w:semiHidden="0" w:unhideWhenUsed="0"/>
+    <w:lsdException w:name="Note Level 9" w:semiHidden="0" w:unhideWhenUsed="0"/>
+    <w:lsdException w:name="Placeholder Text" w:unhideWhenUsed="0"/>
+    <w:lsdException w:name="No Spacing" w:semiHidden="0" w:uiPriority="1" w:unhideWhenUsed="0" w:qFormat="1"/>
+    <w:lsdException w:name="Light Shading" w:semiHidden="0" w:uiPriority="60" w:unhideWhenUsed="0"/>
+    <w:lsdException w:name="Light List" w:semiHidden="0" w:uiPriority="61" w:unhideWhenUsed="0"/>
+    <w:lsdException w:name="Light Grid" w:semiHidden="0" w:uiPriority="62" w:unhideWhenUsed="0"/>
+    <w:lsdException w:name="Medium Shading 1" w:semiHidden="0" w:uiPriority="63" w:unhideWhenUsed="0"/>
+    <w:lsdException w:name="Medium Shading 2" w:semiHidden="0" w:uiPriority="64" w:unhideWhenUsed="0"/>
+    <w:lsdException w:name="Medium List 1" w:semiHidden="0" w:uiPriority="65" w:unhideWhenUsed="0"/>
+    <w:lsdException w:name="Medium List 2" w:semiHidden="0" w:uiPriority="66" w:unhideWhenUsed="0"/>
+    <w:lsdException w:name="Medium Grid 1" w:semiHidden="0" w:uiPriority="67" w:unhideWhenUsed="0"/>
+    <w:lsdException w:name="Medium Grid 2" w:semiHidden="0" w:uiPriority="68" w:unhideWhenUsed="0"/>
+    <w:lsdException w:name="Medium Grid 3" w:semiHidden="0" w:uiPriority="69" w:unhideWhenUsed="0"/>
+    <w:lsdException w:name="Dark List" w:semiHidden="0" w:uiPriority="70" w:unhideWhenUsed="0"/>
+    <w:lsdException w:name="Colorful Shading" w:semiHidden="0" w:uiPriority="71" w:unhideWhenUsed="0"/>
+    <w:lsdException w:name="Colorful List" w:semiHidden="0" w:uiPriority="72" w:unhideWhenUsed="0"/>
+    <w:lsdException w:name="Colorful Grid" w:semiHidden="0" w:uiPriority="73" w:unhideWhenUsed="0"/>
+    <w:lsdException w:name="Light Shading Accent 1" w:semiHidden="0" w:uiPriority="60" w:unhideWhenUsed="0"/>
+    <w:lsdException w:name="Light List Accent 1" w:semiHidden="0" w:uiPriority="61" w:unhideWhenUsed="0"/>
+    <w:lsdException w:name="Light Grid Accent 1" w:semiHidden="0" w:uiPriority="62" w:unhideWhenUsed="0"/>
+    <w:lsdException w:name="Medium Shading 1 Accent 1" w:semiHidden="0" w:uiPriority="63" w:unhideWhenUsed="0"/>
+    <w:lsdException w:name="Medium Shading 2 Accent 1" w:semiHidden="0" w:uiPriority="64" w:unhideWhenUsed="0"/>
+    <w:lsdException w:name="Medium List 1 Accent 1" w:semiHidden="0" w:uiPriority="65" w:unhideWhenUsed="0"/>
+    <w:lsdException w:name="Revision" w:unhideWhenUsed="0"/>
+    <w:lsdException w:name="List Paragraph" w:semiHidden="0" w:uiPriority="34" w:unhideWhenUsed="0" w:qFormat="1"/>
+    <w:lsdException w:name="Quote" w:semiHidden="0" w:uiPriority="29" w:unhideWhenUsed="0" w:qFormat="1"/>
+    <w:lsdException w:name="Intense Quote" w:semiHidden="0" w:uiPriority="30" w:unhideWhenUsed="0" w:qFormat="1"/>
+    <w:lsdException w:name="Medium List 2 Accent 1" w:semiHidden="0" w:uiPriority="66" w:unhideWhenUsed="0"/>
+    <w:lsdException w:name="Medium Grid 1 Accent 1" w:semiHidden="0" w:uiPriority="67" w:unhideWhenUsed="0"/>
+    <w:lsdException w:name="Medium Grid 2 Accent 1" w:semiHidden="0" w:uiPriority="68" w:unhideWhenUsed="0"/>
+    <w:lsdException w:name="Medium Grid 3 Accent 1" w:semiHidden="0" w:uiPriority="69" w:unhideWhenUsed="0"/>
+    <w:lsdException w:name="Dark List Accent 1" w:semiHidden="0" w:uiPriority="70" w:unhideWhenUsed="0"/>
+    <w:lsdException w:name="Colorful Shading Accent 1" w:semiHidden="0" w:uiPriority="71" w:unhideWhenUsed="0"/>
+    <w:lsdException w:name="Colorful List Accent 1" w:semiHidden="0" w:uiPriority="72" w:unhideWhenUsed="0"/>
+    <w:lsdException w:name="Colorful Grid Accent 1" w:semiHidden="0" w:uiPriority="73" w:unhideWhenUsed="0"/>
+    <w:lsdException w:name="Light Shading Accent 2" w:semiHidden="0" w:uiPriority="60" w:unhideWhenUsed="0"/>
+    <w:lsdException w:name="Light List Accent 2" w:semiHidden="0" w:uiPriority="61" w:unhideWhenUsed="0"/>
+    <w:lsdException w:name="Light Grid Accent 2" w:semiHidden="0" w:uiPriority="62" w:unhideWhenUsed="0"/>
+    <w:lsdException w:name="Medium Shading 1 Accent 2" w:semiHidden="0" w:uiPriority="63" w:unhideWhenUsed="0"/>
+    <w:lsdException w:name="Medium Shading 2 Accent 2" w:semiHidden="0" w:uiPriority="64" w:unhideWhenUsed="0"/>
+    <w:lsdException w:name="Medium List 1 Accent 2" w:semiHidden="0" w:uiPriority="65" w:unhideWhenUsed="0"/>
+    <w:lsdException w:name="Medium List 2 Accent 2" w:semiHidden="0" w:uiPriority="66" w:unhideWhenUsed="0"/>
+    <w:lsdException w:name="Medium Grid 1 Accent 2" w:semiHidden="0" w:uiPriority="67" w:unhideWhenUsed="0"/>
+    <w:lsdException w:name="Medium Grid 2 Accent 2" w:semiHidden="0" w:uiPriority="68" w:unhideWhenUsed="0"/>
+    <w:lsdException w:name="Medium Grid 3 Accent 2" w:semiHidden="0" w:uiPriority="69" w:unhideWhenUsed="0"/>
+    <w:lsdException w:name="Dark List Accent 2" w:semiHidden="0" w:uiPriority="70" w:unhideWhenUsed="0"/>
+    <w:lsdException w:name="Colorful Shading Accent 2" w:semiHidden="0" w:uiPriority="71" w:unhideWhenUsed="0"/>
+    <w:lsdException w:name="Colorful List Accent 2" w:semiHidden="0" w:uiPriority="72" w:unhideWhenUsed="0"/>
+    <w:lsdException w:name="Colorful Grid Accent 2" w:semiHidden="0" w:uiPriority="73" w:unhideWhenUsed="0"/>
+    <w:lsdException w:name="Light Shading Accent 3" w:semiHidden="0" w:uiPriority="60" w:unhideWhenUsed="0"/>
+    <w:lsdException w:name="Light List Accent 3" w:semiHidden="0" w:uiPriority="61" w:unhideWhenUsed="0"/>
+    <w:lsdException w:name="Light Grid Accent 3" w:semiHidden="0" w:uiPriority="62" w:unhideWhenUsed="0"/>
+    <w:lsdException w:name="Medium Shading 1 Accent 3" w:semiHidden="0" w:uiPriority="63" w:unhideWhenUsed="0"/>
+    <w:lsdException w:name="Medium Shading 2 Accent 3" w:semiHidden="0" w:uiPriority="64" w:unhideWhenUsed="0"/>
+    <w:lsdException w:name="Medium List 1 Accent 3" w:semiHidden="0" w:uiPriority="65" w:unhideWhenUsed="0"/>
+    <w:lsdException w:name="Medium List 2 Accent 3" w:semiHidden="0" w:uiPriority="66" w:unhideWhenUsed="0"/>
+    <w:lsdException w:name="Medium Grid 1 Accent 3" w:semiHidden="0" w:uiPriority="67" w:unhideWhenUsed="0"/>
+    <w:lsdException w:name="Medium Grid 2 Accent 3" w:semiHidden="0" w:uiPriority="68" w:unhideWhenUsed="0"/>
+    <w:lsdException w:name="Medium Grid 3 Accent 3" w:semiHidden="0" w:uiPriority="69" w:unhideWhenUsed="0"/>
+    <w:lsdException w:name="Dark List Accent 3" w:semiHidden="0" w:uiPriority="70" w:unhideWhenUsed="0"/>
+    <w:lsdException w:name="Colorful Shading Accent 3" w:semiHidden="0" w:uiPriority="71" w:unhideWhenUsed="0"/>
+    <w:lsdException w:name="Colorful List Accent 3" w:semiHidden="0" w:uiPriority="72" w:unhideWhenUsed="0"/>
+    <w:lsdException w:name="Colorful Grid Accent 3" w:semiHidden="0" w:uiPriority="73" w:unhideWhenUsed="0"/>
+    <w:lsdException w:name="Light Shading Accent 4" w:semiHidden="0" w:uiPriority="60" w:unhideWhenUsed="0"/>
+    <w:lsdException w:name="Light List Accent 4" w:semiHidden="0" w:uiPriority="61" w:unhideWhenUsed="0"/>
+    <w:lsdException w:name="Light Grid Accent 4" w:semiHidden="0" w:uiPriority="62" w:unhideWhenUsed="0"/>
+    <w:lsdException w:name="Medium Shading 1 Accent 4" w:semiHidden="0" w:uiPriority="63" w:unhideWhenUsed="0"/>
+    <w:lsdException w:name="Medium Shading 2 Accent 4" w:semiHidden="0" w:uiPriority="64" w:unhideWhenUsed="0"/>
+    <w:lsdException w:name="Medium List 1 Accent 4" w:semiHidden="0" w:uiPriority="65" w:unhideWhenUsed="0"/>
+    <w:lsdException w:name="Medium List 2 Accent 4" w:semiHidden="0" w:uiPriority="66" w:unhideWhenUsed="0"/>
+    <w:lsdException w:name="Medium Grid 1 Accent 4" w:semiHidden="0" w:uiPriority="67" w:unhideWhenUsed="0"/>
+    <w:lsdException w:name="Medium Grid 2 Accent 4" w:semiHidden="0" w:uiPriority="68" w:unhideWhenUsed="0"/>
+    <w:lsdException w:name="Medium Grid 3 Accent 4" w:semiHidden="0" w:uiPriority="69" w:unhideWhenUsed="0"/>
+    <w:lsdException w:name="Dark List Accent 4" w:semiHidden="0" w:uiPriority="70" w:unhideWhenUsed="0"/>
+    <w:lsdException w:name="Colorful Shading Accent 4" w:semiHidden="0" w:uiPriority="71" w:unhideWhenUsed="0"/>
+    <w:lsdException w:name="Colorful List Accent 4" w:semiHidden="0" w:uiPriority="72" w:unhideWhenUsed="0"/>
+    <w:lsdException w:name="Colorful Grid Accent 4" w:semiHidden="0" w:uiPriority="73" w:unhideWhenUsed="0"/>
+    <w:lsdException w:name="Light Shading Accent 5" w:semiHidden="0" w:uiPriority="60" w:unhideWhenUsed="0"/>
+    <w:lsdException w:name="Light List Accent 5" w:semiHidden="0" w:uiPriority="61" w:unhideWhenUsed="0"/>
+    <w:lsdException w:name="Light Grid Accent 5" w:semiHidden="0" w:uiPriority="62" w:unhideWhenUsed="0"/>
+    <w:lsdException w:name="Medium Shading 1 Accent 5" w:semiHidden="0" w:uiPriority="63" w:unhideWhenUsed="0"/>
+    <w:lsdException w:name="Medium Shading 2 Accent 5" w:semiHidden="0" w:uiPriority="64" w:unhideWhenUsed="0"/>
+    <w:lsdException w:name="Medium List 1 Accent 5" w:semiHidden="0" w:uiPriority="65" w:unhideWhenUsed="0"/>
+    <w:lsdException w:name="Medium List 2 Accent 5" w:semiHidden="0" w:uiPriority="66" w:unhideWhenUsed="0"/>
+    <w:lsdException w:name="Medium Grid 1 Accent 5" w:semiHidden="0" w:uiPriority="67" w:unhideWhenUsed="0"/>
+    <w:lsdException w:name="Medium Grid 2 Accent 5" w:semiHidden="0" w:uiPriority="68" w:unhideWhenUsed="0"/>
+    <w:lsdException w:name="Medium Grid 3 Accent 5" w:semiHidden="0" w:uiPriority="69" w:unhideWhenUsed="0"/>
+    <w:lsdException w:name="Dark List Accent 5" w:semiHidden="0" w:uiPriority="70" w:unhideWhenUsed="0"/>
+    <w:lsdException w:name="Colorful Shading Accent 5" w:semiHidden="0" w:uiPriority="71" w:unhideWhenUsed="0"/>
+    <w:lsdException w:name="Colorful List Accent 5" w:semiHidden="0" w:uiPriority="72" w:unhideWhenUsed="0"/>
+    <w:lsdException w:name="Colorful Grid Accent 5" w:semiHidden="0" w:uiPriority="73" w:unhideWhenUsed="0"/>
+    <w:lsdException w:name="Light Shading Accent 6" w:semiHidden="0" w:uiPriority="60" w:unhideWhenUsed="0"/>
+    <w:lsdException w:name="Light List Accent 6" w:semiHidden="0" w:uiPriority="61" w:unhideWhenUsed="0"/>
+    <w:lsdException w:name="Light Grid Accent 6" w:semiHidden="0" w:uiPriority="62" w:unhideWhenUsed="0"/>
+    <w:lsdException w:name="Medium Shading 1 Accent 6" w:semiHidden="0" w:uiPriority="63" w:unhideWhenUsed="0"/>
+    <w:lsdException w:name="Medium Shading 2 Accent 6" w:semiHidden="0" w:uiPriority="64" w:unhideWhenUsed="0"/>
+    <w:lsdException w:name="Medium List 1 Accent 6" w:semiHidden="0" w:uiPriority="65" w:unhideWhenUsed="0"/>
+    <w:lsdException w:name="Medium List 2 Accent 6" w:semiHidden="0" w:uiPriority="66" w:unhideWhenUsed="0"/>
+    <w:lsdException w:name="Medium Grid 1 Accent 6" w:semiHidden="0" w:uiPriority="67" w:unhideWhenUsed="0"/>
+    <w:lsdException w:name="Medium Grid 2 Accent 6" w:semiHidden="0" w:uiPriority="68" w:unhideWhenUsed="0"/>
+    <w:lsdException w:name="Medium Grid 3 Accent 6" w:semiHidden="0" w:uiPriority="69" w:unhideWhenUsed="0"/>
+    <w:lsdException w:name="Dark List Accent 6" w:semiHidden="0" w:uiPriority="70" w:unhideWhenUsed="0"/>
+    <w:lsdException w:name="Colorful Shading Accent 6" w:semiHidden="0" w:uiPriority="71" w:unhideWhenUsed="0"/>
+    <w:lsdException w:name="Colorful List Accent 6" w:semiHidden="0" w:uiPriority="72" w:unhideWhenUsed="0"/>
+    <w:lsdException w:name="Colorful Grid Accent 6" w:semiHidden="0" w:uiPriority="73" w:unhideWhenUsed="0"/>
+    <w:lsdException w:name="Subtle Emphasis" w:semiHidden="0" w:uiPriority="19" w:unhideWhenUsed="0" w:qFormat="1"/>
+    <w:lsdException w:name="Intense Emphasis" w:semiHidden="0" w:uiPriority="21" w:unhideWhenUsed="0" w:qFormat="1"/>
+    <w:lsdException w:name="Subtle Reference" w:semiHidden="0" w:uiPriority="31" w:unhideWhenUsed="0" w:qFormat="1"/>
+    <w:lsdException w:name="Intense Reference" w:semiHidden="0" w:uiPriority="32" w:unhideWhenUsed="0" w:qFormat="1"/>
+    <w:lsdException w:name="Book Title" w:semiHidden="0" w:uiPriority="33" w:unhideWhenUsed="0" w:qFormat="1"/>
+    <w:lsdException w:name="Bibliography" w:uiPriority="37"/>
+    <w:lsdException w:name="TOC Heading" w:uiPriority="39" w:qFormat="1"/>
+  </w:latentStyles>
+  <w:style w:type="paragraph" w:default="1" w:styleId="Normal">
+    <w:name w:val="Normal"/>
+    <w:qFormat/>
+  </w:style>
+  <w:style w:type="character" w:default="1" w:styleId="DefaultParagraphFont">
+    <w:name w:val="Default Paragraph Font"/>
+    <w:uiPriority w:val="1"/>
+    <w:semiHidden/>
+    <w:unhideWhenUsed/>
+  </w:style>
+  <w:style w:type="table" w:default="1" w:styleId="TableNormal">
+    <w:name w:val="Normal Table"/>
+    <w:uiPriority w:val="99"/>
+    <w:semiHidden/>
+    <w:unhideWhenUsed/>
+    <w:tblPr>
+      <w:tblInd w:w="0" w:type="dxa"/>
+      <w:tblCellMar>
+        <w:top w:w="0" w:type="dxa"/>
+        <w:left w:w="108" w:type="dxa"/>
+        <w:bottom w:w="0" w:type="dxa"/>
+        <w:right w:w="108" w:type="dxa"/>
+      </w:tblCellMar>
+    </w:tblPr>
+  </w:style>
+  <w:style w:type="numbering" w:default="1" w:styleId="NoList">
+    <w:name w:val="No List"/>
+    <w:uiPriority w:val="99"/>
+    <w:semiHidden/>
+    <w:unhideWhenUsed/>
+  </w:style>
+  <w:style w:type="paragraph" w:styleId="ListParagraph">
+    <w:name w:val="List Paragraph"/>
+    <w:basedOn w:val="Normal"/>
+    <w:uiPriority w:val="34"/>
+    <w:qFormat/>
+    <w:rsid w:val="00417D62"/>
+    <w:pPr>
+      <w:ind w:left="720"/>
+      <w:contextualSpacing/>
+    </w:pPr>
+  </w:style>
+  <w:style w:type="paragraph" w:customStyle="1" w:styleId="Standard">
+    <w:name w:val="Standard"/>
+    <w:rsid w:val="004A6A0A"/>
+    <w:pPr>
+      <w:widowControl w:val="0"/>
+      <w:suppressAutoHyphens/>
+      <w:autoSpaceDN w:val="0"/>
+      <w:spacing w:after="0" w:line="240" w:lineRule="auto"/>
+      <w:textAlignment w:val="baseline"/>
+    </w:pPr>
+    <w:rPr>
+      <w:rFonts w:ascii="Times New Roman" w:eastAsia="SimSun" w:hAnsi="Times New Roman" w:cs="Mangal"/>
+      <w:kern w:val="3"/>
+      <w:sz w:val="24"/>
+      <w:szCs w:val="24"/>
+      <w:lang w:eastAsia="zh-CN" w:bidi="hi-IN"/>
+    </w:rPr>
+  </w:style>
+</w:styles>
+</file>
+
+<file path=word/stylesWithEffects.xml><?xml version="1.0" encoding="utf-8"?>
+<w:styles xmlns:wpc="http://schemas.microsoft.com/office/word/2010/wordprocessingCanvas" xmlns:mo="http://schemas.microsoft.com/office/mac/office/2008/main" xmlns:mc="http://schemas.openxmlformats.org/markup-compatibility/2006" xmlns:mv="urn:schemas-microsoft-com:mac:vml" xmlns:o="urn:schemas-microsoft-com:office:office" xmlns:r="http://schemas.openxmlformats.org/officeDocument/2006/relationships" xmlns:m="http://schemas.openxmlformats.org/officeDocument/2006/math" xmlns:v="urn:schemas-microsoft-com:vml" xmlns:wp14="http://schemas.microsoft.com/office/word/2010/wordprocessingDrawing" xmlns:wp="http://schemas.openxmlformats.org/drawingml/2006/wordprocessingDrawing" xmlns:w10="urn:schemas-microsoft-com:office:word" xmlns:w="http://schemas.openxmlformats.org/wordprocessingml/2006/main" xmlns:w14="http://schemas.microsoft.com/office/word/2010/wordml" xmlns:wpg="http://schemas.microsoft.com/office/word/2010/wordprocessingGroup" xmlns:wpi="http://schemas.microsoft.com/office/word/2010/wordprocessingInk" xmlns:wne="http://schemas.microsoft.com/office/word/2006/wordml" xmlns:wps="http://schemas.microsoft.com/office/word/2010/wordprocessingShape" mc:Ignorable="w14 wp14">
+  <w:docDefaults>
+    <w:rPrDefault>
+      <w:rPr>
+        <w:rFonts w:asciiTheme="minorHAnsi" w:eastAsiaTheme="minorHAnsi" w:hAnsiTheme="minorHAnsi" w:cstheme="minorBidi"/>
+        <w:sz w:val="22"/>
+        <w:szCs w:val="22"/>
+        <w:lang w:val="en-US" w:eastAsia="en-US" w:bidi="ar-SA"/>
+      </w:rPr>
+    </w:rPrDefault>
+    <w:pPrDefault>
+      <w:pPr>
+        <w:spacing w:after="160" w:line="259" w:lineRule="auto"/>
+      </w:pPr>
+    </w:pPrDefault>
+  </w:docDefaults>
+  <w:latentStyles w:defLockedState="0" w:defUIPriority="99" w:defSemiHidden="1" w:defUnhideWhenUsed="1" w:defQFormat="0" w:count="276">
+    <w:lsdException w:name="Normal" w:semiHidden="0" w:uiPriority="0" w:unhideWhenUsed="0" w:qFormat="1"/>
+    <w:lsdException w:name="heading 1" w:semiHidden="0" w:uiPriority="9" w:unhideWhenUsed="0" w:qFormat="1"/>
+    <w:lsdException w:name="heading 2" w:uiPriority="9" w:qFormat="1"/>
+    <w:lsdException w:name="heading 3" w:uiPriority="9" w:qFormat="1"/>
+    <w:lsdException w:name="heading 4" w:uiPriority="9" w:qFormat="1"/>
+    <w:lsdException w:name="heading 5" w:uiPriority="9" w:qFormat="1"/>
+    <w:lsdException w:name="heading 6" w:uiPriority="9" w:qFormat="1"/>
+    <w:lsdException w:name="heading 7" w:uiPriority="9" w:qFormat="1"/>
+    <w:lsdException w:name="heading 8" w:uiPriority="9" w:qFormat="1"/>
+    <w:lsdException w:name="heading 9" w:uiPriority="9" w:qFormat="1"/>
+    <w:lsdException w:name="toc 1" w:uiPriority="39"/>
+    <w:lsdException w:name="toc 2" w:uiPriority="39"/>
+    <w:lsdException w:name="toc 3" w:uiPriority="39"/>
+    <w:lsdException w:name="toc 4" w:uiPriority="39"/>
+    <w:lsdException w:name="toc 5" w:uiPriority="39"/>
+    <w:lsdException w:name="toc 6" w:uiPriority="39"/>
+    <w:lsdException w:name="toc 7" w:uiPriority="39"/>
+    <w:lsdException w:name="toc 8" w:uiPriority="39"/>
+    <w:lsdException w:name="toc 9" w:uiPriority="39"/>
+    <w:lsdException w:name="caption" w:uiPriority="35" w:qFormat="1"/>
+    <w:lsdException w:name="Title" w:semiHidden="0" w:uiPriority="10" w:unhideWhenUsed="0" w:qFormat="1"/>
+    <w:lsdException w:name="Default Paragraph Font" w:uiPriority="1"/>
+    <w:lsdException w:name="Subtitle" w:semiHidden="0" w:uiPriority="11" w:unhideWhenUsed="0" w:qFormat="1"/>
+    <w:lsdException w:name="Strong" w:semiHidden="0" w:uiPriority="22" w:unhideWhenUsed="0" w:qFormat="1"/>
+    <w:lsdException w:name="Emphasis" w:semiHidden="0" w:uiPriority="20" w:unhideWhenUsed="0" w:qFormat="1"/>
+    <w:lsdException w:name="Table Grid" w:semiHidden="0" w:uiPriority="39" w:unhideWhenUsed="0"/>
+    <w:lsdException w:name="Note Level 1" w:semiHidden="0" w:unhideWhenUsed="0"/>
+    <w:lsdException w:name="Note Level 2" w:semiHidden="0" w:unhideWhenUsed="0"/>
+    <w:lsdException w:name="Note Level 3" w:semiHidden="0" w:unhideWhenUsed="0"/>
+    <w:lsdException w:name="Note Level 4" w:semiHidden="0" w:unhideWhenUsed="0"/>
+    <w:lsdException w:name="Note Level 5" w:semiHidden="0" w:unhideWhenUsed="0"/>
+    <w:lsdException w:name="Note Level 6" w:semiHidden="0" w:unhideWhenUsed="0"/>
+    <w:lsdException w:name="Note Level 7" w:semiHidden="0" w:unhideWhenUsed="0"/>
+    <w:lsdException w:name="Note Level 8" w:semiHidden="0" w:unhideWhenUsed="0"/>
+    <w:lsdException w:name="Note Level 9" w:semiHidden="0" w:unhideWhenUsed="0"/>
+    <w:lsdException w:name="Placeholder Text" w:unhideWhenUsed="0"/>
+    <w:lsdException w:name="No Spacing" w:semiHidden="0" w:uiPriority="1" w:unhideWhenUsed="0" w:qFormat="1"/>
+    <w:lsdException w:name="Light Shading" w:semiHidden="0" w:uiPriority="60" w:unhideWhenUsed="0"/>
+    <w:lsdException w:name="Light List" w:semiHidden="0" w:uiPriority="61" w:unhideWhenUsed="0"/>
+    <w:lsdException w:name="Light Grid" w:semiHidden="0" w:uiPriority="62" w:unhideWhenUsed="0"/>
+    <w:lsdException w:name="Medium Shading 1" w:semiHidden="0" w:uiPriority="63" w:unhideWhenUsed="0"/>
+    <w:lsdException w:name="Medium Shading 2" w:semiHidden="0" w:uiPriority="64" w:unhideWhenUsed="0"/>
+    <w:lsdException w:name="Medium List 1" w:semiHidden="0" w:uiPriority="65" w:unhideWhenUsed="0"/>
+    <w:lsdException w:name="Medium List 2" w:semiHidden="0" w:uiPriority="66" w:unhideWhenUsed="0"/>
+    <w:lsdException w:name="Medium Grid 1" w:semiHidden="0" w:uiPriority="67" w:unhideWhenUsed="0"/>
+    <w:lsdException w:name="Medium Grid 2" w:semiHidden="0" w:uiPriority="68" w:unhideWhenUsed="0"/>
+    <w:lsdException w:name="Medium Grid 3" w:semiHidden="0" w:uiPriority="69" w:unhideWhenUsed="0"/>
+    <w:lsdException w:name="Dark List" w:semiHidden="0" w:uiPriority="70" w:unhideWhenUsed="0"/>
+    <w:lsdException w:name="Colorful Shading" w:semiHidden="0" w:uiPriority="71" w:unhideWhenUsed="0"/>
+    <w:lsdException w:name="Colorful List" w:semiHidden="0" w:uiPriority="72" w:unhideWhenUsed="0"/>
+    <w:lsdException w:name="Colorful Grid" w:semiHidden="0" w:uiPriority="73" w:unhideWhenUsed="0"/>
+    <w:lsdException w:name="Light Shading Accent 1" w:semiHidden="0" w:uiPriority="60" w:unhideWhenUsed="0"/>
+    <w:lsdException w:name="Light List Accent 1" w:semiHidden="0" w:uiPriority="61" w:unhideWhenUsed="0"/>
+    <w:lsdException w:name="Light Grid Accent 1" w:semiHidden="0" w:uiPriority="62" w:unhideWhenUsed="0"/>
+    <w:lsdException w:name="Medium Shading 1 Accent 1" w:semiHidden="0" w:uiPriority="63" w:unhideWhenUsed="0"/>
+    <w:lsdException w:name="Medium Shading 2 Accent 1" w:semiHidden="0" w:uiPriority="64" w:unhideWhenUsed="0"/>
+    <w:lsdException w:name="Medium List 1 Accent 1" w:semiHidden="0" w:uiPriority="65" w:unhideWhenUsed="0"/>
+    <w:lsdException w:name="Revision" w:unhideWhenUsed="0"/>
+    <w:lsdException w:name="List Paragraph" w:semiHidden="0" w:uiPriority="34" w:unhideWhenUsed="0" w:qFormat="1"/>
+    <w:lsdException w:name="Quote" w:semiHidden="0" w:uiPriority="29" w:unhideWhenUsed="0" w:qFormat="1"/>
+    <w:lsdException w:name="Intense Quote" w:semiHidden="0" w:uiPriority="30" w:unhideWhenUsed="0" w:qFormat="1"/>
+    <w:lsdException w:name="Medium List 2 Accent 1" w:semiHidden="0" w:uiPriority="66" w:unhideWhenUsed="0"/>
+    <w:lsdException w:name="Medium Grid 1 Accent 1" w:semiHidden="0" w:uiPriority="67" w:unhideWhenUsed="0"/>
+    <w:lsdException w:name="Medium Grid 2 Accent 1" w:semiHidden="0" w:uiPriority="68" w:unhideWhenUsed="0"/>
+    <w:lsdException w:name="Medium Grid 3 Accent 1" w:semiHidden="0" w:uiPriority="69" w:unhideWhenUsed="0"/>
+    <w:lsdException w:name="Dark List Accent 1" w:semiHidden="0" w:uiPriority="70" w:unhideWhenUsed="0"/>
+    <w:lsdException w:name="Colorful Shading Accent 1" w:semiHidden="0" w:uiPriority="71" w:unhideWhenUsed="0"/>
+    <w:lsdException w:name="Colorful List Accent 1" w:semiHidden="0" w:uiPriority="72" w:unhideWhenUsed="0"/>
+    <w:lsdException w:name="Colorful Grid Accent 1" w:semiHidden="0" w:uiPriority="73" w:unhideWhenUsed="0"/>
+    <w:lsdException w:name="Light Shading Accent 2" w:semiHidden="0" w:uiPriority="60" w:unhideWhenUsed="0"/>
+    <w:lsdException w:name="Light List Accent 2" w:semiHidden="0" w:uiPriority="61" w:unhideWhenUsed="0"/>
+    <w:lsdException w:name="Light Grid Accent 2" w:semiHidden="0" w:uiPriority="62" w:unhideWhenUsed="0"/>
+    <w:lsdException w:name="Medium Shading 1 Accent 2" w:semiHidden="0" w:uiPriority="63" w:unhideWhenUsed="0"/>
+    <w:lsdException w:name="Medium Shading 2 Accent 2" w:semiHidden="0" w:uiPriority="64" w:unhideWhenUsed="0"/>
+    <w:lsdException w:name="Medium List 1 Accent 2" w:semiHidden="0" w:uiPriority="65" w:unhideWhenUsed="0"/>
+    <w:lsdException w:name="Medium List 2 Accent 2" w:semiHidden="0" w:uiPriority="66" w:unhideWhenUsed="0"/>
+    <w:lsdException w:name="Medium Grid 1 Accent 2" w:semiHidden="0" w:uiPriority="67" w:unhideWhenUsed="0"/>
+    <w:lsdException w:name="Medium Grid 2 Accent 2" w:semiHidden="0" w:uiPriority="68" w:unhideWhenUsed="0"/>
+    <w:lsdException w:name="Medium Grid 3 Accent 2" w:semiHidden="0" w:uiPriority="69" w:unhideWhenUsed="0"/>
+    <w:lsdException w:name="Dark List Accent 2" w:semiHidden="0" w:uiPriority="70" w:unhideWhenUsed="0"/>
+    <w:lsdException w:name="Colorful Shading Accent 2" w:semiHidden="0" w:uiPriority="71" w:unhideWhenUsed="0"/>
+    <w:lsdException w:name="Colorful List Accent 2" w:semiHidden="0" w:uiPriority="72" w:unhideWhenUsed="0"/>
+    <w:lsdException w:name="Colorful Grid Accent 2" w:semiHidden="0" w:uiPriority="73" w:unhideWhenUsed="0"/>
+    <w:lsdException w:name="Light Shading Accent 3" w:semiHidden="0" w:uiPriority="60" w:unhideWhenUsed="0"/>
+    <w:lsdException w:name="Light List Accent 3" w:semiHidden="0" w:uiPriority="61" w:unhideWhenUsed="0"/>
+    <w:lsdException w:name="Light Grid Accent 3" w:semiHidden="0" w:uiPriority="62" w:unhideWhenUsed="0"/>
+    <w:lsdException w:name="Medium Shading 1 Accent 3" w:semiHidden="0" w:uiPriority="63" w:unhideWhenUsed="0"/>
+    <w:lsdException w:name="Medium Shading 2 Accent 3" w:semiHidden="0" w:uiPriority="64" w:unhideWhenUsed="0"/>
+    <w:lsdException w:name="Medium List 1 Accent 3" w:semiHidden="0" w:uiPriority="65" w:unhideWhenUsed="0"/>
+    <w:lsdException w:name="Medium List 2 Accent 3" w:semiHidden="0" w:uiPriority="66" w:unhideWhenUsed="0"/>
+    <w:lsdException w:name="Medium Grid 1 Accent 3" w:semiHidden="0" w:uiPriority="67" w:unhideWhenUsed="0"/>
+    <w:lsdException w:name="Medium Grid 2 Accent 3" w:semiHidden="0" w:uiPriority="68" w:unhideWhenUsed="0"/>
+    <w:lsdException w:name="Medium Grid 3 Accent 3" w:semiHidden="0" w:uiPriority="69" w:unhideWhenUsed="0"/>
+    <w:lsdException w:name="Dark List Accent 3" w:semiHidden="0" w:uiPriority="70" w:unhideWhenUsed="0"/>
+    <w:lsdException w:name="Colorful Shading Accent 3" w:semiHidden="0" w:uiPriority="71" w:unhideWhenUsed="0"/>
+    <w:lsdException w:name="Colorful List Accent 3" w:semiHidden="0" w:uiPriority="72" w:unhideWhenUsed="0"/>
+    <w:lsdException w:name="Colorful Grid Accent 3" w:semiHidden="0" w:uiPriority="73" w:unhideWhenUsed="0"/>
+    <w:lsdException w:name="Light Shading Accent 4" w:semiHidden="0" w:uiPriority="60" w:unhideWhenUsed="0"/>
+    <w:lsdException w:name="Light List Accent 4" w:semiHidden="0" w:uiPriority="61" w:unhideWhenUsed="0"/>
+    <w:lsdException w:name="Light Grid Accent 4" w:semiHidden="0" w:uiPriority="62" w:unhideWhenUsed="0"/>
+    <w:lsdException w:name="Medium Shading 1 Accent 4" w:semiHidden="0" w:uiPriority="63" w:unhideWhenUsed="0"/>
+    <w:lsdException w:name="Medium Shading 2 Accent 4" w:semiHidden="0" w:uiPriority="64" w:unhideWhenUsed="0"/>
+    <w:lsdException w:name="Medium List 1 Accent 4" w:semiHidden="0" w:uiPriority="65" w:unhideWhenUsed="0"/>
+    <w:lsdException w:name="Medium List 2 Accent 4" w:semiHidden="0" w:uiPriority="66" w:unhideWhenUsed="0"/>
+    <w:lsdException w:name="Medium Grid 1 Accent 4" w:semiHidden="0" w:uiPriority="67" w:unhideWhenUsed="0"/>
+    <w:lsdException w:name="Medium Grid 2 Accent 4" w:semiHidden="0" w:uiPriority="68" w:unhideWhenUsed="0"/>
+    <w:lsdException w:name="Medium Grid 3 Accent 4" w:semiHidden="0" w:uiPriority="69" w:unhideWhenUsed="0"/>
+    <w:lsdException w:name="Dark List Accent 4" w:semiHidden="0" w:uiPriority="70" w:unhideWhenUsed="0"/>
+    <w:lsdException w:name="Colorful Shading Accent 4" w:semiHidden="0" w:uiPriority="71" w:unhideWhenUsed="0"/>
+    <w:lsdException w:name="Colorful List Accent 4" w:semiHidden="0" w:uiPriority="72" w:unhideWhenUsed="0"/>
+    <w:lsdException w:name="Colorful Grid Accent 4" w:semiHidden="0" w:uiPriority="73" w:unhideWhenUsed="0"/>
+    <w:lsdException w:name="Light Shading Accent 5" w:semiHidden="0" w:uiPriority="60" w:unhideWhenUsed="0"/>
+    <w:lsdException w:name="Light List Accent 5" w:semiHidden="0" w:uiPriority="61" w:unhideWhenUsed="0"/>
+    <w:lsdException w:name="Light Grid Accent 5" w:semiHidden="0" w:uiPriority="62" w:unhideWhenUsed="0"/>
+    <w:lsdException w:name="Medium Shading 1 Accent 5" w:semiHidden="0" w:uiPriority="63" w:unhideWhenUsed="0"/>
+    <w:lsdException w:name="Medium Shading 2 Accent 5" w:semiHidden="0" w:uiPriority="64" w:unhideWhenUsed="0"/>
+    <w:lsdException w:name="Medium List 1 Accent 5" w:semiHidden="0" w:uiPriority="65" w:unhideWhenUsed="0"/>
+    <w:lsdException w:name="Medium List 2 Accent 5" w:semiHidden="0" w:uiPriority="66" w:unhideWhenUsed="0"/>
+    <w:lsdException w:name="Medium Grid 1 Accent 5" w:semiHidden="0" w:uiPriority="67" w:unhideWhenUsed="0"/>
+    <w:lsdException w:name="Medium Grid 2 Accent 5" w:semiHidden="0" w:uiPriority="68" w:unhideWhenUsed="0"/>
+    <w:lsdException w:name="Medium Grid 3 Accent 5" w:semiHidden="0" w:uiPriority="69" w:unhideWhenUsed="0"/>
+    <w:lsdException w:name="Dark List Accent 5" w:semiHidden="0" w:uiPriority="70" w:unhideWhenUsed="0"/>
+    <w:lsdException w:name="Colorful Shading Accent 5" w:semiHidden="0" w:uiPriority="71" w:unhideWhenUsed="0"/>
+    <w:lsdException w:name="Colorful List Accent 5" w:semiHidden="0" w:uiPriority="72" w:unhideWhenUsed="0"/>
+    <w:lsdException w:name="Colorful Grid Accent 5" w:semiHidden="0" w:uiPriority="73" w:unhideWhenUsed="0"/>
+    <w:lsdException w:name="Light Shading Accent 6" w:semiHidden="0" w:uiPriority="60" w:unhideWhenUsed="0"/>
+    <w:lsdException w:name="Light List Accent 6" w:semiHidden="0" w:uiPriority="61" w:unhideWhenUsed="0"/>
+    <w:lsdException w:name="Light Grid Accent 6" w:semiHidden="0" w:uiPriority="62" w:unhideWhenUsed="0"/>
+    <w:lsdException w:name="Medium Shading 1 Accent 6" w:semiHidden="0" w:uiPriority="63" w:unhideWhenUsed="0"/>
+    <w:lsdException w:name="Medium Shading 2 Accent 6" w:semiHidden="0" w:uiPriority="64" w:unhideWhenUsed="0"/>
+    <w:lsdException w:name="Medium List 1 Accent 6" w:semiHidden="0" w:uiPriority="65" w:unhideWhenUsed="0"/>
+    <w:lsdException w:name="Medium List 2 Accent 6" w:semiHidden="0" w:uiPriority="66" w:unhideWhenUsed="0"/>
+    <w:lsdException w:name="Medium Grid 1 Accent 6" w:semiHidden="0" w:uiPriority="67" w:unhideWhenUsed="0"/>
+    <w:lsdException w:name="Medium Grid 2 Accent 6" w:semiHidden="0" w:uiPriority="68" w:unhideWhenUsed="0"/>
+    <w:lsdException w:name="Medium Grid 3 Accent 6" w:semiHidden="0" w:uiPriority="69" w:unhideWhenUsed="0"/>
+    <w:lsdException w:name="Dark List Accent 6" w:semiHidden="0" w:uiPriority="70" w:unhideWhenUsed="0"/>
+    <w:lsdException w:name="Colorful Shading Accent 6" w:semiHidden="0" w:uiPriority="71" w:unhideWhenUsed="0"/>
+    <w:lsdException w:name="Colorful List Accent 6" w:semiHidden="0" w:uiPriority="72" w:unhideWhenUsed="0"/>
+    <w:lsdException w:name="Colorful Grid Accent 6" w:semiHidden="0" w:uiPriority="73" w:unhideWhenUsed="0"/>
+    <w:lsdException w:name="Subtle Emphasis" w:semiHidden="0" w:uiPriority="19" w:unhideWhenUsed="0" w:qFormat="1"/>
+    <w:lsdException w:name="Intense Emphasis" w:semiHidden="0" w:uiPriority="21" w:unhideWhenUsed="0" w:qFormat="1"/>
+    <w:lsdException w:name="Subtle Reference" w:semiHidden="0" w:uiPriority="31" w:unhideWhenUsed="0" w:qFormat="1"/>
+    <w:lsdException w:name="Intense Reference" w:semiHidden="0" w:uiPriority="32" w:unhideWhenUsed="0" w:qFormat="1"/>
+    <w:lsdException w:name="Book Title" w:semiHidden="0" w:uiPriority="33" w:unhideWhenUsed="0" w:qFormat="1"/>
+    <w:lsdException w:name="Bibliography" w:uiPriority="37"/>
+    <w:lsdException w:name="TOC Heading" w:uiPriority="39" w:qFormat="1"/>
   </w:latentStyles>
   <w:style w:type="paragraph" w:default="1" w:styleId="Normal">
     <w:name w:val="Normal"/>
@@ -1797,7 +1951,7 @@
   <a:extraClrSchemeLst/>
   <a:extLst>
     <a:ext uri="{05A4C25C-085E-4340-85A3-A5531E510DB2}">
-      <thm15:themeFamily xmlns:thm15="http://schemas.microsoft.com/office/thememl/2012/main" name="Office Theme" id="{62F939B6-93AF-4DB8-9C6B-D6C7DFDC589F}" vid="{4A3C46E8-61CC-4603-A589-7422A47A8E4A}"/>
+      <thm15:themeFamily xmlns:thm15="http://schemas.microsoft.com/office/thememl/2012/main" xmlns="" name="Office Theme" id="{62F939B6-93AF-4DB8-9C6B-D6C7DFDC589F}" vid="{4A3C46E8-61CC-4603-A589-7422A47A8E4A}"/>
     </a:ext>
   </a:extLst>
 </a:theme>

</xml_diff>

<commit_message>
Lyndon - Fixed videos and images to be centered with headings
</commit_message>
<xml_diff>
--- a/Topics.docx
+++ b/Topics.docx
@@ -1,6 +1,6 @@
 
 <file path=word/document.xml><?xml version="1.0" encoding="utf-8"?>
-<w:document xmlns:wpc="http://schemas.microsoft.com/office/word/2010/wordprocessingCanvas" xmlns:mo="http://schemas.microsoft.com/office/mac/office/2008/main" xmlns:mc="http://schemas.openxmlformats.org/markup-compatibility/2006" xmlns:mv="urn:schemas-microsoft-com:mac:vml" xmlns:o="urn:schemas-microsoft-com:office:office" xmlns:r="http://schemas.openxmlformats.org/officeDocument/2006/relationships" xmlns:m="http://schemas.openxmlformats.org/officeDocument/2006/math" xmlns:v="urn:schemas-microsoft-com:vml" xmlns:wp14="http://schemas.microsoft.com/office/word/2010/wordprocessingDrawing" xmlns:wp="http://schemas.openxmlformats.org/drawingml/2006/wordprocessingDrawing" xmlns:w10="urn:schemas-microsoft-com:office:word" xmlns:w="http://schemas.openxmlformats.org/wordprocessingml/2006/main" xmlns:w14="http://schemas.microsoft.com/office/word/2010/wordml" xmlns:wpg="http://schemas.microsoft.com/office/word/2010/wordprocessingGroup" xmlns:wpi="http://schemas.microsoft.com/office/word/2010/wordprocessingInk" xmlns:wne="http://schemas.microsoft.com/office/word/2006/wordml" xmlns:wps="http://schemas.microsoft.com/office/word/2010/wordprocessingShape" mc:Ignorable="w14 wp14">
+<w:document xmlns:wpc="http://schemas.microsoft.com/office/word/2010/wordprocessingCanvas" xmlns:mc="http://schemas.openxmlformats.org/markup-compatibility/2006" xmlns:o="urn:schemas-microsoft-com:office:office" xmlns:r="http://schemas.openxmlformats.org/officeDocument/2006/relationships" xmlns:m="http://schemas.openxmlformats.org/officeDocument/2006/math" xmlns:v="urn:schemas-microsoft-com:vml" xmlns:wp14="http://schemas.microsoft.com/office/word/2010/wordprocessingDrawing" xmlns:wp="http://schemas.openxmlformats.org/drawingml/2006/wordprocessingDrawing" xmlns:w10="urn:schemas-microsoft-com:office:word" xmlns:w="http://schemas.openxmlformats.org/wordprocessingml/2006/main" xmlns:w14="http://schemas.microsoft.com/office/word/2010/wordml" xmlns:w15="http://schemas.microsoft.com/office/word/2012/wordml" xmlns:wpg="http://schemas.microsoft.com/office/word/2010/wordprocessingGroup" xmlns:wpi="http://schemas.microsoft.com/office/word/2010/wordprocessingInk" xmlns:wne="http://schemas.microsoft.com/office/word/2006/wordml" xmlns:wps="http://schemas.microsoft.com/office/word/2010/wordprocessingShape" mc:Ignorable="w14 w15 wp14">
   <w:body>
     <w:p>
       <w:pPr>
@@ -167,128 +167,50 @@
         <w:t>Drew</w:t>
       </w:r>
       <w:r>
-        <w:t xml:space="preserve"> – </w:t>
-      </w:r>
-      <w:r>
-        <w:rPr>
-          <w:strike/>
-        </w:rPr>
-        <w:t>AI and its Technical and Ethical Impacts</w:t>
-      </w:r>
-    </w:p>
-    <w:p>
-      <w:pPr>
-        <w:rPr>
-          <w:strike/>
-        </w:rPr>
-      </w:pPr>
+        <w:t xml:space="preserve"> – AI and its Technical and Ethical Impacts</w:t>
+      </w:r>
+    </w:p>
+    <w:p>
       <w:r>
         <w:tab/>
-      </w:r>
-      <w:r>
-        <w:rPr>
-          <w:strike/>
-        </w:rPr>
         <w:t>Current State of Self-driving cars</w:t>
       </w:r>
     </w:p>
     <w:p>
-      <w:pPr>
-        <w:rPr>
-          <w:strike/>
-        </w:rPr>
-      </w:pPr>
       <w:r>
         <w:tab/>
-      </w:r>
-      <w:r>
-        <w:rPr>
-          <w:strike/>
-        </w:rPr>
         <w:t>Forecast for self driving cars</w:t>
       </w:r>
     </w:p>
     <w:p>
-      <w:pPr>
-        <w:rPr>
-          <w:strike/>
-        </w:rPr>
-      </w:pPr>
       <w:r>
         <w:tab/>
-      </w:r>
-      <w:r>
-        <w:rPr>
-          <w:strike/>
-        </w:rPr>
         <w:t>Compare and Contrast human v. AI driving abilities</w:t>
       </w:r>
     </w:p>
     <w:p>
-      <w:pPr>
-        <w:rPr>
-          <w:strike/>
-        </w:rPr>
-      </w:pPr>
       <w:r>
         <w:tab/>
-      </w:r>
-      <w:r>
-        <w:rPr>
-          <w:strike/>
-        </w:rPr>
         <w:t>Show data supporting these claims</w:t>
       </w:r>
     </w:p>
     <w:p>
-      <w:pPr>
-        <w:rPr>
-          <w:strike/>
-        </w:rPr>
-      </w:pPr>
       <w:r>
         <w:tab/>
-      </w:r>
-      <w:r>
-        <w:rPr>
-          <w:strike/>
-        </w:rPr>
         <w:t>Technical challenges of AI</w:t>
       </w:r>
     </w:p>
     <w:p>
-      <w:pPr>
-        <w:rPr>
-          <w:strike/>
-        </w:rPr>
-      </w:pPr>
       <w:r>
         <w:tab/>
-      </w:r>
-      <w:r>
-        <w:rPr>
-          <w:strike/>
-        </w:rPr>
         <w:t>Ethical Challenges of AI</w:t>
       </w:r>
     </w:p>
     <w:p>
-      <w:pPr>
-        <w:rPr>
-          <w:strike/>
-        </w:rPr>
-      </w:pPr>
       <w:r>
         <w:tab/>
-      </w:r>
-      <w:bookmarkStart w:id="0" w:name="_GoBack"/>
-      <w:r>
-        <w:rPr>
-          <w:strike/>
-        </w:rPr>
         <w:t>Trolley problem</w:t>
       </w:r>
-      <w:bookmarkEnd w:id="0"/>
     </w:p>
     <w:p>
       <w:r>
@@ -364,43 +286,10 @@
         <w:ind w:firstLine="720"/>
       </w:pPr>
       <w:r>
-        <w:t xml:space="preserve">Self-driving cars have the potential to solve congestion and pollution problems. Controlled intersections would be a thing of the past, since a computer could manage cross traffic so well that intersecting traffic could pass between the spaces of </w:t>
-      </w:r>
-      <w:proofErr w:type="spellStart"/>
-      <w:r>
-        <w:t>of</w:t>
-      </w:r>
-      <w:proofErr w:type="spellEnd"/>
-      <w:r>
-        <w:t xml:space="preserve"> cars in the same lane (visual aid here). On the freeways, a computer could effectively manage a smaller distance between cars at higher speeds, increasing freeway capacity and eliminating traffic jams, drastically shortening drive times and the ecological impact of traffic. One necessary ingredient for this to work is a network that allows all cars to communicate. Who would be </w:t>
-      </w:r>
-      <w:proofErr w:type="spellStart"/>
-      <w:r>
-        <w:t>responisible</w:t>
-      </w:r>
-      <w:proofErr w:type="spellEnd"/>
-      <w:r>
-        <w:t xml:space="preserve"> for maintaining such a system? The automobile manufacturers themselves wouldn’t be able to, since a singular entity is needed to guarantee accounting of all vehicles on the road. Allowing one company to manage this is essentially handing them a monopoly. Moreover, control over all moving traffic is a major homeland security concern. An exposed vulnerability in such a system could result in the most damaging attack imaginable – a complete shutdown of all roadways and risk of immediate death by collision for millions of daily commuters. With such a security concern, the </w:t>
-      </w:r>
-      <w:proofErr w:type="spellStart"/>
-      <w:r>
-        <w:t>governament</w:t>
-      </w:r>
-      <w:proofErr w:type="spellEnd"/>
-      <w:r>
-        <w:t xml:space="preserve"> would have to take charge of this self-driving network. This creates a major privacy versus security concern. GPS vehicle tracking currently isn’t legal in the US (provide link to ruling here). That hasn’t stopped law enforcement from tracking the general movement of automobiles using dragnet license plate scanning (visual aid for how this works here). GPS tracking is a prerequisite component to a self-driving car network, and we would essentially be handing detailed information about our real-time location and habits to the federal government. This is a lot of power to willingly hand over, and it’s important to consider whether it’s worth the trade-off. Would you rather sit in traffic and have more freedom, or never worry about traffic again and be immediately cited every time you sped (link to survey here)? While I’m speed racer on the road, I realize that traffic is an exponentially </w:t>
-      </w:r>
-      <w:proofErr w:type="spellStart"/>
-      <w:r>
-        <w:t>incresing</w:t>
-      </w:r>
-      <w:proofErr w:type="spellEnd"/>
-      <w:r>
-        <w:t xml:space="preserve"> problem, and I’d be willing to change my ways for a solution.</w:t>
-      </w:r>
-    </w:p>
-    <w:p>
-      <w:proofErr w:type="spellStart"/>
+        <w:t>Self-driving cars have the potential to solve congestion and pollution problems. Controlled intersections would be a thing of the past, since a computer could manage cross traffic so well that intersecting traffic could pass between the spaces of of cars in the same lane (visual aid here). On the freeways, a computer could effectively manage a smaller distance between cars at higher speeds, increasing freeway capacity and eliminating traffic jams, drastically shortening drive times and the ecological impact of traffic. One necessary ingredient for this to work is a network that allows all cars to communicate. Who would be responisible for maintaining such a system? The automobile manufacturers themselves wouldn’t be able to, since a singular entity is needed to guarantee accounting of all vehicles on the road. Allowing one company to manage this is essentially handing them a monopoly. Moreover, control over all moving traffic is a major homeland security concern. An exposed vulnerability in such a system could result in the most damaging attack imaginable – a complete shutdown of all roadways and risk of immediate death by collision for millions of daily commuters. With such a security concern, the governament would have to take charge of this self-driving network. This creates a major privacy versus security concern. GPS vehicle tracking currently isn’t legal in the US (provide link to ruling here). That hasn’t stopped law enforcement from tracking the general movement of automobiles using dragnet license plate scanning (visual aid for how this works here). GPS tracking is a prerequisite component to a self-driving car network, and we would essentially be handing detailed information about our real-time location and habits to the federal government. This is a lot of power to willingly hand over, and it’s important to consider whether it’s worth the trade-off. Would you rather sit in traffic and have more freedom, or never worry about traffic again and be immediately cited every time you sped (link to survey here)? While I’m speed racer on the road, I realize that traffic is an exponentially incresing problem, and I’d be willing to change my ways for a solution.</w:t>
+      </w:r>
+    </w:p>
+    <w:p>
       <w:r>
         <w:rPr>
           <w:b/>
@@ -408,7 +297,6 @@
         </w:rPr>
         <w:t>Alaysia</w:t>
       </w:r>
-      <w:proofErr w:type="spellEnd"/>
       <w:r>
         <w:t xml:space="preserve"> – Fault (responsibility, liability, accountability) and how this will effect insurance, licensing, etc.</w:t>
       </w:r>
@@ -476,15 +364,7 @@
         <w:t xml:space="preserve">a. </w:t>
       </w:r>
       <w:r>
-        <w:t xml:space="preserve">“If nondiscretionary-communicative vehicles became mandatory (as the introduction of either the interactive or remote-controlled models might require), there would be no need for private insurance, since all liability for AVs would be transferred to manufacturers,” writes </w:t>
-      </w:r>
-      <w:proofErr w:type="spellStart"/>
-      <w:r>
-        <w:t>Boeglin</w:t>
-      </w:r>
-      <w:proofErr w:type="spellEnd"/>
-      <w:r>
-        <w:t>. He adds, “Eliminating the entire automobile insurance industry (which has roughly $200 billion dollars in annual revenue) would be a monumental boost to administrative efficiency.”</w:t>
+        <w:t>“If nondiscretionary-communicative vehicles became mandatory (as the introduction of either the interactive or remote-controlled models might require), there would be no need for private insurance, since all liability for AVs would be transferred to manufacturers,” writes Boeglin. He adds, “Eliminating the entire automobile insurance industry (which has roughly $200 billion dollars in annual revenue) would be a monumental boost to administrative efficiency.”</w:t>
       </w:r>
     </w:p>
     <w:p>
@@ -589,31 +469,7 @@
         </w:numPr>
       </w:pPr>
       <w:r>
-        <w:t xml:space="preserve">Trying to imagine a future where </w:t>
-      </w:r>
-      <w:proofErr w:type="spellStart"/>
-      <w:r>
-        <w:t>Uber</w:t>
-      </w:r>
-      <w:proofErr w:type="spellEnd"/>
-      <w:r>
-        <w:t xml:space="preserve">, </w:t>
-      </w:r>
-      <w:proofErr w:type="spellStart"/>
-      <w:r>
-        <w:t>Lyft</w:t>
-      </w:r>
-      <w:proofErr w:type="spellEnd"/>
-      <w:r>
-        <w:t xml:space="preserve">, Sidecar, </w:t>
-      </w:r>
-      <w:proofErr w:type="spellStart"/>
-      <w:r>
-        <w:t>Yellowcab</w:t>
-      </w:r>
-      <w:proofErr w:type="spellEnd"/>
-      <w:r>
-        <w:t xml:space="preserve"> evolve into self-driving taxi services, leaving many people unemployed</w:t>
+        <w:t>Trying to imagine a future where Uber, Lyft, Sidecar, Yellowcab evolve into self-driving taxi services, leaving many people unemployed</w:t>
       </w:r>
     </w:p>
     <w:p>
@@ -639,6 +495,8 @@
       <w:r>
         <w:t xml:space="preserve">Still trying to come up with some positive business things, maybe something to do with emergencies </w:t>
       </w:r>
+      <w:bookmarkStart w:id="0" w:name="_GoBack"/>
+      <w:bookmarkEnd w:id="0"/>
     </w:p>
     <w:p>
       <w:r>
@@ -657,8 +515,8 @@
 </file>
 
 <file path=word/numbering.xml><?xml version="1.0" encoding="utf-8"?>
-<w:numbering xmlns:wpc="http://schemas.microsoft.com/office/word/2010/wordprocessingCanvas" xmlns:mo="http://schemas.microsoft.com/office/mac/office/2008/main" xmlns:mc="http://schemas.openxmlformats.org/markup-compatibility/2006" xmlns:mv="urn:schemas-microsoft-com:mac:vml" xmlns:o="urn:schemas-microsoft-com:office:office" xmlns:r="http://schemas.openxmlformats.org/officeDocument/2006/relationships" xmlns:m="http://schemas.openxmlformats.org/officeDocument/2006/math" xmlns:v="urn:schemas-microsoft-com:vml" xmlns:wp14="http://schemas.microsoft.com/office/word/2010/wordprocessingDrawing" xmlns:wp="http://schemas.openxmlformats.org/drawingml/2006/wordprocessingDrawing" xmlns:w10="urn:schemas-microsoft-com:office:word" xmlns:w="http://schemas.openxmlformats.org/wordprocessingml/2006/main" xmlns:w14="http://schemas.microsoft.com/office/word/2010/wordml" xmlns:wpg="http://schemas.microsoft.com/office/word/2010/wordprocessingGroup" xmlns:wpi="http://schemas.microsoft.com/office/word/2010/wordprocessingInk" xmlns:wne="http://schemas.microsoft.com/office/word/2006/wordml" xmlns:wps="http://schemas.microsoft.com/office/word/2010/wordprocessingShape" mc:Ignorable="w14 wp14">
-  <w:abstractNum w:abstractNumId="0">
+<w:numbering xmlns:wpc="http://schemas.microsoft.com/office/word/2010/wordprocessingCanvas" xmlns:mc="http://schemas.openxmlformats.org/markup-compatibility/2006" xmlns:o="urn:schemas-microsoft-com:office:office" xmlns:r="http://schemas.openxmlformats.org/officeDocument/2006/relationships" xmlns:m="http://schemas.openxmlformats.org/officeDocument/2006/math" xmlns:v="urn:schemas-microsoft-com:vml" xmlns:wp14="http://schemas.microsoft.com/office/word/2010/wordprocessingDrawing" xmlns:wp="http://schemas.openxmlformats.org/drawingml/2006/wordprocessingDrawing" xmlns:w10="urn:schemas-microsoft-com:office:word" xmlns:w="http://schemas.openxmlformats.org/wordprocessingml/2006/main" xmlns:w14="http://schemas.microsoft.com/office/word/2010/wordml" xmlns:w15="http://schemas.microsoft.com/office/word/2012/wordml" xmlns:wpg="http://schemas.microsoft.com/office/word/2010/wordprocessingGroup" xmlns:wpi="http://schemas.microsoft.com/office/word/2010/wordprocessingInk" xmlns:wne="http://schemas.microsoft.com/office/word/2006/wordml" xmlns:wps="http://schemas.microsoft.com/office/word/2010/wordprocessingShape" mc:Ignorable="w14 w15 wp14">
+  <w:abstractNum w:abstractNumId="0" w15:restartNumberingAfterBreak="0">
     <w:nsid w:val="0C1A75D0"/>
     <w:multiLevelType w:val="hybridMultilevel"/>
     <w:tmpl w:val="DF52DC7A"/>
@@ -747,7 +605,7 @@
       </w:pPr>
     </w:lvl>
   </w:abstractNum>
-  <w:abstractNum w:abstractNumId="1">
+  <w:abstractNum w:abstractNumId="1" w15:restartNumberingAfterBreak="0">
     <w:nsid w:val="15C275B6"/>
     <w:multiLevelType w:val="hybridMultilevel"/>
     <w:tmpl w:val="33CECEE2"/>
@@ -860,7 +718,7 @@
       </w:rPr>
     </w:lvl>
   </w:abstractNum>
-  <w:abstractNum w:abstractNumId="2">
+  <w:abstractNum w:abstractNumId="2" w15:restartNumberingAfterBreak="0">
     <w:nsid w:val="174C7A43"/>
     <w:multiLevelType w:val="hybridMultilevel"/>
     <w:tmpl w:val="6C08C5E2"/>
@@ -949,7 +807,7 @@
       </w:pPr>
     </w:lvl>
   </w:abstractNum>
-  <w:abstractNum w:abstractNumId="3">
+  <w:abstractNum w:abstractNumId="3" w15:restartNumberingAfterBreak="0">
     <w:nsid w:val="1EAA1E0C"/>
     <w:multiLevelType w:val="hybridMultilevel"/>
     <w:tmpl w:val="A2123576"/>
@@ -1038,7 +896,7 @@
       </w:pPr>
     </w:lvl>
   </w:abstractNum>
-  <w:abstractNum w:abstractNumId="4">
+  <w:abstractNum w:abstractNumId="4" w15:restartNumberingAfterBreak="0">
     <w:nsid w:val="31C20DF9"/>
     <w:multiLevelType w:val="hybridMultilevel"/>
     <w:tmpl w:val="D4380196"/>
@@ -1127,7 +985,7 @@
       </w:pPr>
     </w:lvl>
   </w:abstractNum>
-  <w:abstractNum w:abstractNumId="5">
+  <w:abstractNum w:abstractNumId="5" w15:restartNumberingAfterBreak="0">
     <w:nsid w:val="64B705BD"/>
     <w:multiLevelType w:val="hybridMultilevel"/>
     <w:tmpl w:val="D580120A"/>
@@ -1241,7 +1099,7 @@
 </file>
 
 <file path=word/styles.xml><?xml version="1.0" encoding="utf-8"?>
-<w:styles xmlns:mc="http://schemas.openxmlformats.org/markup-compatibility/2006" xmlns:r="http://schemas.openxmlformats.org/officeDocument/2006/relationships" xmlns:w="http://schemas.openxmlformats.org/wordprocessingml/2006/main" xmlns:w14="http://schemas.microsoft.com/office/word/2010/wordml" mc:Ignorable="w14">
+<w:styles xmlns:mc="http://schemas.openxmlformats.org/markup-compatibility/2006" xmlns:r="http://schemas.openxmlformats.org/officeDocument/2006/relationships" xmlns:w="http://schemas.openxmlformats.org/wordprocessingml/2006/main" xmlns:w14="http://schemas.microsoft.com/office/word/2010/wordml" xmlns:w15="http://schemas.microsoft.com/office/word/2012/wordml" mc:Ignorable="w14 w15">
   <w:docDefaults>
     <w:rPrDefault>
       <w:rPr>
@@ -1257,381 +1115,369 @@
       </w:pPr>
     </w:pPrDefault>
   </w:docDefaults>
-  <w:latentStyles w:defLockedState="0" w:defUIPriority="99" w:defSemiHidden="1" w:defUnhideWhenUsed="1" w:defQFormat="0" w:count="276">
-    <w:lsdException w:name="Normal" w:semiHidden="0" w:uiPriority="0" w:unhideWhenUsed="0" w:qFormat="1"/>
-    <w:lsdException w:name="heading 1" w:semiHidden="0" w:uiPriority="9" w:unhideWhenUsed="0" w:qFormat="1"/>
-    <w:lsdException w:name="heading 2" w:uiPriority="9" w:qFormat="1"/>
-    <w:lsdException w:name="heading 3" w:uiPriority="9" w:qFormat="1"/>
-    <w:lsdException w:name="heading 4" w:uiPriority="9" w:qFormat="1"/>
-    <w:lsdException w:name="heading 5" w:uiPriority="9" w:qFormat="1"/>
-    <w:lsdException w:name="heading 6" w:uiPriority="9" w:qFormat="1"/>
-    <w:lsdException w:name="heading 7" w:uiPriority="9" w:qFormat="1"/>
-    <w:lsdException w:name="heading 8" w:uiPriority="9" w:qFormat="1"/>
-    <w:lsdException w:name="heading 9" w:uiPriority="9" w:qFormat="1"/>
-    <w:lsdException w:name="toc 1" w:uiPriority="39"/>
-    <w:lsdException w:name="toc 2" w:uiPriority="39"/>
-    <w:lsdException w:name="toc 3" w:uiPriority="39"/>
-    <w:lsdException w:name="toc 4" w:uiPriority="39"/>
-    <w:lsdException w:name="toc 5" w:uiPriority="39"/>
-    <w:lsdException w:name="toc 6" w:uiPriority="39"/>
-    <w:lsdException w:name="toc 7" w:uiPriority="39"/>
-    <w:lsdException w:name="toc 8" w:uiPriority="39"/>
-    <w:lsdException w:name="toc 9" w:uiPriority="39"/>
-    <w:lsdException w:name="caption" w:uiPriority="35" w:qFormat="1"/>
-    <w:lsdException w:name="Title" w:semiHidden="0" w:uiPriority="10" w:unhideWhenUsed="0" w:qFormat="1"/>
-    <w:lsdException w:name="Default Paragraph Font" w:uiPriority="1"/>
-    <w:lsdException w:name="Subtitle" w:semiHidden="0" w:uiPriority="11" w:unhideWhenUsed="0" w:qFormat="1"/>
-    <w:lsdException w:name="Strong" w:semiHidden="0" w:uiPriority="22" w:unhideWhenUsed="0" w:qFormat="1"/>
-    <w:lsdException w:name="Emphasis" w:semiHidden="0" w:uiPriority="20" w:unhideWhenUsed="0" w:qFormat="1"/>
-    <w:lsdException w:name="Table Grid" w:semiHidden="0" w:uiPriority="39" w:unhideWhenUsed="0"/>
-    <w:lsdException w:name="Note Level 1" w:semiHidden="0" w:unhideWhenUsed="0"/>
-    <w:lsdException w:name="Note Level 2" w:semiHidden="0" w:unhideWhenUsed="0"/>
-    <w:lsdException w:name="Note Level 3" w:semiHidden="0" w:unhideWhenUsed="0"/>
-    <w:lsdException w:name="Note Level 4" w:semiHidden="0" w:unhideWhenUsed="0"/>
-    <w:lsdException w:name="Note Level 5" w:semiHidden="0" w:unhideWhenUsed="0"/>
-    <w:lsdException w:name="Note Level 6" w:semiHidden="0" w:unhideWhenUsed="0"/>
-    <w:lsdException w:name="Note Level 7" w:semiHidden="0" w:unhideWhenUsed="0"/>
-    <w:lsdException w:name="Note Level 8" w:semiHidden="0" w:unhideWhenUsed="0"/>
-    <w:lsdException w:name="Note Level 9" w:semiHidden="0" w:unhideWhenUsed="0"/>
-    <w:lsdException w:name="Placeholder Text" w:unhideWhenUsed="0"/>
-    <w:lsdException w:name="No Spacing" w:semiHidden="0" w:uiPriority="1" w:unhideWhenUsed="0" w:qFormat="1"/>
-    <w:lsdException w:name="Light Shading" w:semiHidden="0" w:uiPriority="60" w:unhideWhenUsed="0"/>
-    <w:lsdException w:name="Light List" w:semiHidden="0" w:uiPriority="61" w:unhideWhenUsed="0"/>
-    <w:lsdException w:name="Light Grid" w:semiHidden="0" w:uiPriority="62" w:unhideWhenUsed="0"/>
-    <w:lsdException w:name="Medium Shading 1" w:semiHidden="0" w:uiPriority="63" w:unhideWhenUsed="0"/>
-    <w:lsdException w:name="Medium Shading 2" w:semiHidden="0" w:uiPriority="64" w:unhideWhenUsed="0"/>
-    <w:lsdException w:name="Medium List 1" w:semiHidden="0" w:uiPriority="65" w:unhideWhenUsed="0"/>
-    <w:lsdException w:name="Medium List 2" w:semiHidden="0" w:uiPriority="66" w:unhideWhenUsed="0"/>
-    <w:lsdException w:name="Medium Grid 1" w:semiHidden="0" w:uiPriority="67" w:unhideWhenUsed="0"/>
-    <w:lsdException w:name="Medium Grid 2" w:semiHidden="0" w:uiPriority="68" w:unhideWhenUsed="0"/>
-    <w:lsdException w:name="Medium Grid 3" w:semiHidden="0" w:uiPriority="69" w:unhideWhenUsed="0"/>
-    <w:lsdException w:name="Dark List" w:semiHidden="0" w:uiPriority="70" w:unhideWhenUsed="0"/>
-    <w:lsdException w:name="Colorful Shading" w:semiHidden="0" w:uiPriority="71" w:unhideWhenUsed="0"/>
-    <w:lsdException w:name="Colorful List" w:semiHidden="0" w:uiPriority="72" w:unhideWhenUsed="0"/>
-    <w:lsdException w:name="Colorful Grid" w:semiHidden="0" w:uiPriority="73" w:unhideWhenUsed="0"/>
-    <w:lsdException w:name="Light Shading Accent 1" w:semiHidden="0" w:uiPriority="60" w:unhideWhenUsed="0"/>
-    <w:lsdException w:name="Light List Accent 1" w:semiHidden="0" w:uiPriority="61" w:unhideWhenUsed="0"/>
-    <w:lsdException w:name="Light Grid Accent 1" w:semiHidden="0" w:uiPriority="62" w:unhideWhenUsed="0"/>
-    <w:lsdException w:name="Medium Shading 1 Accent 1" w:semiHidden="0" w:uiPriority="63" w:unhideWhenUsed="0"/>
-    <w:lsdException w:name="Medium Shading 2 Accent 1" w:semiHidden="0" w:uiPriority="64" w:unhideWhenUsed="0"/>
-    <w:lsdException w:name="Medium List 1 Accent 1" w:semiHidden="0" w:uiPriority="65" w:unhideWhenUsed="0"/>
-    <w:lsdException w:name="Revision" w:unhideWhenUsed="0"/>
-    <w:lsdException w:name="List Paragraph" w:semiHidden="0" w:uiPriority="34" w:unhideWhenUsed="0" w:qFormat="1"/>
-    <w:lsdException w:name="Quote" w:semiHidden="0" w:uiPriority="29" w:unhideWhenUsed="0" w:qFormat="1"/>
-    <w:lsdException w:name="Intense Quote" w:semiHidden="0" w:uiPriority="30" w:unhideWhenUsed="0" w:qFormat="1"/>
-    <w:lsdException w:name="Medium List 2 Accent 1" w:semiHidden="0" w:uiPriority="66" w:unhideWhenUsed="0"/>
-    <w:lsdException w:name="Medium Grid 1 Accent 1" w:semiHidden="0" w:uiPriority="67" w:unhideWhenUsed="0"/>
-    <w:lsdException w:name="Medium Grid 2 Accent 1" w:semiHidden="0" w:uiPriority="68" w:unhideWhenUsed="0"/>
-    <w:lsdException w:name="Medium Grid 3 Accent 1" w:semiHidden="0" w:uiPriority="69" w:unhideWhenUsed="0"/>
-    <w:lsdException w:name="Dark List Accent 1" w:semiHidden="0" w:uiPriority="70" w:unhideWhenUsed="0"/>
-    <w:lsdException w:name="Colorful Shading Accent 1" w:semiHidden="0" w:uiPriority="71" w:unhideWhenUsed="0"/>
-    <w:lsdException w:name="Colorful List Accent 1" w:semiHidden="0" w:uiPriority="72" w:unhideWhenUsed="0"/>
-    <w:lsdException w:name="Colorful Grid Accent 1" w:semiHidden="0" w:uiPriority="73" w:unhideWhenUsed="0"/>
-    <w:lsdException w:name="Light Shading Accent 2" w:semiHidden="0" w:uiPriority="60" w:unhideWhenUsed="0"/>
-    <w:lsdException w:name="Light List Accent 2" w:semiHidden="0" w:uiPriority="61" w:unhideWhenUsed="0"/>
-    <w:lsdException w:name="Light Grid Accent 2" w:semiHidden="0" w:uiPriority="62" w:unhideWhenUsed="0"/>
-    <w:lsdException w:name="Medium Shading 1 Accent 2" w:semiHidden="0" w:uiPriority="63" w:unhideWhenUsed="0"/>
-    <w:lsdException w:name="Medium Shading 2 Accent 2" w:semiHidden="0" w:uiPriority="64" w:unhideWhenUsed="0"/>
-    <w:lsdException w:name="Medium List 1 Accent 2" w:semiHidden="0" w:uiPriority="65" w:unhideWhenUsed="0"/>
-    <w:lsdException w:name="Medium List 2 Accent 2" w:semiHidden="0" w:uiPriority="66" w:unhideWhenUsed="0"/>
-    <w:lsdException w:name="Medium Grid 1 Accent 2" w:semiHidden="0" w:uiPriority="67" w:unhideWhenUsed="0"/>
-    <w:lsdException w:name="Medium Grid 2 Accent 2" w:semiHidden="0" w:uiPriority="68" w:unhideWhenUsed="0"/>
-    <w:lsdException w:name="Medium Grid 3 Accent 2" w:semiHidden="0" w:uiPriority="69" w:unhideWhenUsed="0"/>
-    <w:lsdException w:name="Dark List Accent 2" w:semiHidden="0" w:uiPriority="70" w:unhideWhenUsed="0"/>
-    <w:lsdException w:name="Colorful Shading Accent 2" w:semiHidden="0" w:uiPriority="71" w:unhideWhenUsed="0"/>
-    <w:lsdException w:name="Colorful List Accent 2" w:semiHidden="0" w:uiPriority="72" w:unhideWhenUsed="0"/>
-    <w:lsdException w:name="Colorful Grid Accent 2" w:semiHidden="0" w:uiPriority="73" w:unhideWhenUsed="0"/>
-    <w:lsdException w:name="Light Shading Accent 3" w:semiHidden="0" w:uiPriority="60" w:unhideWhenUsed="0"/>
-    <w:lsdException w:name="Light List Accent 3" w:semiHidden="0" w:uiPriority="61" w:unhideWhenUsed="0"/>
-    <w:lsdException w:name="Light Grid Accent 3" w:semiHidden="0" w:uiPriority="62" w:unhideWhenUsed="0"/>
-    <w:lsdException w:name="Medium Shading 1 Accent 3" w:semiHidden="0" w:uiPriority="63" w:unhideWhenUsed="0"/>
-    <w:lsdException w:name="Medium Shading 2 Accent 3" w:semiHidden="0" w:uiPriority="64" w:unhideWhenUsed="0"/>
-    <w:lsdException w:name="Medium List 1 Accent 3" w:semiHidden="0" w:uiPriority="65" w:unhideWhenUsed="0"/>
-    <w:lsdException w:name="Medium List 2 Accent 3" w:semiHidden="0" w:uiPriority="66" w:unhideWhenUsed="0"/>
-    <w:lsdException w:name="Medium Grid 1 Accent 3" w:semiHidden="0" w:uiPriority="67" w:unhideWhenUsed="0"/>
-    <w:lsdException w:name="Medium Grid 2 Accent 3" w:semiHidden="0" w:uiPriority="68" w:unhideWhenUsed="0"/>
-    <w:lsdException w:name="Medium Grid 3 Accent 3" w:semiHidden="0" w:uiPriority="69" w:unhideWhenUsed="0"/>
-    <w:lsdException w:name="Dark List Accent 3" w:semiHidden="0" w:uiPriority="70" w:unhideWhenUsed="0"/>
-    <w:lsdException w:name="Colorful Shading Accent 3" w:semiHidden="0" w:uiPriority="71" w:unhideWhenUsed="0"/>
-    <w:lsdException w:name="Colorful List Accent 3" w:semiHidden="0" w:uiPriority="72" w:unhideWhenUsed="0"/>
-    <w:lsdException w:name="Colorful Grid Accent 3" w:semiHidden="0" w:uiPriority="73" w:unhideWhenUsed="0"/>
-    <w:lsdException w:name="Light Shading Accent 4" w:semiHidden="0" w:uiPriority="60" w:unhideWhenUsed="0"/>
-    <w:lsdException w:name="Light List Accent 4" w:semiHidden="0" w:uiPriority="61" w:unhideWhenUsed="0"/>
-    <w:lsdException w:name="Light Grid Accent 4" w:semiHidden="0" w:uiPriority="62" w:unhideWhenUsed="0"/>
-    <w:lsdException w:name="Medium Shading 1 Accent 4" w:semiHidden="0" w:uiPriority="63" w:unhideWhenUsed="0"/>
-    <w:lsdException w:name="Medium Shading 2 Accent 4" w:semiHidden="0" w:uiPriority="64" w:unhideWhenUsed="0"/>
-    <w:lsdException w:name="Medium List 1 Accent 4" w:semiHidden="0" w:uiPriority="65" w:unhideWhenUsed="0"/>
-    <w:lsdException w:name="Medium List 2 Accent 4" w:semiHidden="0" w:uiPriority="66" w:unhideWhenUsed="0"/>
-    <w:lsdException w:name="Medium Grid 1 Accent 4" w:semiHidden="0" w:uiPriority="67" w:unhideWhenUsed="0"/>
-    <w:lsdException w:name="Medium Grid 2 Accent 4" w:semiHidden="0" w:uiPriority="68" w:unhideWhenUsed="0"/>
-    <w:lsdException w:name="Medium Grid 3 Accent 4" w:semiHidden="0" w:uiPriority="69" w:unhideWhenUsed="0"/>
-    <w:lsdException w:name="Dark List Accent 4" w:semiHidden="0" w:uiPriority="70" w:unhideWhenUsed="0"/>
-    <w:lsdException w:name="Colorful Shading Accent 4" w:semiHidden="0" w:uiPriority="71" w:unhideWhenUsed="0"/>
-    <w:lsdException w:name="Colorful List Accent 4" w:semiHidden="0" w:uiPriority="72" w:unhideWhenUsed="0"/>
-    <w:lsdException w:name="Colorful Grid Accent 4" w:semiHidden="0" w:uiPriority="73" w:unhideWhenUsed="0"/>
-    <w:lsdException w:name="Light Shading Accent 5" w:semiHidden="0" w:uiPriority="60" w:unhideWhenUsed="0"/>
-    <w:lsdException w:name="Light List Accent 5" w:semiHidden="0" w:uiPriority="61" w:unhideWhenUsed="0"/>
-    <w:lsdException w:name="Light Grid Accent 5" w:semiHidden="0" w:uiPriority="62" w:unhideWhenUsed="0"/>
-    <w:lsdException w:name="Medium Shading 1 Accent 5" w:semiHidden="0" w:uiPriority="63" w:unhideWhenUsed="0"/>
-    <w:lsdException w:name="Medium Shading 2 Accent 5" w:semiHidden="0" w:uiPriority="64" w:unhideWhenUsed="0"/>
-    <w:lsdException w:name="Medium List 1 Accent 5" w:semiHidden="0" w:uiPriority="65" w:unhideWhenUsed="0"/>
-    <w:lsdException w:name="Medium List 2 Accent 5" w:semiHidden="0" w:uiPriority="66" w:unhideWhenUsed="0"/>
-    <w:lsdException w:name="Medium Grid 1 Accent 5" w:semiHidden="0" w:uiPriority="67" w:unhideWhenUsed="0"/>
-    <w:lsdException w:name="Medium Grid 2 Accent 5" w:semiHidden="0" w:uiPriority="68" w:unhideWhenUsed="0"/>
-    <w:lsdException w:name="Medium Grid 3 Accent 5" w:semiHidden="0" w:uiPriority="69" w:unhideWhenUsed="0"/>
-    <w:lsdException w:name="Dark List Accent 5" w:semiHidden="0" w:uiPriority="70" w:unhideWhenUsed="0"/>
-    <w:lsdException w:name="Colorful Shading Accent 5" w:semiHidden="0" w:uiPriority="71" w:unhideWhenUsed="0"/>
-    <w:lsdException w:name="Colorful List Accent 5" w:semiHidden="0" w:uiPriority="72" w:unhideWhenUsed="0"/>
-    <w:lsdException w:name="Colorful Grid Accent 5" w:semiHidden="0" w:uiPriority="73" w:unhideWhenUsed="0"/>
-    <w:lsdException w:name="Light Shading Accent 6" w:semiHidden="0" w:uiPriority="60" w:unhideWhenUsed="0"/>
-    <w:lsdException w:name="Light List Accent 6" w:semiHidden="0" w:uiPriority="61" w:unhideWhenUsed="0"/>
-    <w:lsdException w:name="Light Grid Accent 6" w:semiHidden="0" w:uiPriority="62" w:unhideWhenUsed="0"/>
-    <w:lsdException w:name="Medium Shading 1 Accent 6" w:semiHidden="0" w:uiPriority="63" w:unhideWhenUsed="0"/>
-    <w:lsdException w:name="Medium Shading 2 Accent 6" w:semiHidden="0" w:uiPriority="64" w:unhideWhenUsed="0"/>
-    <w:lsdException w:name="Medium List 1 Accent 6" w:semiHidden="0" w:uiPriority="65" w:unhideWhenUsed="0"/>
-    <w:lsdException w:name="Medium List 2 Accent 6" w:semiHidden="0" w:uiPriority="66" w:unhideWhenUsed="0"/>
-    <w:lsdException w:name="Medium Grid 1 Accent 6" w:semiHidden="0" w:uiPriority="67" w:unhideWhenUsed="0"/>
-    <w:lsdException w:name="Medium Grid 2 Accent 6" w:semiHidden="0" w:uiPriority="68" w:unhideWhenUsed="0"/>
-    <w:lsdException w:name="Medium Grid 3 Accent 6" w:semiHidden="0" w:uiPriority="69" w:unhideWhenUsed="0"/>
-    <w:lsdException w:name="Dark List Accent 6" w:semiHidden="0" w:uiPriority="70" w:unhideWhenUsed="0"/>
-    <w:lsdException w:name="Colorful Shading Accent 6" w:semiHidden="0" w:uiPriority="71" w:unhideWhenUsed="0"/>
-    <w:lsdException w:name="Colorful List Accent 6" w:semiHidden="0" w:uiPriority="72" w:unhideWhenUsed="0"/>
-    <w:lsdException w:name="Colorful Grid Accent 6" w:semiHidden="0" w:uiPriority="73" w:unhideWhenUsed="0"/>
-    <w:lsdException w:name="Subtle Emphasis" w:semiHidden="0" w:uiPriority="19" w:unhideWhenUsed="0" w:qFormat="1"/>
-    <w:lsdException w:name="Intense Emphasis" w:semiHidden="0" w:uiPriority="21" w:unhideWhenUsed="0" w:qFormat="1"/>
-    <w:lsdException w:name="Subtle Reference" w:semiHidden="0" w:uiPriority="31" w:unhideWhenUsed="0" w:qFormat="1"/>
-    <w:lsdException w:name="Intense Reference" w:semiHidden="0" w:uiPriority="32" w:unhideWhenUsed="0" w:qFormat="1"/>
-    <w:lsdException w:name="Book Title" w:semiHidden="0" w:uiPriority="33" w:unhideWhenUsed="0" w:qFormat="1"/>
-    <w:lsdException w:name="Bibliography" w:uiPriority="37"/>
-    <w:lsdException w:name="TOC Heading" w:uiPriority="39" w:qFormat="1"/>
-  </w:latentStyles>
-  <w:style w:type="paragraph" w:default="1" w:styleId="Normal">
-    <w:name w:val="Normal"/>
-    <w:qFormat/>
-  </w:style>
-  <w:style w:type="character" w:default="1" w:styleId="DefaultParagraphFont">
-    <w:name w:val="Default Paragraph Font"/>
-    <w:uiPriority w:val="1"/>
-    <w:semiHidden/>
-    <w:unhideWhenUsed/>
-  </w:style>
-  <w:style w:type="table" w:default="1" w:styleId="TableNormal">
-    <w:name w:val="Normal Table"/>
-    <w:uiPriority w:val="99"/>
-    <w:semiHidden/>
-    <w:unhideWhenUsed/>
-    <w:tblPr>
-      <w:tblInd w:w="0" w:type="dxa"/>
-      <w:tblCellMar>
-        <w:top w:w="0" w:type="dxa"/>
-        <w:left w:w="108" w:type="dxa"/>
-        <w:bottom w:w="0" w:type="dxa"/>
-        <w:right w:w="108" w:type="dxa"/>
-      </w:tblCellMar>
-    </w:tblPr>
-  </w:style>
-  <w:style w:type="numbering" w:default="1" w:styleId="NoList">
-    <w:name w:val="No List"/>
-    <w:uiPriority w:val="99"/>
-    <w:semiHidden/>
-    <w:unhideWhenUsed/>
-  </w:style>
-  <w:style w:type="paragraph" w:styleId="ListParagraph">
-    <w:name w:val="List Paragraph"/>
-    <w:basedOn w:val="Normal"/>
-    <w:uiPriority w:val="34"/>
-    <w:qFormat/>
-    <w:rsid w:val="00417D62"/>
-    <w:pPr>
-      <w:ind w:left="720"/>
-      <w:contextualSpacing/>
-    </w:pPr>
-  </w:style>
-  <w:style w:type="paragraph" w:customStyle="1" w:styleId="Standard">
-    <w:name w:val="Standard"/>
-    <w:rsid w:val="004A6A0A"/>
-    <w:pPr>
-      <w:widowControl w:val="0"/>
-      <w:suppressAutoHyphens/>
-      <w:autoSpaceDN w:val="0"/>
-      <w:spacing w:after="0" w:line="240" w:lineRule="auto"/>
-      <w:textAlignment w:val="baseline"/>
-    </w:pPr>
-    <w:rPr>
-      <w:rFonts w:ascii="Times New Roman" w:eastAsia="SimSun" w:hAnsi="Times New Roman" w:cs="Mangal"/>
-      <w:kern w:val="3"/>
-      <w:sz w:val="24"/>
-      <w:szCs w:val="24"/>
-      <w:lang w:eastAsia="zh-CN" w:bidi="hi-IN"/>
-    </w:rPr>
-  </w:style>
-</w:styles>
-</file>
-
-<file path=word/stylesWithEffects.xml><?xml version="1.0" encoding="utf-8"?>
-<w:styles xmlns:wpc="http://schemas.microsoft.com/office/word/2010/wordprocessingCanvas" xmlns:mo="http://schemas.microsoft.com/office/mac/office/2008/main" xmlns:mc="http://schemas.openxmlformats.org/markup-compatibility/2006" xmlns:mv="urn:schemas-microsoft-com:mac:vml" xmlns:o="urn:schemas-microsoft-com:office:office" xmlns:r="http://schemas.openxmlformats.org/officeDocument/2006/relationships" xmlns:m="http://schemas.openxmlformats.org/officeDocument/2006/math" xmlns:v="urn:schemas-microsoft-com:vml" xmlns:wp14="http://schemas.microsoft.com/office/word/2010/wordprocessingDrawing" xmlns:wp="http://schemas.openxmlformats.org/drawingml/2006/wordprocessingDrawing" xmlns:w10="urn:schemas-microsoft-com:office:word" xmlns:w="http://schemas.openxmlformats.org/wordprocessingml/2006/main" xmlns:w14="http://schemas.microsoft.com/office/word/2010/wordml" xmlns:wpg="http://schemas.microsoft.com/office/word/2010/wordprocessingGroup" xmlns:wpi="http://schemas.microsoft.com/office/word/2010/wordprocessingInk" xmlns:wne="http://schemas.microsoft.com/office/word/2006/wordml" xmlns:wps="http://schemas.microsoft.com/office/word/2010/wordprocessingShape" mc:Ignorable="w14 wp14">
-  <w:docDefaults>
-    <w:rPrDefault>
-      <w:rPr>
-        <w:rFonts w:asciiTheme="minorHAnsi" w:eastAsiaTheme="minorHAnsi" w:hAnsiTheme="minorHAnsi" w:cstheme="minorBidi"/>
-        <w:sz w:val="22"/>
-        <w:szCs w:val="22"/>
-        <w:lang w:val="en-US" w:eastAsia="en-US" w:bidi="ar-SA"/>
-      </w:rPr>
-    </w:rPrDefault>
-    <w:pPrDefault>
-      <w:pPr>
-        <w:spacing w:after="160" w:line="259" w:lineRule="auto"/>
-      </w:pPr>
-    </w:pPrDefault>
-  </w:docDefaults>
-  <w:latentStyles w:defLockedState="0" w:defUIPriority="99" w:defSemiHidden="1" w:defUnhideWhenUsed="1" w:defQFormat="0" w:count="276">
-    <w:lsdException w:name="Normal" w:semiHidden="0" w:uiPriority="0" w:unhideWhenUsed="0" w:qFormat="1"/>
-    <w:lsdException w:name="heading 1" w:semiHidden="0" w:uiPriority="9" w:unhideWhenUsed="0" w:qFormat="1"/>
-    <w:lsdException w:name="heading 2" w:uiPriority="9" w:qFormat="1"/>
-    <w:lsdException w:name="heading 3" w:uiPriority="9" w:qFormat="1"/>
-    <w:lsdException w:name="heading 4" w:uiPriority="9" w:qFormat="1"/>
-    <w:lsdException w:name="heading 5" w:uiPriority="9" w:qFormat="1"/>
-    <w:lsdException w:name="heading 6" w:uiPriority="9" w:qFormat="1"/>
-    <w:lsdException w:name="heading 7" w:uiPriority="9" w:qFormat="1"/>
-    <w:lsdException w:name="heading 8" w:uiPriority="9" w:qFormat="1"/>
-    <w:lsdException w:name="heading 9" w:uiPriority="9" w:qFormat="1"/>
-    <w:lsdException w:name="toc 1" w:uiPriority="39"/>
-    <w:lsdException w:name="toc 2" w:uiPriority="39"/>
-    <w:lsdException w:name="toc 3" w:uiPriority="39"/>
-    <w:lsdException w:name="toc 4" w:uiPriority="39"/>
-    <w:lsdException w:name="toc 5" w:uiPriority="39"/>
-    <w:lsdException w:name="toc 6" w:uiPriority="39"/>
-    <w:lsdException w:name="toc 7" w:uiPriority="39"/>
-    <w:lsdException w:name="toc 8" w:uiPriority="39"/>
-    <w:lsdException w:name="toc 9" w:uiPriority="39"/>
-    <w:lsdException w:name="caption" w:uiPriority="35" w:qFormat="1"/>
-    <w:lsdException w:name="Title" w:semiHidden="0" w:uiPriority="10" w:unhideWhenUsed="0" w:qFormat="1"/>
-    <w:lsdException w:name="Default Paragraph Font" w:uiPriority="1"/>
-    <w:lsdException w:name="Subtitle" w:semiHidden="0" w:uiPriority="11" w:unhideWhenUsed="0" w:qFormat="1"/>
-    <w:lsdException w:name="Strong" w:semiHidden="0" w:uiPriority="22" w:unhideWhenUsed="0" w:qFormat="1"/>
-    <w:lsdException w:name="Emphasis" w:semiHidden="0" w:uiPriority="20" w:unhideWhenUsed="0" w:qFormat="1"/>
-    <w:lsdException w:name="Table Grid" w:semiHidden="0" w:uiPriority="39" w:unhideWhenUsed="0"/>
-    <w:lsdException w:name="Note Level 1" w:semiHidden="0" w:unhideWhenUsed="0"/>
-    <w:lsdException w:name="Note Level 2" w:semiHidden="0" w:unhideWhenUsed="0"/>
-    <w:lsdException w:name="Note Level 3" w:semiHidden="0" w:unhideWhenUsed="0"/>
-    <w:lsdException w:name="Note Level 4" w:semiHidden="0" w:unhideWhenUsed="0"/>
-    <w:lsdException w:name="Note Level 5" w:semiHidden="0" w:unhideWhenUsed="0"/>
-    <w:lsdException w:name="Note Level 6" w:semiHidden="0" w:unhideWhenUsed="0"/>
-    <w:lsdException w:name="Note Level 7" w:semiHidden="0" w:unhideWhenUsed="0"/>
-    <w:lsdException w:name="Note Level 8" w:semiHidden="0" w:unhideWhenUsed="0"/>
-    <w:lsdException w:name="Note Level 9" w:semiHidden="0" w:unhideWhenUsed="0"/>
-    <w:lsdException w:name="Placeholder Text" w:unhideWhenUsed="0"/>
-    <w:lsdException w:name="No Spacing" w:semiHidden="0" w:uiPriority="1" w:unhideWhenUsed="0" w:qFormat="1"/>
-    <w:lsdException w:name="Light Shading" w:semiHidden="0" w:uiPriority="60" w:unhideWhenUsed="0"/>
-    <w:lsdException w:name="Light List" w:semiHidden="0" w:uiPriority="61" w:unhideWhenUsed="0"/>
-    <w:lsdException w:name="Light Grid" w:semiHidden="0" w:uiPriority="62" w:unhideWhenUsed="0"/>
-    <w:lsdException w:name="Medium Shading 1" w:semiHidden="0" w:uiPriority="63" w:unhideWhenUsed="0"/>
-    <w:lsdException w:name="Medium Shading 2" w:semiHidden="0" w:uiPriority="64" w:unhideWhenUsed="0"/>
-    <w:lsdException w:name="Medium List 1" w:semiHidden="0" w:uiPriority="65" w:unhideWhenUsed="0"/>
-    <w:lsdException w:name="Medium List 2" w:semiHidden="0" w:uiPriority="66" w:unhideWhenUsed="0"/>
-    <w:lsdException w:name="Medium Grid 1" w:semiHidden="0" w:uiPriority="67" w:unhideWhenUsed="0"/>
-    <w:lsdException w:name="Medium Grid 2" w:semiHidden="0" w:uiPriority="68" w:unhideWhenUsed="0"/>
-    <w:lsdException w:name="Medium Grid 3" w:semiHidden="0" w:uiPriority="69" w:unhideWhenUsed="0"/>
-    <w:lsdException w:name="Dark List" w:semiHidden="0" w:uiPriority="70" w:unhideWhenUsed="0"/>
-    <w:lsdException w:name="Colorful Shading" w:semiHidden="0" w:uiPriority="71" w:unhideWhenUsed="0"/>
-    <w:lsdException w:name="Colorful List" w:semiHidden="0" w:uiPriority="72" w:unhideWhenUsed="0"/>
-    <w:lsdException w:name="Colorful Grid" w:semiHidden="0" w:uiPriority="73" w:unhideWhenUsed="0"/>
-    <w:lsdException w:name="Light Shading Accent 1" w:semiHidden="0" w:uiPriority="60" w:unhideWhenUsed="0"/>
-    <w:lsdException w:name="Light List Accent 1" w:semiHidden="0" w:uiPriority="61" w:unhideWhenUsed="0"/>
-    <w:lsdException w:name="Light Grid Accent 1" w:semiHidden="0" w:uiPriority="62" w:unhideWhenUsed="0"/>
-    <w:lsdException w:name="Medium Shading 1 Accent 1" w:semiHidden="0" w:uiPriority="63" w:unhideWhenUsed="0"/>
-    <w:lsdException w:name="Medium Shading 2 Accent 1" w:semiHidden="0" w:uiPriority="64" w:unhideWhenUsed="0"/>
-    <w:lsdException w:name="Medium List 1 Accent 1" w:semiHidden="0" w:uiPriority="65" w:unhideWhenUsed="0"/>
-    <w:lsdException w:name="Revision" w:unhideWhenUsed="0"/>
-    <w:lsdException w:name="List Paragraph" w:semiHidden="0" w:uiPriority="34" w:unhideWhenUsed="0" w:qFormat="1"/>
-    <w:lsdException w:name="Quote" w:semiHidden="0" w:uiPriority="29" w:unhideWhenUsed="0" w:qFormat="1"/>
-    <w:lsdException w:name="Intense Quote" w:semiHidden="0" w:uiPriority="30" w:unhideWhenUsed="0" w:qFormat="1"/>
-    <w:lsdException w:name="Medium List 2 Accent 1" w:semiHidden="0" w:uiPriority="66" w:unhideWhenUsed="0"/>
-    <w:lsdException w:name="Medium Grid 1 Accent 1" w:semiHidden="0" w:uiPriority="67" w:unhideWhenUsed="0"/>
-    <w:lsdException w:name="Medium Grid 2 Accent 1" w:semiHidden="0" w:uiPriority="68" w:unhideWhenUsed="0"/>
-    <w:lsdException w:name="Medium Grid 3 Accent 1" w:semiHidden="0" w:uiPriority="69" w:unhideWhenUsed="0"/>
-    <w:lsdException w:name="Dark List Accent 1" w:semiHidden="0" w:uiPriority="70" w:unhideWhenUsed="0"/>
-    <w:lsdException w:name="Colorful Shading Accent 1" w:semiHidden="0" w:uiPriority="71" w:unhideWhenUsed="0"/>
-    <w:lsdException w:name="Colorful List Accent 1" w:semiHidden="0" w:uiPriority="72" w:unhideWhenUsed="0"/>
-    <w:lsdException w:name="Colorful Grid Accent 1" w:semiHidden="0" w:uiPriority="73" w:unhideWhenUsed="0"/>
-    <w:lsdException w:name="Light Shading Accent 2" w:semiHidden="0" w:uiPriority="60" w:unhideWhenUsed="0"/>
-    <w:lsdException w:name="Light List Accent 2" w:semiHidden="0" w:uiPriority="61" w:unhideWhenUsed="0"/>
-    <w:lsdException w:name="Light Grid Accent 2" w:semiHidden="0" w:uiPriority="62" w:unhideWhenUsed="0"/>
-    <w:lsdException w:name="Medium Shading 1 Accent 2" w:semiHidden="0" w:uiPriority="63" w:unhideWhenUsed="0"/>
-    <w:lsdException w:name="Medium Shading 2 Accent 2" w:semiHidden="0" w:uiPriority="64" w:unhideWhenUsed="0"/>
-    <w:lsdException w:name="Medium List 1 Accent 2" w:semiHidden="0" w:uiPriority="65" w:unhideWhenUsed="0"/>
-    <w:lsdException w:name="Medium List 2 Accent 2" w:semiHidden="0" w:uiPriority="66" w:unhideWhenUsed="0"/>
-    <w:lsdException w:name="Medium Grid 1 Accent 2" w:semiHidden="0" w:uiPriority="67" w:unhideWhenUsed="0"/>
-    <w:lsdException w:name="Medium Grid 2 Accent 2" w:semiHidden="0" w:uiPriority="68" w:unhideWhenUsed="0"/>
-    <w:lsdException w:name="Medium Grid 3 Accent 2" w:semiHidden="0" w:uiPriority="69" w:unhideWhenUsed="0"/>
-    <w:lsdException w:name="Dark List Accent 2" w:semiHidden="0" w:uiPriority="70" w:unhideWhenUsed="0"/>
-    <w:lsdException w:name="Colorful Shading Accent 2" w:semiHidden="0" w:uiPriority="71" w:unhideWhenUsed="0"/>
-    <w:lsdException w:name="Colorful List Accent 2" w:semiHidden="0" w:uiPriority="72" w:unhideWhenUsed="0"/>
-    <w:lsdException w:name="Colorful Grid Accent 2" w:semiHidden="0" w:uiPriority="73" w:unhideWhenUsed="0"/>
-    <w:lsdException w:name="Light Shading Accent 3" w:semiHidden="0" w:uiPriority="60" w:unhideWhenUsed="0"/>
-    <w:lsdException w:name="Light List Accent 3" w:semiHidden="0" w:uiPriority="61" w:unhideWhenUsed="0"/>
-    <w:lsdException w:name="Light Grid Accent 3" w:semiHidden="0" w:uiPriority="62" w:unhideWhenUsed="0"/>
-    <w:lsdException w:name="Medium Shading 1 Accent 3" w:semiHidden="0" w:uiPriority="63" w:unhideWhenUsed="0"/>
-    <w:lsdException w:name="Medium Shading 2 Accent 3" w:semiHidden="0" w:uiPriority="64" w:unhideWhenUsed="0"/>
-    <w:lsdException w:name="Medium List 1 Accent 3" w:semiHidden="0" w:uiPriority="65" w:unhideWhenUsed="0"/>
-    <w:lsdException w:name="Medium List 2 Accent 3" w:semiHidden="0" w:uiPriority="66" w:unhideWhenUsed="0"/>
-    <w:lsdException w:name="Medium Grid 1 Accent 3" w:semiHidden="0" w:uiPriority="67" w:unhideWhenUsed="0"/>
-    <w:lsdException w:name="Medium Grid 2 Accent 3" w:semiHidden="0" w:uiPriority="68" w:unhideWhenUsed="0"/>
-    <w:lsdException w:name="Medium Grid 3 Accent 3" w:semiHidden="0" w:uiPriority="69" w:unhideWhenUsed="0"/>
-    <w:lsdException w:name="Dark List Accent 3" w:semiHidden="0" w:uiPriority="70" w:unhideWhenUsed="0"/>
-    <w:lsdException w:name="Colorful Shading Accent 3" w:semiHidden="0" w:uiPriority="71" w:unhideWhenUsed="0"/>
-    <w:lsdException w:name="Colorful List Accent 3" w:semiHidden="0" w:uiPriority="72" w:unhideWhenUsed="0"/>
-    <w:lsdException w:name="Colorful Grid Accent 3" w:semiHidden="0" w:uiPriority="73" w:unhideWhenUsed="0"/>
-    <w:lsdException w:name="Light Shading Accent 4" w:semiHidden="0" w:uiPriority="60" w:unhideWhenUsed="0"/>
-    <w:lsdException w:name="Light List Accent 4" w:semiHidden="0" w:uiPriority="61" w:unhideWhenUsed="0"/>
-    <w:lsdException w:name="Light Grid Accent 4" w:semiHidden="0" w:uiPriority="62" w:unhideWhenUsed="0"/>
-    <w:lsdException w:name="Medium Shading 1 Accent 4" w:semiHidden="0" w:uiPriority="63" w:unhideWhenUsed="0"/>
-    <w:lsdException w:name="Medium Shading 2 Accent 4" w:semiHidden="0" w:uiPriority="64" w:unhideWhenUsed="0"/>
-    <w:lsdException w:name="Medium List 1 Accent 4" w:semiHidden="0" w:uiPriority="65" w:unhideWhenUsed="0"/>
-    <w:lsdException w:name="Medium List 2 Accent 4" w:semiHidden="0" w:uiPriority="66" w:unhideWhenUsed="0"/>
-    <w:lsdException w:name="Medium Grid 1 Accent 4" w:semiHidden="0" w:uiPriority="67" w:unhideWhenUsed="0"/>
-    <w:lsdException w:name="Medium Grid 2 Accent 4" w:semiHidden="0" w:uiPriority="68" w:unhideWhenUsed="0"/>
-    <w:lsdException w:name="Medium Grid 3 Accent 4" w:semiHidden="0" w:uiPriority="69" w:unhideWhenUsed="0"/>
-    <w:lsdException w:name="Dark List Accent 4" w:semiHidden="0" w:uiPriority="70" w:unhideWhenUsed="0"/>
-    <w:lsdException w:name="Colorful Shading Accent 4" w:semiHidden="0" w:uiPriority="71" w:unhideWhenUsed="0"/>
-    <w:lsdException w:name="Colorful List Accent 4" w:semiHidden="0" w:uiPriority="72" w:unhideWhenUsed="0"/>
-    <w:lsdException w:name="Colorful Grid Accent 4" w:semiHidden="0" w:uiPriority="73" w:unhideWhenUsed="0"/>
-    <w:lsdException w:name="Light Shading Accent 5" w:semiHidden="0" w:uiPriority="60" w:unhideWhenUsed="0"/>
-    <w:lsdException w:name="Light List Accent 5" w:semiHidden="0" w:uiPriority="61" w:unhideWhenUsed="0"/>
-    <w:lsdException w:name="Light Grid Accent 5" w:semiHidden="0" w:uiPriority="62" w:unhideWhenUsed="0"/>
-    <w:lsdException w:name="Medium Shading 1 Accent 5" w:semiHidden="0" w:uiPriority="63" w:unhideWhenUsed="0"/>
-    <w:lsdException w:name="Medium Shading 2 Accent 5" w:semiHidden="0" w:uiPriority="64" w:unhideWhenUsed="0"/>
-    <w:lsdException w:name="Medium List 1 Accent 5" w:semiHidden="0" w:uiPriority="65" w:unhideWhenUsed="0"/>
-    <w:lsdException w:name="Medium List 2 Accent 5" w:semiHidden="0" w:uiPriority="66" w:unhideWhenUsed="0"/>
-    <w:lsdException w:name="Medium Grid 1 Accent 5" w:semiHidden="0" w:uiPriority="67" w:unhideWhenUsed="0"/>
-    <w:lsdException w:name="Medium Grid 2 Accent 5" w:semiHidden="0" w:uiPriority="68" w:unhideWhenUsed="0"/>
-    <w:lsdException w:name="Medium Grid 3 Accent 5" w:semiHidden="0" w:uiPriority="69" w:unhideWhenUsed="0"/>
-    <w:lsdException w:name="Dark List Accent 5" w:semiHidden="0" w:uiPriority="70" w:unhideWhenUsed="0"/>
-    <w:lsdException w:name="Colorful Shading Accent 5" w:semiHidden="0" w:uiPriority="71" w:unhideWhenUsed="0"/>
-    <w:lsdException w:name="Colorful List Accent 5" w:semiHidden="0" w:uiPriority="72" w:unhideWhenUsed="0"/>
-    <w:lsdException w:name="Colorful Grid Accent 5" w:semiHidden="0" w:uiPriority="73" w:unhideWhenUsed="0"/>
-    <w:lsdException w:name="Light Shading Accent 6" w:semiHidden="0" w:uiPriority="60" w:unhideWhenUsed="0"/>
-    <w:lsdException w:name="Light List Accent 6" w:semiHidden="0" w:uiPriority="61" w:unhideWhenUsed="0"/>
-    <w:lsdException w:name="Light Grid Accent 6" w:semiHidden="0" w:uiPriority="62" w:unhideWhenUsed="0"/>
-    <w:lsdException w:name="Medium Shading 1 Accent 6" w:semiHidden="0" w:uiPriority="63" w:unhideWhenUsed="0"/>
-    <w:lsdException w:name="Medium Shading 2 Accent 6" w:semiHidden="0" w:uiPriority="64" w:unhideWhenUsed="0"/>
-    <w:lsdException w:name="Medium List 1 Accent 6" w:semiHidden="0" w:uiPriority="65" w:unhideWhenUsed="0"/>
-    <w:lsdException w:name="Medium List 2 Accent 6" w:semiHidden="0" w:uiPriority="66" w:unhideWhenUsed="0"/>
-    <w:lsdException w:name="Medium Grid 1 Accent 6" w:semiHidden="0" w:uiPriority="67" w:unhideWhenUsed="0"/>
-    <w:lsdException w:name="Medium Grid 2 Accent 6" w:semiHidden="0" w:uiPriority="68" w:unhideWhenUsed="0"/>
-    <w:lsdException w:name="Medium Grid 3 Accent 6" w:semiHidden="0" w:uiPriority="69" w:unhideWhenUsed="0"/>
-    <w:lsdException w:name="Dark List Accent 6" w:semiHidden="0" w:uiPriority="70" w:unhideWhenUsed="0"/>
-    <w:lsdException w:name="Colorful Shading Accent 6" w:semiHidden="0" w:uiPriority="71" w:unhideWhenUsed="0"/>
-    <w:lsdException w:name="Colorful List Accent 6" w:semiHidden="0" w:uiPriority="72" w:unhideWhenUsed="0"/>
-    <w:lsdException w:name="Colorful Grid Accent 6" w:semiHidden="0" w:uiPriority="73" w:unhideWhenUsed="0"/>
-    <w:lsdException w:name="Subtle Emphasis" w:semiHidden="0" w:uiPriority="19" w:unhideWhenUsed="0" w:qFormat="1"/>
-    <w:lsdException w:name="Intense Emphasis" w:semiHidden="0" w:uiPriority="21" w:unhideWhenUsed="0" w:qFormat="1"/>
-    <w:lsdException w:name="Subtle Reference" w:semiHidden="0" w:uiPriority="31" w:unhideWhenUsed="0" w:qFormat="1"/>
-    <w:lsdException w:name="Intense Reference" w:semiHidden="0" w:uiPriority="32" w:unhideWhenUsed="0" w:qFormat="1"/>
-    <w:lsdException w:name="Book Title" w:semiHidden="0" w:uiPriority="33" w:unhideWhenUsed="0" w:qFormat="1"/>
-    <w:lsdException w:name="Bibliography" w:uiPriority="37"/>
-    <w:lsdException w:name="TOC Heading" w:uiPriority="39" w:qFormat="1"/>
+  <w:latentStyles w:defLockedState="0" w:defUIPriority="99" w:defSemiHidden="0" w:defUnhideWhenUsed="0" w:defQFormat="0" w:count="371">
+    <w:lsdException w:name="Normal" w:uiPriority="0" w:qFormat="1"/>
+    <w:lsdException w:name="heading 1" w:uiPriority="9" w:qFormat="1"/>
+    <w:lsdException w:name="heading 2" w:semiHidden="1" w:uiPriority="9" w:unhideWhenUsed="1" w:qFormat="1"/>
+    <w:lsdException w:name="heading 3" w:semiHidden="1" w:uiPriority="9" w:unhideWhenUsed="1" w:qFormat="1"/>
+    <w:lsdException w:name="heading 4" w:semiHidden="1" w:uiPriority="9" w:unhideWhenUsed="1" w:qFormat="1"/>
+    <w:lsdException w:name="heading 5" w:semiHidden="1" w:uiPriority="9" w:unhideWhenUsed="1" w:qFormat="1"/>
+    <w:lsdException w:name="heading 6" w:semiHidden="1" w:uiPriority="9" w:unhideWhenUsed="1" w:qFormat="1"/>
+    <w:lsdException w:name="heading 7" w:semiHidden="1" w:uiPriority="9" w:unhideWhenUsed="1" w:qFormat="1"/>
+    <w:lsdException w:name="heading 8" w:semiHidden="1" w:uiPriority="9" w:unhideWhenUsed="1" w:qFormat="1"/>
+    <w:lsdException w:name="heading 9" w:semiHidden="1" w:uiPriority="9" w:unhideWhenUsed="1" w:qFormat="1"/>
+    <w:lsdException w:name="index 1" w:semiHidden="1" w:unhideWhenUsed="1"/>
+    <w:lsdException w:name="index 2" w:semiHidden="1" w:unhideWhenUsed="1"/>
+    <w:lsdException w:name="index 3" w:semiHidden="1" w:unhideWhenUsed="1"/>
+    <w:lsdException w:name="index 4" w:semiHidden="1" w:unhideWhenUsed="1"/>
+    <w:lsdException w:name="index 5" w:semiHidden="1" w:unhideWhenUsed="1"/>
+    <w:lsdException w:name="index 6" w:semiHidden="1" w:unhideWhenUsed="1"/>
+    <w:lsdException w:name="index 7" w:semiHidden="1" w:unhideWhenUsed="1"/>
+    <w:lsdException w:name="index 8" w:semiHidden="1" w:unhideWhenUsed="1"/>
+    <w:lsdException w:name="index 9" w:semiHidden="1" w:unhideWhenUsed="1"/>
+    <w:lsdException w:name="toc 1" w:semiHidden="1" w:uiPriority="39" w:unhideWhenUsed="1"/>
+    <w:lsdException w:name="toc 2" w:semiHidden="1" w:uiPriority="39" w:unhideWhenUsed="1"/>
+    <w:lsdException w:name="toc 3" w:semiHidden="1" w:uiPriority="39" w:unhideWhenUsed="1"/>
+    <w:lsdException w:name="toc 4" w:semiHidden="1" w:uiPriority="39" w:unhideWhenUsed="1"/>
+    <w:lsdException w:name="toc 5" w:semiHidden="1" w:uiPriority="39" w:unhideWhenUsed="1"/>
+    <w:lsdException w:name="toc 6" w:semiHidden="1" w:uiPriority="39" w:unhideWhenUsed="1"/>
+    <w:lsdException w:name="toc 7" w:semiHidden="1" w:uiPriority="39" w:unhideWhenUsed="1"/>
+    <w:lsdException w:name="toc 8" w:semiHidden="1" w:uiPriority="39" w:unhideWhenUsed="1"/>
+    <w:lsdException w:name="toc 9" w:semiHidden="1" w:uiPriority="39" w:unhideWhenUsed="1"/>
+    <w:lsdException w:name="Normal Indent" w:semiHidden="1" w:unhideWhenUsed="1"/>
+    <w:lsdException w:name="footnote text" w:semiHidden="1" w:unhideWhenUsed="1"/>
+    <w:lsdException w:name="annotation text" w:semiHidden="1" w:unhideWhenUsed="1"/>
+    <w:lsdException w:name="header" w:semiHidden="1" w:unhideWhenUsed="1"/>
+    <w:lsdException w:name="footer" w:semiHidden="1" w:unhideWhenUsed="1"/>
+    <w:lsdException w:name="index heading" w:semiHidden="1" w:unhideWhenUsed="1"/>
+    <w:lsdException w:name="caption" w:semiHidden="1" w:uiPriority="35" w:unhideWhenUsed="1" w:qFormat="1"/>
+    <w:lsdException w:name="table of figures" w:semiHidden="1" w:unhideWhenUsed="1"/>
+    <w:lsdException w:name="envelope address" w:semiHidden="1" w:unhideWhenUsed="1"/>
+    <w:lsdException w:name="envelope return" w:semiHidden="1" w:unhideWhenUsed="1"/>
+    <w:lsdException w:name="footnote reference" w:semiHidden="1" w:unhideWhenUsed="1"/>
+    <w:lsdException w:name="annotation reference" w:semiHidden="1" w:unhideWhenUsed="1"/>
+    <w:lsdException w:name="line number" w:semiHidden="1" w:unhideWhenUsed="1"/>
+    <w:lsdException w:name="page number" w:semiHidden="1" w:unhideWhenUsed="1"/>
+    <w:lsdException w:name="endnote reference" w:semiHidden="1" w:unhideWhenUsed="1"/>
+    <w:lsdException w:name="endnote text" w:semiHidden="1" w:unhideWhenUsed="1"/>
+    <w:lsdException w:name="table of authorities" w:semiHidden="1" w:unhideWhenUsed="1"/>
+    <w:lsdException w:name="macro" w:semiHidden="1" w:unhideWhenUsed="1"/>
+    <w:lsdException w:name="toa heading" w:semiHidden="1" w:unhideWhenUsed="1"/>
+    <w:lsdException w:name="List" w:semiHidden="1" w:unhideWhenUsed="1"/>
+    <w:lsdException w:name="List Bullet" w:semiHidden="1" w:unhideWhenUsed="1"/>
+    <w:lsdException w:name="List Number" w:semiHidden="1" w:unhideWhenUsed="1"/>
+    <w:lsdException w:name="List 2" w:semiHidden="1" w:unhideWhenUsed="1"/>
+    <w:lsdException w:name="List 3" w:semiHidden="1" w:unhideWhenUsed="1"/>
+    <w:lsdException w:name="List 4" w:semiHidden="1" w:unhideWhenUsed="1"/>
+    <w:lsdException w:name="List 5" w:semiHidden="1" w:unhideWhenUsed="1"/>
+    <w:lsdException w:name="List Bullet 2" w:semiHidden="1" w:unhideWhenUsed="1"/>
+    <w:lsdException w:name="List Bullet 3" w:semiHidden="1" w:unhideWhenUsed="1"/>
+    <w:lsdException w:name="List Bullet 4" w:semiHidden="1" w:unhideWhenUsed="1"/>
+    <w:lsdException w:name="List Bullet 5" w:semiHidden="1" w:unhideWhenUsed="1"/>
+    <w:lsdException w:name="List Number 2" w:semiHidden="1" w:unhideWhenUsed="1"/>
+    <w:lsdException w:name="List Number 3" w:semiHidden="1" w:unhideWhenUsed="1"/>
+    <w:lsdException w:name="List Number 4" w:semiHidden="1" w:unhideWhenUsed="1"/>
+    <w:lsdException w:name="List Number 5" w:semiHidden="1" w:unhideWhenUsed="1"/>
+    <w:lsdException w:name="Title" w:uiPriority="10" w:qFormat="1"/>
+    <w:lsdException w:name="Closing" w:semiHidden="1" w:unhideWhenUsed="1"/>
+    <w:lsdException w:name="Signature" w:semiHidden="1" w:unhideWhenUsed="1"/>
+    <w:lsdException w:name="Default Paragraph Font" w:semiHidden="1" w:uiPriority="1" w:unhideWhenUsed="1"/>
+    <w:lsdException w:name="Body Text" w:semiHidden="1" w:unhideWhenUsed="1"/>
+    <w:lsdException w:name="Body Text Indent" w:semiHidden="1" w:unhideWhenUsed="1"/>
+    <w:lsdException w:name="List Continue" w:semiHidden="1" w:unhideWhenUsed="1"/>
+    <w:lsdException w:name="List Continue 2" w:semiHidden="1" w:unhideWhenUsed="1"/>
+    <w:lsdException w:name="List Continue 3" w:semiHidden="1" w:unhideWhenUsed="1"/>
+    <w:lsdException w:name="List Continue 4" w:semiHidden="1" w:unhideWhenUsed="1"/>
+    <w:lsdException w:name="List Continue 5" w:semiHidden="1" w:unhideWhenUsed="1"/>
+    <w:lsdException w:name="Message Header" w:semiHidden="1" w:unhideWhenUsed="1"/>
+    <w:lsdException w:name="Subtitle" w:uiPriority="11" w:qFormat="1"/>
+    <w:lsdException w:name="Salutation" w:semiHidden="1" w:unhideWhenUsed="1"/>
+    <w:lsdException w:name="Date" w:semiHidden="1" w:unhideWhenUsed="1"/>
+    <w:lsdException w:name="Body Text First Indent" w:semiHidden="1" w:unhideWhenUsed="1"/>
+    <w:lsdException w:name="Body Text First Indent 2" w:semiHidden="1" w:unhideWhenUsed="1"/>
+    <w:lsdException w:name="Note Heading" w:semiHidden="1" w:unhideWhenUsed="1"/>
+    <w:lsdException w:name="Body Text 2" w:semiHidden="1" w:unhideWhenUsed="1"/>
+    <w:lsdException w:name="Body Text 3" w:semiHidden="1" w:unhideWhenUsed="1"/>
+    <w:lsdException w:name="Body Text Indent 2" w:semiHidden="1" w:unhideWhenUsed="1"/>
+    <w:lsdException w:name="Body Text Indent 3" w:semiHidden="1" w:unhideWhenUsed="1"/>
+    <w:lsdException w:name="Block Text" w:semiHidden="1" w:unhideWhenUsed="1"/>
+    <w:lsdException w:name="Hyperlink" w:semiHidden="1" w:unhideWhenUsed="1"/>
+    <w:lsdException w:name="FollowedHyperlink" w:semiHidden="1" w:unhideWhenUsed="1"/>
+    <w:lsdException w:name="Strong" w:uiPriority="22" w:qFormat="1"/>
+    <w:lsdException w:name="Emphasis" w:uiPriority="20" w:qFormat="1"/>
+    <w:lsdException w:name="Document Map" w:semiHidden="1" w:unhideWhenUsed="1"/>
+    <w:lsdException w:name="Plain Text" w:semiHidden="1" w:unhideWhenUsed="1"/>
+    <w:lsdException w:name="E-mail Signature" w:semiHidden="1" w:unhideWhenUsed="1"/>
+    <w:lsdException w:name="HTML Top of Form" w:semiHidden="1" w:unhideWhenUsed="1"/>
+    <w:lsdException w:name="HTML Bottom of Form" w:semiHidden="1" w:unhideWhenUsed="1"/>
+    <w:lsdException w:name="Normal (Web)" w:semiHidden="1" w:unhideWhenUsed="1"/>
+    <w:lsdException w:name="HTML Acronym" w:semiHidden="1" w:unhideWhenUsed="1"/>
+    <w:lsdException w:name="HTML Address" w:semiHidden="1" w:unhideWhenUsed="1"/>
+    <w:lsdException w:name="HTML Cite" w:semiHidden="1" w:unhideWhenUsed="1"/>
+    <w:lsdException w:name="HTML Code" w:semiHidden="1" w:unhideWhenUsed="1"/>
+    <w:lsdException w:name="HTML Definition" w:semiHidden="1" w:unhideWhenUsed="1"/>
+    <w:lsdException w:name="HTML Keyboard" w:semiHidden="1" w:unhideWhenUsed="1"/>
+    <w:lsdException w:name="HTML Preformatted" w:semiHidden="1" w:unhideWhenUsed="1"/>
+    <w:lsdException w:name="HTML Sample" w:semiHidden="1" w:unhideWhenUsed="1"/>
+    <w:lsdException w:name="HTML Typewriter" w:semiHidden="1" w:unhideWhenUsed="1"/>
+    <w:lsdException w:name="HTML Variable" w:semiHidden="1" w:unhideWhenUsed="1"/>
+    <w:lsdException w:name="Normal Table" w:semiHidden="1" w:unhideWhenUsed="1"/>
+    <w:lsdException w:name="annotation subject" w:semiHidden="1" w:unhideWhenUsed="1"/>
+    <w:lsdException w:name="No List" w:semiHidden="1" w:unhideWhenUsed="1"/>
+    <w:lsdException w:name="Outline List 1" w:semiHidden="1" w:unhideWhenUsed="1"/>
+    <w:lsdException w:name="Outline List 2" w:semiHidden="1" w:unhideWhenUsed="1"/>
+    <w:lsdException w:name="Outline List 3" w:semiHidden="1" w:unhideWhenUsed="1"/>
+    <w:lsdException w:name="Table Simple 1" w:semiHidden="1" w:unhideWhenUsed="1"/>
+    <w:lsdException w:name="Table Simple 2" w:semiHidden="1" w:unhideWhenUsed="1"/>
+    <w:lsdException w:name="Table Simple 3" w:semiHidden="1" w:unhideWhenUsed="1"/>
+    <w:lsdException w:name="Table Classic 1" w:semiHidden="1" w:unhideWhenUsed="1"/>
+    <w:lsdException w:name="Table Classic 2" w:semiHidden="1" w:unhideWhenUsed="1"/>
+    <w:lsdException w:name="Table Classic 3" w:semiHidden="1" w:unhideWhenUsed="1"/>
+    <w:lsdException w:name="Table Classic 4" w:semiHidden="1" w:unhideWhenUsed="1"/>
+    <w:lsdException w:name="Table Colorful 1" w:semiHidden="1" w:unhideWhenUsed="1"/>
+    <w:lsdException w:name="Table Colorful 2" w:semiHidden="1" w:unhideWhenUsed="1"/>
+    <w:lsdException w:name="Table Colorful 3" w:semiHidden="1" w:unhideWhenUsed="1"/>
+    <w:lsdException w:name="Table Columns 1" w:semiHidden="1" w:unhideWhenUsed="1"/>
+    <w:lsdException w:name="Table Columns 2" w:semiHidden="1" w:unhideWhenUsed="1"/>
+    <w:lsdException w:name="Table Columns 3" w:semiHidden="1" w:unhideWhenUsed="1"/>
+    <w:lsdException w:name="Table Columns 4" w:semiHidden="1" w:unhideWhenUsed="1"/>
+    <w:lsdException w:name="Table Columns 5" w:semiHidden="1" w:unhideWhenUsed="1"/>
+    <w:lsdException w:name="Table Grid 1" w:semiHidden="1" w:unhideWhenUsed="1"/>
+    <w:lsdException w:name="Table Grid 2" w:semiHidden="1" w:unhideWhenUsed="1"/>
+    <w:lsdException w:name="Table Grid 3" w:semiHidden="1" w:unhideWhenUsed="1"/>
+    <w:lsdException w:name="Table Grid 4" w:semiHidden="1" w:unhideWhenUsed="1"/>
+    <w:lsdException w:name="Table Grid 5" w:semiHidden="1" w:unhideWhenUsed="1"/>
+    <w:lsdException w:name="Table Grid 6" w:semiHidden="1" w:unhideWhenUsed="1"/>
+    <w:lsdException w:name="Table Grid 7" w:semiHidden="1" w:unhideWhenUsed="1"/>
+    <w:lsdException w:name="Table Grid 8" w:semiHidden="1" w:unhideWhenUsed="1"/>
+    <w:lsdException w:name="Table List 1" w:semiHidden="1" w:unhideWhenUsed="1"/>
+    <w:lsdException w:name="Table List 2" w:semiHidden="1" w:unhideWhenUsed="1"/>
+    <w:lsdException w:name="Table List 3" w:semiHidden="1" w:unhideWhenUsed="1"/>
+    <w:lsdException w:name="Table List 4" w:semiHidden="1" w:unhideWhenUsed="1"/>
+    <w:lsdException w:name="Table List 5" w:semiHidden="1" w:unhideWhenUsed="1"/>
+    <w:lsdException w:name="Table List 6" w:semiHidden="1" w:unhideWhenUsed="1"/>
+    <w:lsdException w:name="Table List 7" w:semiHidden="1" w:unhideWhenUsed="1"/>
+    <w:lsdException w:name="Table List 8" w:semiHidden="1" w:unhideWhenUsed="1"/>
+    <w:lsdException w:name="Table 3D effects 1" w:semiHidden="1" w:unhideWhenUsed="1"/>
+    <w:lsdException w:name="Table 3D effects 2" w:semiHidden="1" w:unhideWhenUsed="1"/>
+    <w:lsdException w:name="Table 3D effects 3" w:semiHidden="1" w:unhideWhenUsed="1"/>
+    <w:lsdException w:name="Table Contemporary" w:semiHidden="1" w:unhideWhenUsed="1"/>
+    <w:lsdException w:name="Table Elegant" w:semiHidden="1" w:unhideWhenUsed="1"/>
+    <w:lsdException w:name="Table Professional" w:semiHidden="1" w:unhideWhenUsed="1"/>
+    <w:lsdException w:name="Table Subtle 1" w:semiHidden="1" w:unhideWhenUsed="1"/>
+    <w:lsdException w:name="Table Subtle 2" w:semiHidden="1" w:unhideWhenUsed="1"/>
+    <w:lsdException w:name="Table Web 1" w:semiHidden="1" w:unhideWhenUsed="1"/>
+    <w:lsdException w:name="Table Web 2" w:semiHidden="1" w:unhideWhenUsed="1"/>
+    <w:lsdException w:name="Table Web 3" w:semiHidden="1" w:unhideWhenUsed="1"/>
+    <w:lsdException w:name="Balloon Text" w:semiHidden="1" w:unhideWhenUsed="1"/>
+    <w:lsdException w:name="Table Grid" w:uiPriority="39"/>
+    <w:lsdException w:name="Table Theme" w:semiHidden="1" w:unhideWhenUsed="1"/>
+    <w:lsdException w:name="Placeholder Text" w:semiHidden="1"/>
+    <w:lsdException w:name="No Spacing" w:uiPriority="1" w:qFormat="1"/>
+    <w:lsdException w:name="Light Shading" w:uiPriority="60"/>
+    <w:lsdException w:name="Light List" w:uiPriority="61"/>
+    <w:lsdException w:name="Light Grid" w:uiPriority="62"/>
+    <w:lsdException w:name="Medium Shading 1" w:uiPriority="63"/>
+    <w:lsdException w:name="Medium Shading 2" w:uiPriority="64"/>
+    <w:lsdException w:name="Medium List 1" w:uiPriority="65"/>
+    <w:lsdException w:name="Medium List 2" w:uiPriority="66"/>
+    <w:lsdException w:name="Medium Grid 1" w:uiPriority="67"/>
+    <w:lsdException w:name="Medium Grid 2" w:uiPriority="68"/>
+    <w:lsdException w:name="Medium Grid 3" w:uiPriority="69"/>
+    <w:lsdException w:name="Dark List" w:uiPriority="70"/>
+    <w:lsdException w:name="Colorful Shading" w:uiPriority="71"/>
+    <w:lsdException w:name="Colorful List" w:uiPriority="72"/>
+    <w:lsdException w:name="Colorful Grid" w:uiPriority="73"/>
+    <w:lsdException w:name="Light Shading Accent 1" w:uiPriority="60"/>
+    <w:lsdException w:name="Light List Accent 1" w:uiPriority="61"/>
+    <w:lsdException w:name="Light Grid Accent 1" w:uiPriority="62"/>
+    <w:lsdException w:name="Medium Shading 1 Accent 1" w:uiPriority="63"/>
+    <w:lsdException w:name="Medium Shading 2 Accent 1" w:uiPriority="64"/>
+    <w:lsdException w:name="Medium List 1 Accent 1" w:uiPriority="65"/>
+    <w:lsdException w:name="Revision" w:semiHidden="1"/>
+    <w:lsdException w:name="List Paragraph" w:uiPriority="34" w:qFormat="1"/>
+    <w:lsdException w:name="Quote" w:uiPriority="29" w:qFormat="1"/>
+    <w:lsdException w:name="Intense Quote" w:uiPriority="30" w:qFormat="1"/>
+    <w:lsdException w:name="Medium List 2 Accent 1" w:uiPriority="66"/>
+    <w:lsdException w:name="Medium Grid 1 Accent 1" w:uiPriority="67"/>
+    <w:lsdException w:name="Medium Grid 2 Accent 1" w:uiPriority="68"/>
+    <w:lsdException w:name="Medium Grid 3 Accent 1" w:uiPriority="69"/>
+    <w:lsdException w:name="Dark List Accent 1" w:uiPriority="70"/>
+    <w:lsdException w:name="Colorful Shading Accent 1" w:uiPriority="71"/>
+    <w:lsdException w:name="Colorful List Accent 1" w:uiPriority="72"/>
+    <w:lsdException w:name="Colorful Grid Accent 1" w:uiPriority="73"/>
+    <w:lsdException w:name="Light Shading Accent 2" w:uiPriority="60"/>
+    <w:lsdException w:name="Light List Accent 2" w:uiPriority="61"/>
+    <w:lsdException w:name="Light Grid Accent 2" w:uiPriority="62"/>
+    <w:lsdException w:name="Medium Shading 1 Accent 2" w:uiPriority="63"/>
+    <w:lsdException w:name="Medium Shading 2 Accent 2" w:uiPriority="64"/>
+    <w:lsdException w:name="Medium List 1 Accent 2" w:uiPriority="65"/>
+    <w:lsdException w:name="Medium List 2 Accent 2" w:uiPriority="66"/>
+    <w:lsdException w:name="Medium Grid 1 Accent 2" w:uiPriority="67"/>
+    <w:lsdException w:name="Medium Grid 2 Accent 2" w:uiPriority="68"/>
+    <w:lsdException w:name="Medium Grid 3 Accent 2" w:uiPriority="69"/>
+    <w:lsdException w:name="Dark List Accent 2" w:uiPriority="70"/>
+    <w:lsdException w:name="Colorful Shading Accent 2" w:uiPriority="71"/>
+    <w:lsdException w:name="Colorful List Accent 2" w:uiPriority="72"/>
+    <w:lsdException w:name="Colorful Grid Accent 2" w:uiPriority="73"/>
+    <w:lsdException w:name="Light Shading Accent 3" w:uiPriority="60"/>
+    <w:lsdException w:name="Light List Accent 3" w:uiPriority="61"/>
+    <w:lsdException w:name="Light Grid Accent 3" w:uiPriority="62"/>
+    <w:lsdException w:name="Medium Shading 1 Accent 3" w:uiPriority="63"/>
+    <w:lsdException w:name="Medium Shading 2 Accent 3" w:uiPriority="64"/>
+    <w:lsdException w:name="Medium List 1 Accent 3" w:uiPriority="65"/>
+    <w:lsdException w:name="Medium List 2 Accent 3" w:uiPriority="66"/>
+    <w:lsdException w:name="Medium Grid 1 Accent 3" w:uiPriority="67"/>
+    <w:lsdException w:name="Medium Grid 2 Accent 3" w:uiPriority="68"/>
+    <w:lsdException w:name="Medium Grid 3 Accent 3" w:uiPriority="69"/>
+    <w:lsdException w:name="Dark List Accent 3" w:uiPriority="70"/>
+    <w:lsdException w:name="Colorful Shading Accent 3" w:uiPriority="71"/>
+    <w:lsdException w:name="Colorful List Accent 3" w:uiPriority="72"/>
+    <w:lsdException w:name="Colorful Grid Accent 3" w:uiPriority="73"/>
+    <w:lsdException w:name="Light Shading Accent 4" w:uiPriority="60"/>
+    <w:lsdException w:name="Light List Accent 4" w:uiPriority="61"/>
+    <w:lsdException w:name="Light Grid Accent 4" w:uiPriority="62"/>
+    <w:lsdException w:name="Medium Shading 1 Accent 4" w:uiPriority="63"/>
+    <w:lsdException w:name="Medium Shading 2 Accent 4" w:uiPriority="64"/>
+    <w:lsdException w:name="Medium List 1 Accent 4" w:uiPriority="65"/>
+    <w:lsdException w:name="Medium List 2 Accent 4" w:uiPriority="66"/>
+    <w:lsdException w:name="Medium Grid 1 Accent 4" w:uiPriority="67"/>
+    <w:lsdException w:name="Medium Grid 2 Accent 4" w:uiPriority="68"/>
+    <w:lsdException w:name="Medium Grid 3 Accent 4" w:uiPriority="69"/>
+    <w:lsdException w:name="Dark List Accent 4" w:uiPriority="70"/>
+    <w:lsdException w:name="Colorful Shading Accent 4" w:uiPriority="71"/>
+    <w:lsdException w:name="Colorful List Accent 4" w:uiPriority="72"/>
+    <w:lsdException w:name="Colorful Grid Accent 4" w:uiPriority="73"/>
+    <w:lsdException w:name="Light Shading Accent 5" w:uiPriority="60"/>
+    <w:lsdException w:name="Light List Accent 5" w:uiPriority="61"/>
+    <w:lsdException w:name="Light Grid Accent 5" w:uiPriority="62"/>
+    <w:lsdException w:name="Medium Shading 1 Accent 5" w:uiPriority="63"/>
+    <w:lsdException w:name="Medium Shading 2 Accent 5" w:uiPriority="64"/>
+    <w:lsdException w:name="Medium List 1 Accent 5" w:uiPriority="65"/>
+    <w:lsdException w:name="Medium List 2 Accent 5" w:uiPriority="66"/>
+    <w:lsdException w:name="Medium Grid 1 Accent 5" w:uiPriority="67"/>
+    <w:lsdException w:name="Medium Grid 2 Accent 5" w:uiPriority="68"/>
+    <w:lsdException w:name="Medium Grid 3 Accent 5" w:uiPriority="69"/>
+    <w:lsdException w:name="Dark List Accent 5" w:uiPriority="70"/>
+    <w:lsdException w:name="Colorful Shading Accent 5" w:uiPriority="71"/>
+    <w:lsdException w:name="Colorful List Accent 5" w:uiPriority="72"/>
+    <w:lsdException w:name="Colorful Grid Accent 5" w:uiPriority="73"/>
+    <w:lsdException w:name="Light Shading Accent 6" w:uiPriority="60"/>
+    <w:lsdException w:name="Light List Accent 6" w:uiPriority="61"/>
+    <w:lsdException w:name="Light Grid Accent 6" w:uiPriority="62"/>
+    <w:lsdException w:name="Medium Shading 1 Accent 6" w:uiPriority="63"/>
+    <w:lsdException w:name="Medium Shading 2 Accent 6" w:uiPriority="64"/>
+    <w:lsdException w:name="Medium List 1 Accent 6" w:uiPriority="65"/>
+    <w:lsdException w:name="Medium List 2 Accent 6" w:uiPriority="66"/>
+    <w:lsdException w:name="Medium Grid 1 Accent 6" w:uiPriority="67"/>
+    <w:lsdException w:name="Medium Grid 2 Accent 6" w:uiPriority="68"/>
+    <w:lsdException w:name="Medium Grid 3 Accent 6" w:uiPriority="69"/>
+    <w:lsdException w:name="Dark List Accent 6" w:uiPriority="70"/>
+    <w:lsdException w:name="Colorful Shading Accent 6" w:uiPriority="71"/>
+    <w:lsdException w:name="Colorful List Accent 6" w:uiPriority="72"/>
+    <w:lsdException w:name="Colorful Grid Accent 6" w:uiPriority="73"/>
+    <w:lsdException w:name="Subtle Emphasis" w:uiPriority="19" w:qFormat="1"/>
+    <w:lsdException w:name="Intense Emphasis" w:uiPriority="21" w:qFormat="1"/>
+    <w:lsdException w:name="Subtle Reference" w:uiPriority="31" w:qFormat="1"/>
+    <w:lsdException w:name="Intense Reference" w:uiPriority="32" w:qFormat="1"/>
+    <w:lsdException w:name="Book Title" w:uiPriority="33" w:qFormat="1"/>
+    <w:lsdException w:name="Bibliography" w:semiHidden="1" w:uiPriority="37" w:unhideWhenUsed="1"/>
+    <w:lsdException w:name="TOC Heading" w:semiHidden="1" w:uiPriority="39" w:unhideWhenUsed="1" w:qFormat="1"/>
+    <w:lsdException w:name="Grid Table 4" w:uiPriority="49"/>
+    <w:lsdException w:name="Grid Table 5 Dark" w:uiPriority="50"/>
+    <w:lsdException w:name="Grid Table 6 Colorful" w:uiPriority="51"/>
+    <w:lsdException w:name="Grid Table 7 Colorful" w:uiPriority="52"/>
+    <w:lsdException w:name="Grid Table 1 Light Accent 1" w:uiPriority="46"/>
+    <w:lsdException w:name="Grid Table 2 Accent 1" w:uiPriority="47"/>
+    <w:lsdException w:name="Grid Table 3 Accent 1" w:uiPriority="48"/>
+    <w:lsdException w:name="Grid Table 4 Accent 1" w:uiPriority="49"/>
+    <w:lsdException w:name="Grid Table 5 Dark Accent 1" w:uiPriority="50"/>
+    <w:lsdException w:name="Grid Table 6 Colorful Accent 1" w:uiPriority="51"/>
+    <w:lsdException w:name="Grid Table 7 Colorful Accent 1" w:uiPriority="52"/>
+    <w:lsdException w:name="Grid Table 1 Light Accent 2" w:uiPriority="46"/>
+    <w:lsdException w:name="Grid Table 2 Accent 2" w:uiPriority="47"/>
+    <w:lsdException w:name="Grid Table 3 Accent 2" w:uiPriority="48"/>
+    <w:lsdException w:name="Grid Table 4 Accent 2" w:uiPriority="49"/>
+    <w:lsdException w:name="Grid Table 5 Dark Accent 2" w:uiPriority="50"/>
+    <w:lsdException w:name="Grid Table 6 Colorful Accent 2" w:uiPriority="51"/>
+    <w:lsdException w:name="Grid Table 7 Colorful Accent 2" w:uiPriority="52"/>
+    <w:lsdException w:name="Grid Table 1 Light Accent 3" w:uiPriority="46"/>
+    <w:lsdException w:name="Grid Table 2 Accent 3" w:uiPriority="47"/>
+    <w:lsdException w:name="Grid Table 3 Accent 3" w:uiPriority="48"/>
+    <w:lsdException w:name="Grid Table 4 Accent 3" w:uiPriority="49"/>
+    <w:lsdException w:name="Grid Table 5 Dark Accent 3" w:uiPriority="50"/>
+    <w:lsdException w:name="Grid Table 6 Colorful Accent 3" w:uiPriority="51"/>
+    <w:lsdException w:name="Grid Table 7 Colorful Accent 3" w:uiPriority="52"/>
+    <w:lsdException w:name="Grid Table 1 Light Accent 4" w:uiPriority="46"/>
+    <w:lsdException w:name="Grid Table 2 Accent 4" w:uiPriority="47"/>
+    <w:lsdException w:name="Grid Table 3 Accent 4" w:uiPriority="48"/>
+    <w:lsdException w:name="Grid Table 4 Accent 4" w:uiPriority="49"/>
+    <w:lsdException w:name="Grid Table 5 Dark Accent 4" w:uiPriority="50"/>
+    <w:lsdException w:name="Grid Table 6 Colorful Accent 4" w:uiPriority="51"/>
+    <w:lsdException w:name="Grid Table 7 Colorful Accent 4" w:uiPriority="52"/>
+    <w:lsdException w:name="Grid Table 1 Light Accent 5" w:uiPriority="46"/>
+    <w:lsdException w:name="Grid Table 2 Accent 5" w:uiPriority="47"/>
+    <w:lsdException w:name="Grid Table 3 Accent 5" w:uiPriority="48"/>
+    <w:lsdException w:name="Grid Table 4 Accent 5" w:uiPriority="49"/>
+    <w:lsdException w:name="Grid Table 5 Dark Accent 5" w:uiPriority="50"/>
+    <w:lsdException w:name="Grid Table 6 Colorful Accent 5" w:uiPriority="51"/>
+    <w:lsdException w:name="Grid Table 7 Colorful Accent 5" w:uiPriority="52"/>
+    <w:lsdException w:name="Grid Table 1 Light Accent 6" w:uiPriority="46"/>
+    <w:lsdException w:name="Grid Table 2 Accent 6" w:uiPriority="47"/>
+    <w:lsdException w:name="Grid Table 3 Accent 6" w:uiPriority="48"/>
+    <w:lsdException w:name="Grid Table 4 Accent 6" w:uiPriority="49"/>
+    <w:lsdException w:name="Grid Table 5 Dark Accent 6" w:uiPriority="50"/>
+    <w:lsdException w:name="Grid Table 6 Colorful Accent 6" w:uiPriority="51"/>
+    <w:lsdException w:name="Grid Table 7 Colorful Accent 6" w:uiPriority="52"/>
+    <w:lsdException w:name="List Table 1 Light" w:uiPriority="46"/>
+    <w:lsdException w:name="List Table 2" w:uiPriority="47"/>
+    <w:lsdException w:name="List Table 3" w:uiPriority="48"/>
+    <w:lsdException w:name="List Table 4" w:uiPriority="49"/>
+    <w:lsdException w:name="List Table 5 Dark" w:uiPriority="50"/>
+    <w:lsdException w:name="List Table 6 Colorful" w:uiPriority="51"/>
+    <w:lsdException w:name="List Table 7 Colorful" w:uiPriority="52"/>
+    <w:lsdException w:name="List Table 1 Light Accent 1" w:uiPriority="46"/>
+    <w:lsdException w:name="List Table 2 Accent 1" w:uiPriority="47"/>
+    <w:lsdException w:name="List Table 3 Accent 1" w:uiPriority="48"/>
+    <w:lsdException w:name="List Table 4 Accent 1" w:uiPriority="49"/>
+    <w:lsdException w:name="List Table 5 Dark Accent 1" w:uiPriority="50"/>
+    <w:lsdException w:name="List Table 6 Colorful Accent 1" w:uiPriority="51"/>
+    <w:lsdException w:name="List Table 7 Colorful Accent 1" w:uiPriority="52"/>
+    <w:lsdException w:name="List Table 1 Light Accent 2" w:uiPriority="46"/>
+    <w:lsdException w:name="List Table 2 Accent 2" w:uiPriority="47"/>
+    <w:lsdException w:name="List Table 3 Accent 2" w:uiPriority="48"/>
+    <w:lsdException w:name="List Table 4 Accent 2" w:uiPriority="49"/>
+    <w:lsdException w:name="List Table 5 Dark Accent 2" w:uiPriority="50"/>
+    <w:lsdException w:name="List Table 6 Colorful Accent 2" w:uiPriority="51"/>
+    <w:lsdException w:name="List Table 7 Colorful Accent 2" w:uiPriority="52"/>
+    <w:lsdException w:name="List Table 1 Light Accent 3" w:uiPriority="46"/>
+    <w:lsdException w:name="List Table 2 Accent 3" w:uiPriority="47"/>
+    <w:lsdException w:name="List Table 3 Accent 3" w:uiPriority="48"/>
+    <w:lsdException w:name="List Table 4 Accent 3" w:uiPriority="49"/>
+    <w:lsdException w:name="List Table 5 Dark Accent 3" w:uiPriority="50"/>
+    <w:lsdException w:name="List Table 6 Colorful Accent 3" w:uiPriority="51"/>
+    <w:lsdException w:name="List Table 7 Colorful Accent 3" w:uiPriority="52"/>
+    <w:lsdException w:name="List Table 1 Light Accent 4" w:uiPriority="46"/>
+    <w:lsdException w:name="List Table 2 Accent 4" w:uiPriority="47"/>
+    <w:lsdException w:name="List Table 3 Accent 4" w:uiPriority="48"/>
+    <w:lsdException w:name="List Table 4 Accent 4" w:uiPriority="49"/>
+    <w:lsdException w:name="List Table 5 Dark Accent 4" w:uiPriority="50"/>
+    <w:lsdException w:name="List Table 6 Colorful Accent 4" w:uiPriority="51"/>
+    <w:lsdException w:name="List Table 7 Colorful Accent 4" w:uiPriority="52"/>
+    <w:lsdException w:name="List Table 1 Light Accent 5" w:uiPriority="46"/>
+    <w:lsdException w:name="List Table 2 Accent 5" w:uiPriority="47"/>
+    <w:lsdException w:name="List Table 3 Accent 5" w:uiPriority="48"/>
+    <w:lsdException w:name="List Table 4 Accent 5" w:uiPriority="49"/>
+    <w:lsdException w:name="List Table 5 Dark Accent 5" w:uiPriority="50"/>
+    <w:lsdException w:name="List Table 6 Colorful Accent 5" w:uiPriority="51"/>
+    <w:lsdException w:name="List Table 7 Colorful Accent 5" w:uiPriority="52"/>
+    <w:lsdException w:name="List Table 1 Light Accent 6" w:uiPriority="46"/>
+    <w:lsdException w:name="List Table 2 Accent 6" w:uiPriority="47"/>
+    <w:lsdException w:name="List Table 3 Accent 6" w:uiPriority="48"/>
+    <w:lsdException w:name="List Table 4 Accent 6" w:uiPriority="49"/>
+    <w:lsdException w:name="List Table 5 Dark Accent 6" w:uiPriority="50"/>
+    <w:lsdException w:name="List Table 6 Colorful Accent 6" w:uiPriority="51"/>
+    <w:lsdException w:name="List Table 7 Colorful Accent 6" w:uiPriority="52"/>
   </w:latentStyles>
   <w:style w:type="paragraph" w:default="1" w:styleId="Normal">
     <w:name w:val="Normal"/>
@@ -1951,7 +1797,7 @@
   <a:extraClrSchemeLst/>
   <a:extLst>
     <a:ext uri="{05A4C25C-085E-4340-85A3-A5531E510DB2}">
-      <thm15:themeFamily xmlns:thm15="http://schemas.microsoft.com/office/thememl/2012/main" xmlns="" name="Office Theme" id="{62F939B6-93AF-4DB8-9C6B-D6C7DFDC589F}" vid="{4A3C46E8-61CC-4603-A589-7422A47A8E4A}"/>
+      <thm15:themeFamily xmlns:thm15="http://schemas.microsoft.com/office/thememl/2012/main" name="Office Theme" id="{62F939B6-93AF-4DB8-9C6B-D6C7DFDC589F}" vid="{4A3C46E8-61CC-4603-A589-7422A47A8E4A}"/>
     </a:ext>
   </a:extLst>
 </a:theme>

</xml_diff>